<commit_message>
ADD se agrego la respuesta al callablestatament en el documento de word
</commit_message>
<xml_diff>
--- a/Respuestas_Presentaciones.docx
+++ b/Respuestas_Presentaciones.docx
@@ -29,13 +29,23 @@
           <w:lang w:val="es-MX"/>
         </w:rPr>
       </w:pPr>
-      <w:r>
-        <w:rPr>
-          <w:b/>
-          <w:bCs/>
-          <w:lang w:val="es-MX"/>
-        </w:rPr>
-        <w:t xml:space="preserve">Que es un applet? </w:t>
+      <w:proofErr w:type="gramStart"/>
+      <w:r>
+        <w:rPr>
+          <w:b/>
+          <w:bCs/>
+          <w:lang w:val="es-MX"/>
+        </w:rPr>
+        <w:t>Que es un applet?</w:t>
+      </w:r>
+      <w:proofErr w:type="gramEnd"/>
+      <w:r>
+        <w:rPr>
+          <w:b/>
+          <w:bCs/>
+          <w:lang w:val="es-MX"/>
+        </w:rPr>
+        <w:t xml:space="preserve"> </w:t>
       </w:r>
     </w:p>
     <w:p>
@@ -56,11 +66,19 @@
         </w:rPr>
         <w:t xml:space="preserve">Es una pequeña aplicación que puede </w:t>
       </w:r>
-      <w:r>
-        <w:rPr>
-          <w:lang w:val="es-MX"/>
-        </w:rPr>
-        <w:t xml:space="preserve">incrusta en una </w:t>
+      <w:proofErr w:type="spellStart"/>
+      <w:r>
+        <w:rPr>
+          <w:lang w:val="es-MX"/>
+        </w:rPr>
+        <w:t>incrusta</w:t>
+      </w:r>
+      <w:proofErr w:type="spellEnd"/>
+      <w:r>
+        <w:rPr>
+          <w:lang w:val="es-MX"/>
+        </w:rPr>
+        <w:t xml:space="preserve"> en una </w:t>
       </w:r>
       <w:r>
         <w:rPr>
@@ -89,6 +107,7 @@
           <w:lang w:val="es-MX"/>
         </w:rPr>
       </w:pPr>
+      <w:proofErr w:type="gramStart"/>
       <w:r>
         <w:rPr>
           <w:b/>
@@ -103,7 +122,16 @@
           <w:bCs/>
           <w:lang w:val="es-MX"/>
         </w:rPr>
-        <w:t xml:space="preserve">? </w:t>
+        <w:t>?</w:t>
+      </w:r>
+      <w:proofErr w:type="gramEnd"/>
+      <w:r>
+        <w:rPr>
+          <w:b/>
+          <w:bCs/>
+          <w:lang w:val="es-MX"/>
+        </w:rPr>
+        <w:t xml:space="preserve"> </w:t>
       </w:r>
     </w:p>
     <w:p>
@@ -403,7 +431,21 @@
               <w:rPr>
                 <w:lang w:val="es-MX"/>
               </w:rPr>
-              <w:t>Swing tiene componentes más avanzados que awt.</w:t>
+              <w:t xml:space="preserve">Swing tiene componentes más avanzados que </w:t>
+            </w:r>
+            <w:proofErr w:type="spellStart"/>
+            <w:r>
+              <w:rPr>
+                <w:lang w:val="es-MX"/>
+              </w:rPr>
+              <w:t>awt</w:t>
+            </w:r>
+            <w:proofErr w:type="spellEnd"/>
+            <w:r>
+              <w:rPr>
+                <w:lang w:val="es-MX"/>
+              </w:rPr>
+              <w:t>.</w:t>
             </w:r>
           </w:p>
         </w:tc>
@@ -497,7 +539,21 @@
               <w:rPr>
                 <w:lang w:val="es-MX"/>
               </w:rPr>
-              <w:t>No admite el patrón mvc.</w:t>
+              <w:t xml:space="preserve">No admite el patrón </w:t>
+            </w:r>
+            <w:proofErr w:type="spellStart"/>
+            <w:r>
+              <w:rPr>
+                <w:lang w:val="es-MX"/>
+              </w:rPr>
+              <w:t>mvc</w:t>
+            </w:r>
+            <w:proofErr w:type="spellEnd"/>
+            <w:r>
+              <w:rPr>
+                <w:lang w:val="es-MX"/>
+              </w:rPr>
+              <w:t>.</w:t>
             </w:r>
           </w:p>
         </w:tc>
@@ -515,7 +571,21 @@
               <w:rPr>
                 <w:lang w:val="es-MX"/>
               </w:rPr>
-              <w:t>Si admite el patrón mvc.</w:t>
+              <w:t xml:space="preserve">Si admite el patrón </w:t>
+            </w:r>
+            <w:proofErr w:type="spellStart"/>
+            <w:r>
+              <w:rPr>
+                <w:lang w:val="es-MX"/>
+              </w:rPr>
+              <w:t>mvc</w:t>
+            </w:r>
+            <w:proofErr w:type="spellEnd"/>
+            <w:r>
+              <w:rPr>
+                <w:lang w:val="es-MX"/>
+              </w:rPr>
+              <w:t>.</w:t>
             </w:r>
           </w:p>
         </w:tc>
@@ -617,7 +687,25 @@
           <w:bCs/>
           <w:lang w:val="es-MX"/>
         </w:rPr>
-        <w:t>Que es Javadoc, identifique por lo menos 5 etiquetas</w:t>
+        <w:t xml:space="preserve">Que es </w:t>
+      </w:r>
+      <w:proofErr w:type="spellStart"/>
+      <w:r>
+        <w:rPr>
+          <w:b/>
+          <w:bCs/>
+          <w:lang w:val="es-MX"/>
+        </w:rPr>
+        <w:t>Javadoc</w:t>
+      </w:r>
+      <w:proofErr w:type="spellEnd"/>
+      <w:r>
+        <w:rPr>
+          <w:b/>
+          <w:bCs/>
+          <w:lang w:val="es-MX"/>
+        </w:rPr>
+        <w:t>, identifique por lo menos 5 etiquetas</w:t>
       </w:r>
     </w:p>
     <w:p>
@@ -632,11 +720,19 @@
         </w:rPr>
         <w:t xml:space="preserve">R// </w:t>
       </w:r>
-      <w:r>
-        <w:rPr>
-          <w:lang w:val="es-MX"/>
-        </w:rPr>
-        <w:t xml:space="preserve">Javadoc es una utilidad incluida en el JDK, </w:t>
+      <w:proofErr w:type="spellStart"/>
+      <w:r>
+        <w:rPr>
+          <w:lang w:val="es-MX"/>
+        </w:rPr>
+        <w:t>Javadoc</w:t>
+      </w:r>
+      <w:proofErr w:type="spellEnd"/>
+      <w:r>
+        <w:rPr>
+          <w:lang w:val="es-MX"/>
+        </w:rPr>
+        <w:t xml:space="preserve"> es una utilidad incluida en el JDK, </w:t>
       </w:r>
       <w:r>
         <w:rPr>
@@ -918,8 +1014,13 @@
       <w:r>
         <w:t xml:space="preserve">R// </w:t>
       </w:r>
-      <w:r>
-        <w:t xml:space="preserve">&amp;(And </w:t>
+      <w:proofErr w:type="gramStart"/>
+      <w:r>
+        <w:t>&amp;(</w:t>
+      </w:r>
+      <w:proofErr w:type="gramEnd"/>
+      <w:r>
+        <w:t xml:space="preserve">And </w:t>
       </w:r>
       <w:r>
         <w:t>bitwise</w:t>
@@ -950,13 +1051,69 @@
         <w:rPr>
           <w:lang w:val="es-MX"/>
         </w:rPr>
-        <w:t>&amp;&amp;(And Operador Logico)</w:t>
-      </w:r>
-      <w:r>
-        <w:rPr>
-          <w:lang w:val="es-MX"/>
-        </w:rPr>
-        <w:t xml:space="preserve"> o ||(Or Operador Logico)</w:t>
+        <w:t>&amp;</w:t>
+      </w:r>
+      <w:proofErr w:type="gramStart"/>
+      <w:r>
+        <w:rPr>
+          <w:lang w:val="es-MX"/>
+        </w:rPr>
+        <w:t>&amp;(</w:t>
+      </w:r>
+      <w:proofErr w:type="gramEnd"/>
+      <w:r>
+        <w:rPr>
+          <w:lang w:val="es-MX"/>
+        </w:rPr>
+        <w:t xml:space="preserve">And Operador </w:t>
+      </w:r>
+      <w:proofErr w:type="spellStart"/>
+      <w:r>
+        <w:rPr>
+          <w:lang w:val="es-MX"/>
+        </w:rPr>
+        <w:t>Logico</w:t>
+      </w:r>
+      <w:proofErr w:type="spellEnd"/>
+      <w:r>
+        <w:rPr>
+          <w:lang w:val="es-MX"/>
+        </w:rPr>
+        <w:t>)</w:t>
+      </w:r>
+      <w:r>
+        <w:rPr>
+          <w:lang w:val="es-MX"/>
+        </w:rPr>
+        <w:t xml:space="preserve"> o ||(</w:t>
+      </w:r>
+      <w:proofErr w:type="spellStart"/>
+      <w:r>
+        <w:rPr>
+          <w:lang w:val="es-MX"/>
+        </w:rPr>
+        <w:t>Or</w:t>
+      </w:r>
+      <w:proofErr w:type="spellEnd"/>
+      <w:r>
+        <w:rPr>
+          <w:lang w:val="es-MX"/>
+        </w:rPr>
+        <w:t xml:space="preserve"> Operador </w:t>
+      </w:r>
+      <w:proofErr w:type="spellStart"/>
+      <w:r>
+        <w:rPr>
+          <w:lang w:val="es-MX"/>
+        </w:rPr>
+        <w:t>Logico</w:t>
+      </w:r>
+      <w:proofErr w:type="spellEnd"/>
+      <w:r>
+        <w:rPr>
+          <w:lang w:val="es-MX"/>
+        </w:rPr>
+        <w:t>)</w:t>
       </w:r>
       <w:r>
         <w:rPr>
@@ -968,8 +1125,16 @@
         <w:rPr>
           <w:lang w:val="es-MX"/>
         </w:rPr>
-        <w:t xml:space="preserve"> Short-Wired</w:t>
-      </w:r>
+        <w:t xml:space="preserve"> Short-</w:t>
+      </w:r>
+      <w:proofErr w:type="spellStart"/>
+      <w:r>
+        <w:rPr>
+          <w:lang w:val="es-MX"/>
+        </w:rPr>
+        <w:t>Wired</w:t>
+      </w:r>
+      <w:proofErr w:type="spellEnd"/>
     </w:p>
     <w:p>
       <w:pPr>
@@ -1023,7 +1188,21 @@
         <w:rPr>
           <w:lang w:val="es-MX"/>
         </w:rPr>
-        <w:t xml:space="preserve">y Or </w:t>
+        <w:t xml:space="preserve">y </w:t>
+      </w:r>
+      <w:proofErr w:type="spellStart"/>
+      <w:r>
+        <w:rPr>
+          <w:lang w:val="es-MX"/>
+        </w:rPr>
+        <w:t>Or</w:t>
+      </w:r>
+      <w:proofErr w:type="spellEnd"/>
+      <w:r>
+        <w:rPr>
+          <w:lang w:val="es-MX"/>
+        </w:rPr>
+        <w:t xml:space="preserve"> </w:t>
       </w:r>
       <w:r>
         <w:rPr>
@@ -1047,8 +1226,30 @@
         <w:rPr>
           <w:lang w:val="es-MX"/>
         </w:rPr>
-        <w:t>on dos tipos de operando, int y boolean</w:t>
-      </w:r>
+        <w:t xml:space="preserve">on dos tipos de operando, </w:t>
+      </w:r>
+      <w:proofErr w:type="spellStart"/>
+      <w:r>
+        <w:rPr>
+          <w:lang w:val="es-MX"/>
+        </w:rPr>
+        <w:t>int</w:t>
+      </w:r>
+      <w:proofErr w:type="spellEnd"/>
+      <w:r>
+        <w:rPr>
+          <w:lang w:val="es-MX"/>
+        </w:rPr>
+        <w:t xml:space="preserve"> y </w:t>
+      </w:r>
+      <w:proofErr w:type="spellStart"/>
+      <w:r>
+        <w:rPr>
+          <w:lang w:val="es-MX"/>
+        </w:rPr>
+        <w:t>boolean</w:t>
+      </w:r>
+      <w:proofErr w:type="spellEnd"/>
     </w:p>
     <w:p>
       <w:pPr>
@@ -1126,7 +1327,14 @@
         <w:rPr>
           <w:lang w:val="es-MX"/>
         </w:rPr>
-        <w:t xml:space="preserve"> con dos operandos de tipo boo</w:t>
+        <w:t xml:space="preserve"> con dos operandos de tipo </w:t>
+      </w:r>
+      <w:proofErr w:type="spellStart"/>
+      <w:r>
+        <w:rPr>
+          <w:lang w:val="es-MX"/>
+        </w:rPr>
+        <w:t>boo</w:t>
       </w:r>
       <w:r>
         <w:rPr>
@@ -1134,21 +1342,50 @@
         </w:rPr>
         <w:t>lean</w:t>
       </w:r>
-    </w:p>
-    <w:p>
-      <w:pPr>
-        <w:rPr>
-          <w:color w:val="000000"/>
-          <w:sz w:val="18"/>
-          <w:szCs w:val="18"/>
-          <w:lang w:val="es-MX"/>
-        </w:rPr>
-      </w:pPr>
-      <w:r>
-        <w:rPr>
-          <w:lang w:val="es-MX"/>
-        </w:rPr>
-        <w:t>El unitario evalua ambos lados de la expresión y el doble solo evalua un lado de la expresión.</w:t>
+      <w:proofErr w:type="spellEnd"/>
+    </w:p>
+    <w:p>
+      <w:pPr>
+        <w:rPr>
+          <w:color w:val="000000"/>
+          <w:sz w:val="18"/>
+          <w:szCs w:val="18"/>
+          <w:lang w:val="es-MX"/>
+        </w:rPr>
+      </w:pPr>
+      <w:r>
+        <w:rPr>
+          <w:lang w:val="es-MX"/>
+        </w:rPr>
+        <w:t xml:space="preserve">El unitario </w:t>
+      </w:r>
+      <w:proofErr w:type="spellStart"/>
+      <w:r>
+        <w:rPr>
+          <w:lang w:val="es-MX"/>
+        </w:rPr>
+        <w:t>evalua</w:t>
+      </w:r>
+      <w:proofErr w:type="spellEnd"/>
+      <w:r>
+        <w:rPr>
+          <w:lang w:val="es-MX"/>
+        </w:rPr>
+        <w:t xml:space="preserve"> ambos lados de la expresión y el doble solo </w:t>
+      </w:r>
+      <w:proofErr w:type="spellStart"/>
+      <w:r>
+        <w:rPr>
+          <w:lang w:val="es-MX"/>
+        </w:rPr>
+        <w:t>evalua</w:t>
+      </w:r>
+      <w:proofErr w:type="spellEnd"/>
+      <w:r>
+        <w:rPr>
+          <w:lang w:val="es-MX"/>
+        </w:rPr>
+        <w:t xml:space="preserve"> un lado de la expresión.</w:t>
       </w:r>
     </w:p>
     <w:p>
@@ -1162,6 +1399,7 @@
           <w:lang w:val="es-MX"/>
         </w:rPr>
       </w:pPr>
+      <w:proofErr w:type="spellStart"/>
       <w:r>
         <w:rPr>
           <w:b/>
@@ -1171,7 +1409,19 @@
           <w:szCs w:val="18"/>
           <w:lang w:val="es-MX"/>
         </w:rPr>
-        <w:t xml:space="preserve">int </w:t>
+        <w:t>int</w:t>
+      </w:r>
+      <w:proofErr w:type="spellEnd"/>
+      <w:r>
+        <w:rPr>
+          <w:b/>
+          <w:bCs/>
+          <w:color w:val="000080"/>
+          <w:sz w:val="18"/>
+          <w:szCs w:val="18"/>
+          <w:lang w:val="es-MX"/>
+        </w:rPr>
+        <w:t xml:space="preserve"> </w:t>
       </w:r>
       <w:r>
         <w:rPr>
@@ -1226,6 +1476,15 @@
           <w:lang w:val="es-MX"/>
         </w:rPr>
         <w:br/>
+      </w:r>
+      <w:proofErr w:type="spellStart"/>
+      <w:r>
+        <w:rPr>
+          <w:color w:val="000000"/>
+          <w:sz w:val="18"/>
+          <w:szCs w:val="18"/>
+          <w:lang w:val="es-MX"/>
+        </w:rPr>
         <w:t>System.</w:t>
       </w:r>
       <w:r>
@@ -1248,7 +1507,17 @@
           <w:szCs w:val="18"/>
           <w:lang w:val="es-MX"/>
         </w:rPr>
-        <w:t xml:space="preserve">.println(f &amp; g); </w:t>
+        <w:t>.println</w:t>
+      </w:r>
+      <w:proofErr w:type="spellEnd"/>
+      <w:r>
+        <w:rPr>
+          <w:color w:val="000000"/>
+          <w:sz w:val="18"/>
+          <w:szCs w:val="18"/>
+          <w:lang w:val="es-MX"/>
+        </w:rPr>
+        <w:t xml:space="preserve">(f &amp; g); </w:t>
       </w:r>
       <w:r>
         <w:rPr>
@@ -1272,6 +1541,7 @@
         </w:rPr>
         <w:br/>
       </w:r>
+      <w:proofErr w:type="spellStart"/>
       <w:r>
         <w:rPr>
           <w:color w:val="000000"/>
@@ -1301,7 +1571,17 @@
           <w:szCs w:val="18"/>
           <w:lang w:val="es-MX"/>
         </w:rPr>
-        <w:t xml:space="preserve">.println(f | g); </w:t>
+        <w:t>.println</w:t>
+      </w:r>
+      <w:proofErr w:type="spellEnd"/>
+      <w:r>
+        <w:rPr>
+          <w:color w:val="000000"/>
+          <w:sz w:val="18"/>
+          <w:szCs w:val="18"/>
+          <w:lang w:val="es-MX"/>
+        </w:rPr>
+        <w:t xml:space="preserve">(f | g); </w:t>
       </w:r>
       <w:r>
         <w:rPr>
@@ -1829,31 +2109,7 @@
           <w:szCs w:val="18"/>
           <w:lang w:val="es-MX"/>
         </w:rPr>
-        <w:t xml:space="preserve">Evaluando (12 </w:t>
-      </w:r>
-      <w:r>
-        <w:rPr>
-          <w:rFonts w:ascii="Courier New" w:eastAsia="Times New Roman" w:hAnsi="Courier New" w:cs="Courier New"/>
-          <w:b/>
-          <w:bCs/>
-          <w:color w:val="000080"/>
-          <w:sz w:val="18"/>
-          <w:szCs w:val="18"/>
-          <w:lang w:val="es-MX"/>
-        </w:rPr>
-        <w:t>|</w:t>
-      </w:r>
-      <w:r>
-        <w:rPr>
-          <w:rFonts w:ascii="Courier New" w:eastAsia="Times New Roman" w:hAnsi="Courier New" w:cs="Courier New"/>
-          <w:b/>
-          <w:bCs/>
-          <w:color w:val="000080"/>
-          <w:sz w:val="18"/>
-          <w:szCs w:val="18"/>
-          <w:lang w:val="es-MX"/>
-        </w:rPr>
-        <w:t xml:space="preserve"> 25)</w:t>
+        <w:t>Evaluando (12 | 25)</w:t>
       </w:r>
     </w:p>
     <w:tbl>
@@ -2201,57 +2457,7 @@
                 <w:szCs w:val="18"/>
                 <w:lang w:val="es-MX"/>
               </w:rPr>
-              <w:t>000</w:t>
-            </w:r>
-            <w:r>
-              <w:rPr>
-                <w:rFonts w:ascii="Courier New" w:eastAsia="Times New Roman" w:hAnsi="Courier New" w:cs="Courier New"/>
-                <w:color w:val="000000"/>
-                <w:sz w:val="18"/>
-                <w:szCs w:val="18"/>
-                <w:lang w:val="es-MX"/>
-              </w:rPr>
-              <w:t>1</w:t>
-            </w:r>
-            <w:r>
-              <w:rPr>
-                <w:rFonts w:ascii="Courier New" w:eastAsia="Times New Roman" w:hAnsi="Courier New" w:cs="Courier New"/>
-                <w:color w:val="000000"/>
-                <w:sz w:val="18"/>
-                <w:szCs w:val="18"/>
-                <w:lang w:val="es-MX"/>
-              </w:rPr>
-              <w:t>1</w:t>
-            </w:r>
-            <w:r>
-              <w:rPr>
-                <w:rFonts w:ascii="Courier New" w:eastAsia="Times New Roman" w:hAnsi="Courier New" w:cs="Courier New"/>
-                <w:color w:val="000000"/>
-                <w:sz w:val="18"/>
-                <w:szCs w:val="18"/>
-                <w:lang w:val="es-MX"/>
-              </w:rPr>
-              <w:t>1</w:t>
-            </w:r>
-            <w:r>
-              <w:rPr>
-                <w:rFonts w:ascii="Courier New" w:eastAsia="Times New Roman" w:hAnsi="Courier New" w:cs="Courier New"/>
-                <w:color w:val="000000"/>
-                <w:sz w:val="18"/>
-                <w:szCs w:val="18"/>
-                <w:lang w:val="es-MX"/>
-              </w:rPr>
-              <w:t>0</w:t>
-            </w:r>
-            <w:r>
-              <w:rPr>
-                <w:rFonts w:ascii="Courier New" w:eastAsia="Times New Roman" w:hAnsi="Courier New" w:cs="Courier New"/>
-                <w:color w:val="000000"/>
-                <w:sz w:val="18"/>
-                <w:szCs w:val="18"/>
-                <w:lang w:val="es-MX"/>
-              </w:rPr>
-              <w:t>1</w:t>
+              <w:t>00011101</w:t>
             </w:r>
           </w:p>
         </w:tc>
@@ -2274,6 +2480,7 @@
           <w:szCs w:val="18"/>
         </w:rPr>
       </w:pPr>
+      <w:proofErr w:type="spellStart"/>
       <w:r>
         <w:rPr>
           <w:b/>
@@ -2282,7 +2489,18 @@
           <w:sz w:val="18"/>
           <w:szCs w:val="18"/>
         </w:rPr>
-        <w:t xml:space="preserve">boolean </w:t>
+        <w:t>boolean</w:t>
+      </w:r>
+      <w:proofErr w:type="spellEnd"/>
+      <w:r>
+        <w:rPr>
+          <w:b/>
+          <w:bCs/>
+          <w:color w:val="000080"/>
+          <w:sz w:val="18"/>
+          <w:szCs w:val="18"/>
+        </w:rPr>
+        <w:t xml:space="preserve"> </w:t>
       </w:r>
       <w:r>
         <w:rPr>
@@ -2336,6 +2554,7 @@
         </w:rPr>
         <w:br/>
       </w:r>
+      <w:proofErr w:type="spellStart"/>
       <w:r>
         <w:rPr>
           <w:b/>
@@ -2344,7 +2563,18 @@
           <w:sz w:val="18"/>
           <w:szCs w:val="18"/>
         </w:rPr>
-        <w:t xml:space="preserve">boolean </w:t>
+        <w:t>boolean</w:t>
+      </w:r>
+      <w:proofErr w:type="spellEnd"/>
+      <w:r>
+        <w:rPr>
+          <w:b/>
+          <w:bCs/>
+          <w:color w:val="000080"/>
+          <w:sz w:val="18"/>
+          <w:szCs w:val="18"/>
+        </w:rPr>
+        <w:t xml:space="preserve"> </w:t>
       </w:r>
       <w:r>
         <w:rPr>
@@ -2397,6 +2627,14 @@
           <w:szCs w:val="18"/>
         </w:rPr>
         <w:br/>
+      </w:r>
+      <w:proofErr w:type="spellStart"/>
+      <w:r>
+        <w:rPr>
+          <w:color w:val="000000"/>
+          <w:sz w:val="18"/>
+          <w:szCs w:val="18"/>
+        </w:rPr>
         <w:t>System.</w:t>
       </w:r>
       <w:r>
@@ -2417,7 +2655,16 @@
           <w:sz w:val="18"/>
           <w:szCs w:val="18"/>
         </w:rPr>
-        <w:t>.println(</w:t>
+        <w:t>.println</w:t>
+      </w:r>
+      <w:proofErr w:type="spellEnd"/>
+      <w:r>
+        <w:rPr>
+          <w:color w:val="000000"/>
+          <w:sz w:val="18"/>
+          <w:szCs w:val="18"/>
+        </w:rPr>
+        <w:t>(</w:t>
       </w:r>
       <w:r>
         <w:rPr>
@@ -2471,6 +2718,7 @@
         </w:rPr>
         <w:br/>
       </w:r>
+      <w:proofErr w:type="spellStart"/>
       <w:r>
         <w:rPr>
           <w:b/>
@@ -2479,7 +2727,18 @@
           <w:sz w:val="18"/>
           <w:szCs w:val="18"/>
         </w:rPr>
-        <w:t xml:space="preserve">boolean </w:t>
+        <w:t>boolean</w:t>
+      </w:r>
+      <w:proofErr w:type="spellEnd"/>
+      <w:r>
+        <w:rPr>
+          <w:b/>
+          <w:bCs/>
+          <w:color w:val="000080"/>
+          <w:sz w:val="18"/>
+          <w:szCs w:val="18"/>
+        </w:rPr>
+        <w:t xml:space="preserve"> </w:t>
       </w:r>
       <w:r>
         <w:rPr>
@@ -2533,6 +2792,7 @@
         </w:rPr>
         <w:br/>
       </w:r>
+      <w:proofErr w:type="spellStart"/>
       <w:r>
         <w:rPr>
           <w:b/>
@@ -2541,7 +2801,18 @@
           <w:sz w:val="18"/>
           <w:szCs w:val="18"/>
         </w:rPr>
-        <w:t xml:space="preserve">boolean </w:t>
+        <w:t>boolean</w:t>
+      </w:r>
+      <w:proofErr w:type="spellEnd"/>
+      <w:r>
+        <w:rPr>
+          <w:b/>
+          <w:bCs/>
+          <w:color w:val="000080"/>
+          <w:sz w:val="18"/>
+          <w:szCs w:val="18"/>
+        </w:rPr>
+        <w:t xml:space="preserve"> </w:t>
       </w:r>
       <w:r>
         <w:rPr>
@@ -2594,6 +2865,14 @@
           <w:szCs w:val="18"/>
         </w:rPr>
         <w:br/>
+      </w:r>
+      <w:proofErr w:type="spellStart"/>
+      <w:r>
+        <w:rPr>
+          <w:color w:val="000000"/>
+          <w:sz w:val="18"/>
+          <w:szCs w:val="18"/>
+        </w:rPr>
         <w:t>System.</w:t>
       </w:r>
       <w:r>
@@ -2614,7 +2893,16 @@
           <w:sz w:val="18"/>
           <w:szCs w:val="18"/>
         </w:rPr>
-        <w:t>.println(</w:t>
+        <w:t>.println</w:t>
+      </w:r>
+      <w:proofErr w:type="spellEnd"/>
+      <w:r>
+        <w:rPr>
+          <w:color w:val="000000"/>
+          <w:sz w:val="18"/>
+          <w:szCs w:val="18"/>
+        </w:rPr>
+        <w:t>(</w:t>
       </w:r>
       <w:r>
         <w:rPr>
@@ -2665,26 +2953,86 @@
       </w:pPr>
     </w:p>
     <w:p>
-      <w:r>
+      <w:pPr>
+        <w:rPr>
+          <w:lang w:val="es-MX"/>
+        </w:rPr>
+      </w:pPr>
+      <w:r>
+        <w:rPr>
+          <w:lang w:val="es-MX"/>
+        </w:rPr>
         <w:t>Salida:</w:t>
       </w:r>
     </w:p>
     <w:p>
-      <w:r>
+      <w:pPr>
+        <w:rPr>
+          <w:lang w:val="es-MX"/>
+        </w:rPr>
+      </w:pPr>
+      <w:r>
+        <w:rPr>
+          <w:lang w:val="es-MX"/>
+        </w:rPr>
         <w:t>A: false B: false</w:t>
       </w:r>
     </w:p>
     <w:p>
-      <w:r>
+      <w:pPr>
+        <w:rPr>
+          <w:lang w:val="es-MX"/>
+        </w:rPr>
+      </w:pPr>
+      <w:r>
+        <w:rPr>
+          <w:lang w:val="es-MX"/>
+        </w:rPr>
         <w:t>C: true D: true</w:t>
       </w:r>
     </w:p>
-    <w:p/>
-    <w:p/>
-    <w:p/>
-    <w:p/>
-    <w:p/>
-    <w:p/>
+    <w:p>
+      <w:pPr>
+        <w:rPr>
+          <w:lang w:val="es-MX"/>
+        </w:rPr>
+      </w:pPr>
+    </w:p>
+    <w:p>
+      <w:pPr>
+        <w:rPr>
+          <w:lang w:val="es-MX"/>
+        </w:rPr>
+      </w:pPr>
+    </w:p>
+    <w:p>
+      <w:pPr>
+        <w:rPr>
+          <w:lang w:val="es-MX"/>
+        </w:rPr>
+      </w:pPr>
+    </w:p>
+    <w:p>
+      <w:pPr>
+        <w:rPr>
+          <w:lang w:val="es-MX"/>
+        </w:rPr>
+      </w:pPr>
+    </w:p>
+    <w:p>
+      <w:pPr>
+        <w:rPr>
+          <w:lang w:val="es-MX"/>
+        </w:rPr>
+      </w:pPr>
+    </w:p>
+    <w:p>
+      <w:pPr>
+        <w:rPr>
+          <w:lang w:val="es-MX"/>
+        </w:rPr>
+      </w:pPr>
+    </w:p>
     <w:p>
       <w:pPr>
         <w:ind w:left="720" w:hanging="720"/>
@@ -2692,12 +3040,14 @@
         <w:rPr>
           <w:b/>
           <w:bCs/>
-        </w:rPr>
-      </w:pPr>
-      <w:r>
-        <w:rPr>
-          <w:b/>
-          <w:bCs/>
+          <w:lang w:val="es-MX"/>
+        </w:rPr>
+      </w:pPr>
+      <w:r>
+        <w:rPr>
+          <w:b/>
+          <w:bCs/>
+          <w:lang w:val="es-MX"/>
         </w:rPr>
         <w:lastRenderedPageBreak/>
         <w:t>Día 4</w:t>
@@ -2794,11 +3144,27 @@
           <w:lang w:val="es-MX"/>
         </w:rPr>
       </w:pPr>
-      <w:r>
-        <w:rPr>
-          <w:lang w:val="es-MX"/>
-        </w:rPr>
-        <w:t>toString()</w:t>
+      <w:proofErr w:type="spellStart"/>
+      <w:proofErr w:type="gramStart"/>
+      <w:r>
+        <w:rPr>
+          <w:lang w:val="es-MX"/>
+        </w:rPr>
+        <w:t>toString</w:t>
+      </w:r>
+      <w:proofErr w:type="spellEnd"/>
+      <w:r>
+        <w:rPr>
+          <w:lang w:val="es-MX"/>
+        </w:rPr>
+        <w:t>(</w:t>
+      </w:r>
+      <w:proofErr w:type="gramEnd"/>
+      <w:r>
+        <w:rPr>
+          <w:lang w:val="es-MX"/>
+        </w:rPr>
+        <w:t>)</w:t>
       </w:r>
     </w:p>
     <w:p>
@@ -2812,11 +3178,19 @@
           <w:lang w:val="es-MX"/>
         </w:rPr>
       </w:pPr>
-      <w:r>
-        <w:rPr>
-          <w:lang w:val="es-MX"/>
-        </w:rPr>
-        <w:t>after()</w:t>
+      <w:proofErr w:type="gramStart"/>
+      <w:r>
+        <w:rPr>
+          <w:lang w:val="es-MX"/>
+        </w:rPr>
+        <w:t>after(</w:t>
+      </w:r>
+      <w:proofErr w:type="gramEnd"/>
+      <w:r>
+        <w:rPr>
+          <w:lang w:val="es-MX"/>
+        </w:rPr>
+        <w:t>)</w:t>
       </w:r>
     </w:p>
     <w:p>
@@ -2830,11 +3204,27 @@
           <w:lang w:val="es-MX"/>
         </w:rPr>
       </w:pPr>
-      <w:r>
-        <w:rPr>
-          <w:lang w:val="es-MX"/>
-        </w:rPr>
-        <w:t>before()</w:t>
+      <w:proofErr w:type="spellStart"/>
+      <w:proofErr w:type="gramStart"/>
+      <w:r>
+        <w:rPr>
+          <w:lang w:val="es-MX"/>
+        </w:rPr>
+        <w:t>before</w:t>
+      </w:r>
+      <w:proofErr w:type="spellEnd"/>
+      <w:r>
+        <w:rPr>
+          <w:lang w:val="es-MX"/>
+        </w:rPr>
+        <w:t>(</w:t>
+      </w:r>
+      <w:proofErr w:type="gramEnd"/>
+      <w:r>
+        <w:rPr>
+          <w:lang w:val="es-MX"/>
+        </w:rPr>
+        <w:t>)</w:t>
       </w:r>
     </w:p>
     <w:p>
@@ -2848,11 +3238,27 @@
           <w:lang w:val="es-MX"/>
         </w:rPr>
       </w:pPr>
-      <w:r>
-        <w:rPr>
-          <w:lang w:val="es-MX"/>
-        </w:rPr>
-        <w:t>getTime()</w:t>
+      <w:proofErr w:type="spellStart"/>
+      <w:proofErr w:type="gramStart"/>
+      <w:r>
+        <w:rPr>
+          <w:lang w:val="es-MX"/>
+        </w:rPr>
+        <w:t>getTime</w:t>
+      </w:r>
+      <w:proofErr w:type="spellEnd"/>
+      <w:r>
+        <w:rPr>
+          <w:lang w:val="es-MX"/>
+        </w:rPr>
+        <w:t>(</w:t>
+      </w:r>
+      <w:proofErr w:type="gramEnd"/>
+      <w:r>
+        <w:rPr>
+          <w:lang w:val="es-MX"/>
+        </w:rPr>
+        <w:t>)</w:t>
       </w:r>
     </w:p>
     <w:p>
@@ -2866,11 +3272,27 @@
           <w:lang w:val="es-MX"/>
         </w:rPr>
       </w:pPr>
-      <w:r>
-        <w:rPr>
-          <w:lang w:val="es-MX"/>
-        </w:rPr>
-        <w:t>equals()</w:t>
+      <w:proofErr w:type="spellStart"/>
+      <w:proofErr w:type="gramStart"/>
+      <w:r>
+        <w:rPr>
+          <w:lang w:val="es-MX"/>
+        </w:rPr>
+        <w:t>equals</w:t>
+      </w:r>
+      <w:proofErr w:type="spellEnd"/>
+      <w:r>
+        <w:rPr>
+          <w:lang w:val="es-MX"/>
+        </w:rPr>
+        <w:t>(</w:t>
+      </w:r>
+      <w:proofErr w:type="gramEnd"/>
+      <w:r>
+        <w:rPr>
+          <w:lang w:val="es-MX"/>
+        </w:rPr>
+        <w:t>)</w:t>
       </w:r>
     </w:p>
     <w:p>
@@ -2884,11 +3306,27 @@
           <w:lang w:val="es-MX"/>
         </w:rPr>
       </w:pPr>
-      <w:r>
-        <w:rPr>
-          <w:lang w:val="es-MX"/>
-        </w:rPr>
-        <w:t>setTime()</w:t>
+      <w:proofErr w:type="spellStart"/>
+      <w:proofErr w:type="gramStart"/>
+      <w:r>
+        <w:rPr>
+          <w:lang w:val="es-MX"/>
+        </w:rPr>
+        <w:t>setTime</w:t>
+      </w:r>
+      <w:proofErr w:type="spellEnd"/>
+      <w:r>
+        <w:rPr>
+          <w:lang w:val="es-MX"/>
+        </w:rPr>
+        <w:t>(</w:t>
+      </w:r>
+      <w:proofErr w:type="gramEnd"/>
+      <w:r>
+        <w:rPr>
+          <w:lang w:val="es-MX"/>
+        </w:rPr>
+        <w:t>)</w:t>
       </w:r>
     </w:p>
     <w:p>
@@ -2902,11 +3340,27 @@
           <w:lang w:val="es-MX"/>
         </w:rPr>
       </w:pPr>
-      <w:r>
-        <w:rPr>
-          <w:lang w:val="es-MX"/>
-        </w:rPr>
-        <w:t>getDate()</w:t>
+      <w:proofErr w:type="spellStart"/>
+      <w:proofErr w:type="gramStart"/>
+      <w:r>
+        <w:rPr>
+          <w:lang w:val="es-MX"/>
+        </w:rPr>
+        <w:t>getDate</w:t>
+      </w:r>
+      <w:proofErr w:type="spellEnd"/>
+      <w:r>
+        <w:rPr>
+          <w:lang w:val="es-MX"/>
+        </w:rPr>
+        <w:t>(</w:t>
+      </w:r>
+      <w:proofErr w:type="gramEnd"/>
+      <w:r>
+        <w:rPr>
+          <w:lang w:val="es-MX"/>
+        </w:rPr>
+        <w:t>)</w:t>
       </w:r>
     </w:p>
     <w:p>
@@ -2920,11 +3374,27 @@
           <w:lang w:val="es-MX"/>
         </w:rPr>
       </w:pPr>
-      <w:r>
-        <w:rPr>
-          <w:lang w:val="es-MX"/>
-        </w:rPr>
-        <w:t>getDay()</w:t>
+      <w:proofErr w:type="spellStart"/>
+      <w:proofErr w:type="gramStart"/>
+      <w:r>
+        <w:rPr>
+          <w:lang w:val="es-MX"/>
+        </w:rPr>
+        <w:t>getDay</w:t>
+      </w:r>
+      <w:proofErr w:type="spellEnd"/>
+      <w:r>
+        <w:rPr>
+          <w:lang w:val="es-MX"/>
+        </w:rPr>
+        <w:t>(</w:t>
+      </w:r>
+      <w:proofErr w:type="gramEnd"/>
+      <w:r>
+        <w:rPr>
+          <w:lang w:val="es-MX"/>
+        </w:rPr>
+        <w:t>)</w:t>
       </w:r>
     </w:p>
     <w:p>
@@ -2938,11 +3408,27 @@
           <w:lang w:val="es-MX"/>
         </w:rPr>
       </w:pPr>
-      <w:r>
-        <w:rPr>
-          <w:lang w:val="es-MX"/>
-        </w:rPr>
-        <w:t>getMonth()</w:t>
+      <w:proofErr w:type="spellStart"/>
+      <w:proofErr w:type="gramStart"/>
+      <w:r>
+        <w:rPr>
+          <w:lang w:val="es-MX"/>
+        </w:rPr>
+        <w:t>getMonth</w:t>
+      </w:r>
+      <w:proofErr w:type="spellEnd"/>
+      <w:r>
+        <w:rPr>
+          <w:lang w:val="es-MX"/>
+        </w:rPr>
+        <w:t>(</w:t>
+      </w:r>
+      <w:proofErr w:type="gramEnd"/>
+      <w:r>
+        <w:rPr>
+          <w:lang w:val="es-MX"/>
+        </w:rPr>
+        <w:t>)</w:t>
       </w:r>
     </w:p>
     <w:p>
@@ -2956,11 +3442,27 @@
           <w:lang w:val="es-MX"/>
         </w:rPr>
       </w:pPr>
-      <w:r>
-        <w:rPr>
-          <w:lang w:val="es-MX"/>
-        </w:rPr>
-        <w:t>getYear()</w:t>
+      <w:proofErr w:type="spellStart"/>
+      <w:proofErr w:type="gramStart"/>
+      <w:r>
+        <w:rPr>
+          <w:lang w:val="es-MX"/>
+        </w:rPr>
+        <w:t>getYear</w:t>
+      </w:r>
+      <w:proofErr w:type="spellEnd"/>
+      <w:r>
+        <w:rPr>
+          <w:lang w:val="es-MX"/>
+        </w:rPr>
+        <w:t>(</w:t>
+      </w:r>
+      <w:proofErr w:type="gramEnd"/>
+      <w:r>
+        <w:rPr>
+          <w:lang w:val="es-MX"/>
+        </w:rPr>
+        <w:t>)</w:t>
       </w:r>
     </w:p>
     <w:p>
@@ -3002,7 +3504,35 @@
         <w:rPr>
           <w:lang w:val="es-MX"/>
         </w:rPr>
-        <w:t>y un conjunto de campos de calendario como año, mes, día_de_mes, etc,</w:t>
+        <w:t xml:space="preserve">y un conjunto de campos de calendario como año, mes, </w:t>
+      </w:r>
+      <w:proofErr w:type="spellStart"/>
+      <w:r>
+        <w:rPr>
+          <w:lang w:val="es-MX"/>
+        </w:rPr>
+        <w:t>día_de_mes</w:t>
+      </w:r>
+      <w:proofErr w:type="spellEnd"/>
+      <w:r>
+        <w:rPr>
+          <w:lang w:val="es-MX"/>
+        </w:rPr>
+        <w:t xml:space="preserve">, </w:t>
+      </w:r>
+      <w:proofErr w:type="spellStart"/>
+      <w:r>
+        <w:rPr>
+          <w:lang w:val="es-MX"/>
+        </w:rPr>
+        <w:t>etc</w:t>
+      </w:r>
+      <w:proofErr w:type="spellEnd"/>
+      <w:r>
+        <w:rPr>
+          <w:lang w:val="es-MX"/>
+        </w:rPr>
+        <w:t>,</w:t>
       </w:r>
       <w:r>
         <w:rPr>
@@ -3024,6 +3554,2073 @@
         </w:rPr>
       </w:pPr>
     </w:p>
+    <w:p>
+      <w:pPr>
+        <w:rPr>
+          <w:lang w:val="es-MX"/>
+        </w:rPr>
+      </w:pPr>
+    </w:p>
+    <w:p>
+      <w:pPr>
+        <w:rPr>
+          <w:lang w:val="es-MX"/>
+        </w:rPr>
+      </w:pPr>
+    </w:p>
+    <w:p>
+      <w:pPr>
+        <w:rPr>
+          <w:lang w:val="es-MX"/>
+        </w:rPr>
+      </w:pPr>
+    </w:p>
+    <w:p>
+      <w:pPr>
+        <w:rPr>
+          <w:lang w:val="es-MX"/>
+        </w:rPr>
+      </w:pPr>
+    </w:p>
+    <w:p>
+      <w:pPr>
+        <w:rPr>
+          <w:lang w:val="es-MX"/>
+        </w:rPr>
+      </w:pPr>
+    </w:p>
+    <w:p>
+      <w:pPr>
+        <w:rPr>
+          <w:lang w:val="es-MX"/>
+        </w:rPr>
+      </w:pPr>
+    </w:p>
+    <w:p>
+      <w:pPr>
+        <w:rPr>
+          <w:lang w:val="es-MX"/>
+        </w:rPr>
+      </w:pPr>
+    </w:p>
+    <w:p>
+      <w:pPr>
+        <w:rPr>
+          <w:lang w:val="es-MX"/>
+        </w:rPr>
+      </w:pPr>
+    </w:p>
+    <w:p>
+      <w:pPr>
+        <w:rPr>
+          <w:lang w:val="es-MX"/>
+        </w:rPr>
+      </w:pPr>
+    </w:p>
+    <w:p>
+      <w:pPr>
+        <w:rPr>
+          <w:lang w:val="es-MX"/>
+        </w:rPr>
+      </w:pPr>
+    </w:p>
+    <w:p>
+      <w:pPr>
+        <w:rPr>
+          <w:lang w:val="es-MX"/>
+        </w:rPr>
+      </w:pPr>
+    </w:p>
+    <w:p>
+      <w:pPr>
+        <w:rPr>
+          <w:lang w:val="es-MX"/>
+        </w:rPr>
+      </w:pPr>
+    </w:p>
+    <w:p>
+      <w:pPr>
+        <w:jc w:val="center"/>
+        <w:rPr>
+          <w:b/>
+          <w:bCs/>
+          <w:lang w:val="es-MX"/>
+        </w:rPr>
+      </w:pPr>
+      <w:r>
+        <w:rPr>
+          <w:b/>
+          <w:bCs/>
+          <w:lang w:val="es-MX"/>
+        </w:rPr>
+        <w:lastRenderedPageBreak/>
+        <w:t>Dia 10</w:t>
+      </w:r>
+    </w:p>
+    <w:p>
+      <w:pPr>
+        <w:rPr>
+          <w:b/>
+          <w:bCs/>
+          <w:lang w:val="es-MX"/>
+        </w:rPr>
+      </w:pPr>
+      <w:r>
+        <w:rPr>
+          <w:b/>
+          <w:bCs/>
+          <w:lang w:val="es-MX"/>
+        </w:rPr>
+        <w:t xml:space="preserve">Para que se utiliza el </w:t>
+      </w:r>
+      <w:proofErr w:type="spellStart"/>
+      <w:r>
+        <w:rPr>
+          <w:b/>
+          <w:bCs/>
+          <w:lang w:val="es-MX"/>
+        </w:rPr>
+        <w:t>CallableStatament</w:t>
+      </w:r>
+      <w:proofErr w:type="spellEnd"/>
+    </w:p>
+    <w:p>
+      <w:pPr>
+        <w:rPr>
+          <w:lang w:val="es-MX"/>
+        </w:rPr>
+      </w:pPr>
+      <w:r>
+        <w:rPr>
+          <w:lang w:val="es-MX"/>
+        </w:rPr>
+        <w:t>R// Se utiliza para hacer llamadas a procedimientos almacenados de la base de datos.</w:t>
+      </w:r>
+    </w:p>
+    <w:p>
+      <w:pPr>
+        <w:shd w:val="clear" w:color="auto" w:fill="FFFFFF"/>
+        <w:tabs>
+          <w:tab w:val="left" w:pos="916"/>
+          <w:tab w:val="left" w:pos="1832"/>
+          <w:tab w:val="left" w:pos="2748"/>
+          <w:tab w:val="left" w:pos="3664"/>
+          <w:tab w:val="left" w:pos="4580"/>
+          <w:tab w:val="left" w:pos="5496"/>
+          <w:tab w:val="left" w:pos="6412"/>
+          <w:tab w:val="left" w:pos="7328"/>
+          <w:tab w:val="left" w:pos="8244"/>
+          <w:tab w:val="left" w:pos="9160"/>
+          <w:tab w:val="left" w:pos="10076"/>
+          <w:tab w:val="left" w:pos="10992"/>
+          <w:tab w:val="left" w:pos="11908"/>
+          <w:tab w:val="left" w:pos="12824"/>
+          <w:tab w:val="left" w:pos="13740"/>
+          <w:tab w:val="left" w:pos="14656"/>
+        </w:tabs>
+        <w:spacing w:after="0" w:line="240" w:lineRule="auto"/>
+        <w:rPr>
+          <w:rFonts w:ascii="Courier New" w:eastAsia="Times New Roman" w:hAnsi="Courier New" w:cs="Courier New"/>
+          <w:color w:val="000000"/>
+          <w:sz w:val="18"/>
+          <w:szCs w:val="18"/>
+        </w:rPr>
+      </w:pPr>
+      <w:r>
+        <w:rPr>
+          <w:rFonts w:ascii="Courier New" w:eastAsia="Times New Roman" w:hAnsi="Courier New" w:cs="Courier New"/>
+          <w:b/>
+          <w:bCs/>
+          <w:color w:val="000080"/>
+          <w:sz w:val="18"/>
+          <w:szCs w:val="18"/>
+        </w:rPr>
+        <w:t xml:space="preserve">import </w:t>
+      </w:r>
+      <w:proofErr w:type="spellStart"/>
+      <w:r>
+        <w:rPr>
+          <w:rFonts w:ascii="Courier New" w:eastAsia="Times New Roman" w:hAnsi="Courier New" w:cs="Courier New"/>
+          <w:color w:val="000000"/>
+          <w:sz w:val="18"/>
+          <w:szCs w:val="18"/>
+        </w:rPr>
+        <w:t>java.sql</w:t>
+      </w:r>
+      <w:proofErr w:type="spellEnd"/>
+      <w:r>
+        <w:rPr>
+          <w:rFonts w:ascii="Courier New" w:eastAsia="Times New Roman" w:hAnsi="Courier New" w:cs="Courier New"/>
+          <w:color w:val="000000"/>
+          <w:sz w:val="18"/>
+          <w:szCs w:val="18"/>
+        </w:rPr>
+        <w:t>.*;</w:t>
+      </w:r>
+      <w:r>
+        <w:rPr>
+          <w:rFonts w:ascii="Courier New" w:eastAsia="Times New Roman" w:hAnsi="Courier New" w:cs="Courier New"/>
+          <w:color w:val="000000"/>
+          <w:sz w:val="18"/>
+          <w:szCs w:val="18"/>
+        </w:rPr>
+        <w:br/>
+      </w:r>
+      <w:r>
+        <w:rPr>
+          <w:rFonts w:ascii="Courier New" w:eastAsia="Times New Roman" w:hAnsi="Courier New" w:cs="Courier New"/>
+          <w:color w:val="000000"/>
+          <w:sz w:val="18"/>
+          <w:szCs w:val="18"/>
+        </w:rPr>
+        <w:br/>
+      </w:r>
+      <w:r>
+        <w:rPr>
+          <w:rFonts w:ascii="Courier New" w:eastAsia="Times New Roman" w:hAnsi="Courier New" w:cs="Courier New"/>
+          <w:b/>
+          <w:bCs/>
+          <w:color w:val="000080"/>
+          <w:sz w:val="18"/>
+          <w:szCs w:val="18"/>
+        </w:rPr>
+        <w:t xml:space="preserve">public class </w:t>
+      </w:r>
+      <w:proofErr w:type="spellStart"/>
+      <w:r>
+        <w:rPr>
+          <w:rFonts w:ascii="Courier New" w:eastAsia="Times New Roman" w:hAnsi="Courier New" w:cs="Courier New"/>
+          <w:color w:val="000000"/>
+          <w:sz w:val="18"/>
+          <w:szCs w:val="18"/>
+        </w:rPr>
+        <w:t>ConexionMysql</w:t>
+      </w:r>
+      <w:proofErr w:type="spellEnd"/>
+      <w:r>
+        <w:rPr>
+          <w:rFonts w:ascii="Courier New" w:eastAsia="Times New Roman" w:hAnsi="Courier New" w:cs="Courier New"/>
+          <w:color w:val="000000"/>
+          <w:sz w:val="18"/>
+          <w:szCs w:val="18"/>
+        </w:rPr>
+        <w:t xml:space="preserve"> {</w:t>
+      </w:r>
+      <w:r>
+        <w:rPr>
+          <w:rFonts w:ascii="Courier New" w:eastAsia="Times New Roman" w:hAnsi="Courier New" w:cs="Courier New"/>
+          <w:color w:val="000000"/>
+          <w:sz w:val="18"/>
+          <w:szCs w:val="18"/>
+        </w:rPr>
+        <w:br/>
+      </w:r>
+      <w:r>
+        <w:rPr>
+          <w:rFonts w:ascii="Courier New" w:eastAsia="Times New Roman" w:hAnsi="Courier New" w:cs="Courier New"/>
+          <w:color w:val="000000"/>
+          <w:sz w:val="18"/>
+          <w:szCs w:val="18"/>
+        </w:rPr>
+        <w:br/>
+        <w:t xml:space="preserve">    </w:t>
+      </w:r>
+      <w:r>
+        <w:rPr>
+          <w:rFonts w:ascii="Courier New" w:eastAsia="Times New Roman" w:hAnsi="Courier New" w:cs="Courier New"/>
+          <w:b/>
+          <w:bCs/>
+          <w:color w:val="000080"/>
+          <w:sz w:val="18"/>
+          <w:szCs w:val="18"/>
+        </w:rPr>
+        <w:t xml:space="preserve">private static </w:t>
+      </w:r>
+      <w:r>
+        <w:rPr>
+          <w:rFonts w:ascii="Courier New" w:eastAsia="Times New Roman" w:hAnsi="Courier New" w:cs="Courier New"/>
+          <w:color w:val="000000"/>
+          <w:sz w:val="18"/>
+          <w:szCs w:val="18"/>
+        </w:rPr>
+        <w:t xml:space="preserve">Connection </w:t>
+      </w:r>
+      <w:proofErr w:type="spellStart"/>
+      <w:r>
+        <w:rPr>
+          <w:rFonts w:ascii="Courier New" w:eastAsia="Times New Roman" w:hAnsi="Courier New" w:cs="Courier New"/>
+          <w:i/>
+          <w:iCs/>
+          <w:color w:val="660E7A"/>
+          <w:sz w:val="18"/>
+          <w:szCs w:val="18"/>
+        </w:rPr>
+        <w:t>connection</w:t>
+      </w:r>
+      <w:proofErr w:type="spellEnd"/>
+      <w:r>
+        <w:rPr>
+          <w:rFonts w:ascii="Courier New" w:eastAsia="Times New Roman" w:hAnsi="Courier New" w:cs="Courier New"/>
+          <w:i/>
+          <w:iCs/>
+          <w:color w:val="660E7A"/>
+          <w:sz w:val="18"/>
+          <w:szCs w:val="18"/>
+        </w:rPr>
+        <w:t xml:space="preserve"> </w:t>
+      </w:r>
+      <w:r>
+        <w:rPr>
+          <w:rFonts w:ascii="Courier New" w:eastAsia="Times New Roman" w:hAnsi="Courier New" w:cs="Courier New"/>
+          <w:color w:val="000000"/>
+          <w:sz w:val="18"/>
+          <w:szCs w:val="18"/>
+        </w:rPr>
+        <w:t xml:space="preserve">= </w:t>
+      </w:r>
+      <w:r>
+        <w:rPr>
+          <w:rFonts w:ascii="Courier New" w:eastAsia="Times New Roman" w:hAnsi="Courier New" w:cs="Courier New"/>
+          <w:b/>
+          <w:bCs/>
+          <w:color w:val="000080"/>
+          <w:sz w:val="18"/>
+          <w:szCs w:val="18"/>
+        </w:rPr>
+        <w:t>null</w:t>
+      </w:r>
+      <w:r>
+        <w:rPr>
+          <w:rFonts w:ascii="Courier New" w:eastAsia="Times New Roman" w:hAnsi="Courier New" w:cs="Courier New"/>
+          <w:color w:val="000000"/>
+          <w:sz w:val="18"/>
+          <w:szCs w:val="18"/>
+        </w:rPr>
+        <w:t>;</w:t>
+      </w:r>
+      <w:r>
+        <w:rPr>
+          <w:rFonts w:ascii="Courier New" w:eastAsia="Times New Roman" w:hAnsi="Courier New" w:cs="Courier New"/>
+          <w:color w:val="000000"/>
+          <w:sz w:val="18"/>
+          <w:szCs w:val="18"/>
+        </w:rPr>
+        <w:br/>
+        <w:t xml:space="preserve">    </w:t>
+      </w:r>
+      <w:r>
+        <w:rPr>
+          <w:rFonts w:ascii="Courier New" w:eastAsia="Times New Roman" w:hAnsi="Courier New" w:cs="Courier New"/>
+          <w:b/>
+          <w:bCs/>
+          <w:color w:val="000080"/>
+          <w:sz w:val="18"/>
+          <w:szCs w:val="18"/>
+        </w:rPr>
+        <w:t xml:space="preserve">private static </w:t>
+      </w:r>
+      <w:proofErr w:type="spellStart"/>
+      <w:r>
+        <w:rPr>
+          <w:rFonts w:ascii="Courier New" w:eastAsia="Times New Roman" w:hAnsi="Courier New" w:cs="Courier New"/>
+          <w:color w:val="000000"/>
+          <w:sz w:val="18"/>
+          <w:szCs w:val="18"/>
+        </w:rPr>
+        <w:t>CallableStatement</w:t>
+      </w:r>
+      <w:proofErr w:type="spellEnd"/>
+      <w:r>
+        <w:rPr>
+          <w:rFonts w:ascii="Courier New" w:eastAsia="Times New Roman" w:hAnsi="Courier New" w:cs="Courier New"/>
+          <w:color w:val="000000"/>
+          <w:sz w:val="18"/>
+          <w:szCs w:val="18"/>
+        </w:rPr>
+        <w:t xml:space="preserve">  </w:t>
+      </w:r>
+      <w:proofErr w:type="spellStart"/>
+      <w:r>
+        <w:rPr>
+          <w:rFonts w:ascii="Courier New" w:eastAsia="Times New Roman" w:hAnsi="Courier New" w:cs="Courier New"/>
+          <w:i/>
+          <w:iCs/>
+          <w:color w:val="660E7A"/>
+          <w:sz w:val="18"/>
+          <w:szCs w:val="18"/>
+        </w:rPr>
+        <w:t>callableStatement</w:t>
+      </w:r>
+      <w:proofErr w:type="spellEnd"/>
+      <w:r>
+        <w:rPr>
+          <w:rFonts w:ascii="Courier New" w:eastAsia="Times New Roman" w:hAnsi="Courier New" w:cs="Courier New"/>
+          <w:i/>
+          <w:iCs/>
+          <w:color w:val="660E7A"/>
+          <w:sz w:val="18"/>
+          <w:szCs w:val="18"/>
+        </w:rPr>
+        <w:t xml:space="preserve"> </w:t>
+      </w:r>
+      <w:r>
+        <w:rPr>
+          <w:rFonts w:ascii="Courier New" w:eastAsia="Times New Roman" w:hAnsi="Courier New" w:cs="Courier New"/>
+          <w:color w:val="000000"/>
+          <w:sz w:val="18"/>
+          <w:szCs w:val="18"/>
+        </w:rPr>
+        <w:t xml:space="preserve">= </w:t>
+      </w:r>
+      <w:r>
+        <w:rPr>
+          <w:rFonts w:ascii="Courier New" w:eastAsia="Times New Roman" w:hAnsi="Courier New" w:cs="Courier New"/>
+          <w:b/>
+          <w:bCs/>
+          <w:color w:val="000080"/>
+          <w:sz w:val="18"/>
+          <w:szCs w:val="18"/>
+        </w:rPr>
+        <w:t>null</w:t>
+      </w:r>
+      <w:r>
+        <w:rPr>
+          <w:rFonts w:ascii="Courier New" w:eastAsia="Times New Roman" w:hAnsi="Courier New" w:cs="Courier New"/>
+          <w:color w:val="000000"/>
+          <w:sz w:val="18"/>
+          <w:szCs w:val="18"/>
+        </w:rPr>
+        <w:t>;</w:t>
+      </w:r>
+      <w:r>
+        <w:rPr>
+          <w:rFonts w:ascii="Courier New" w:eastAsia="Times New Roman" w:hAnsi="Courier New" w:cs="Courier New"/>
+          <w:color w:val="000000"/>
+          <w:sz w:val="18"/>
+          <w:szCs w:val="18"/>
+        </w:rPr>
+        <w:br/>
+        <w:t xml:space="preserve">    </w:t>
+      </w:r>
+      <w:r>
+        <w:rPr>
+          <w:rFonts w:ascii="Courier New" w:eastAsia="Times New Roman" w:hAnsi="Courier New" w:cs="Courier New"/>
+          <w:b/>
+          <w:bCs/>
+          <w:color w:val="000080"/>
+          <w:sz w:val="18"/>
+          <w:szCs w:val="18"/>
+        </w:rPr>
+        <w:t xml:space="preserve">private static </w:t>
+      </w:r>
+      <w:proofErr w:type="spellStart"/>
+      <w:r>
+        <w:rPr>
+          <w:rFonts w:ascii="Courier New" w:eastAsia="Times New Roman" w:hAnsi="Courier New" w:cs="Courier New"/>
+          <w:color w:val="000000"/>
+          <w:sz w:val="18"/>
+          <w:szCs w:val="18"/>
+        </w:rPr>
+        <w:t>ResultSet</w:t>
+      </w:r>
+      <w:proofErr w:type="spellEnd"/>
+      <w:r>
+        <w:rPr>
+          <w:rFonts w:ascii="Courier New" w:eastAsia="Times New Roman" w:hAnsi="Courier New" w:cs="Courier New"/>
+          <w:color w:val="000000"/>
+          <w:sz w:val="18"/>
+          <w:szCs w:val="18"/>
+        </w:rPr>
+        <w:t xml:space="preserve"> </w:t>
+      </w:r>
+      <w:proofErr w:type="spellStart"/>
+      <w:r>
+        <w:rPr>
+          <w:rFonts w:ascii="Courier New" w:eastAsia="Times New Roman" w:hAnsi="Courier New" w:cs="Courier New"/>
+          <w:i/>
+          <w:iCs/>
+          <w:color w:val="660E7A"/>
+          <w:sz w:val="18"/>
+          <w:szCs w:val="18"/>
+        </w:rPr>
+        <w:t>resultSet</w:t>
+      </w:r>
+      <w:proofErr w:type="spellEnd"/>
+      <w:r>
+        <w:rPr>
+          <w:rFonts w:ascii="Courier New" w:eastAsia="Times New Roman" w:hAnsi="Courier New" w:cs="Courier New"/>
+          <w:i/>
+          <w:iCs/>
+          <w:color w:val="660E7A"/>
+          <w:sz w:val="18"/>
+          <w:szCs w:val="18"/>
+        </w:rPr>
+        <w:t xml:space="preserve"> </w:t>
+      </w:r>
+      <w:r>
+        <w:rPr>
+          <w:rFonts w:ascii="Courier New" w:eastAsia="Times New Roman" w:hAnsi="Courier New" w:cs="Courier New"/>
+          <w:color w:val="000000"/>
+          <w:sz w:val="18"/>
+          <w:szCs w:val="18"/>
+        </w:rPr>
+        <w:t xml:space="preserve">= </w:t>
+      </w:r>
+      <w:r>
+        <w:rPr>
+          <w:rFonts w:ascii="Courier New" w:eastAsia="Times New Roman" w:hAnsi="Courier New" w:cs="Courier New"/>
+          <w:b/>
+          <w:bCs/>
+          <w:color w:val="000080"/>
+          <w:sz w:val="18"/>
+          <w:szCs w:val="18"/>
+        </w:rPr>
+        <w:t>null</w:t>
+      </w:r>
+      <w:r>
+        <w:rPr>
+          <w:rFonts w:ascii="Courier New" w:eastAsia="Times New Roman" w:hAnsi="Courier New" w:cs="Courier New"/>
+          <w:color w:val="000000"/>
+          <w:sz w:val="18"/>
+          <w:szCs w:val="18"/>
+        </w:rPr>
+        <w:t>;</w:t>
+      </w:r>
+      <w:r>
+        <w:rPr>
+          <w:rFonts w:ascii="Courier New" w:eastAsia="Times New Roman" w:hAnsi="Courier New" w:cs="Courier New"/>
+          <w:color w:val="000000"/>
+          <w:sz w:val="18"/>
+          <w:szCs w:val="18"/>
+        </w:rPr>
+        <w:br/>
+        <w:t xml:space="preserve">    </w:t>
+      </w:r>
+      <w:r>
+        <w:rPr>
+          <w:rFonts w:ascii="Courier New" w:eastAsia="Times New Roman" w:hAnsi="Courier New" w:cs="Courier New"/>
+          <w:b/>
+          <w:bCs/>
+          <w:color w:val="000080"/>
+          <w:sz w:val="18"/>
+          <w:szCs w:val="18"/>
+        </w:rPr>
+        <w:t xml:space="preserve">private static </w:t>
+      </w:r>
+      <w:r>
+        <w:rPr>
+          <w:rFonts w:ascii="Courier New" w:eastAsia="Times New Roman" w:hAnsi="Courier New" w:cs="Courier New"/>
+          <w:color w:val="000000"/>
+          <w:sz w:val="18"/>
+          <w:szCs w:val="18"/>
+        </w:rPr>
+        <w:t xml:space="preserve">String </w:t>
+      </w:r>
+      <w:proofErr w:type="spellStart"/>
+      <w:r>
+        <w:rPr>
+          <w:rFonts w:ascii="Courier New" w:eastAsia="Times New Roman" w:hAnsi="Courier New" w:cs="Courier New"/>
+          <w:i/>
+          <w:iCs/>
+          <w:color w:val="660E7A"/>
+          <w:sz w:val="18"/>
+          <w:szCs w:val="18"/>
+        </w:rPr>
+        <w:t>url</w:t>
+      </w:r>
+      <w:proofErr w:type="spellEnd"/>
+      <w:r>
+        <w:rPr>
+          <w:rFonts w:ascii="Courier New" w:eastAsia="Times New Roman" w:hAnsi="Courier New" w:cs="Courier New"/>
+          <w:i/>
+          <w:iCs/>
+          <w:color w:val="660E7A"/>
+          <w:sz w:val="18"/>
+          <w:szCs w:val="18"/>
+        </w:rPr>
+        <w:t xml:space="preserve"> </w:t>
+      </w:r>
+      <w:r>
+        <w:rPr>
+          <w:rFonts w:ascii="Courier New" w:eastAsia="Times New Roman" w:hAnsi="Courier New" w:cs="Courier New"/>
+          <w:color w:val="000000"/>
+          <w:sz w:val="18"/>
+          <w:szCs w:val="18"/>
+        </w:rPr>
+        <w:t xml:space="preserve">= </w:t>
+      </w:r>
+      <w:r>
+        <w:rPr>
+          <w:rFonts w:ascii="Courier New" w:eastAsia="Times New Roman" w:hAnsi="Courier New" w:cs="Courier New"/>
+          <w:b/>
+          <w:bCs/>
+          <w:color w:val="008000"/>
+          <w:sz w:val="18"/>
+          <w:szCs w:val="18"/>
+        </w:rPr>
+        <w:t>"</w:t>
+      </w:r>
+      <w:proofErr w:type="spellStart"/>
+      <w:r>
+        <w:rPr>
+          <w:rFonts w:ascii="Courier New" w:eastAsia="Times New Roman" w:hAnsi="Courier New" w:cs="Courier New"/>
+          <w:b/>
+          <w:bCs/>
+          <w:color w:val="008000"/>
+          <w:sz w:val="18"/>
+          <w:szCs w:val="18"/>
+        </w:rPr>
+        <w:t>jdbc:mysql</w:t>
+      </w:r>
+      <w:proofErr w:type="spellEnd"/>
+      <w:r>
+        <w:rPr>
+          <w:rFonts w:ascii="Courier New" w:eastAsia="Times New Roman" w:hAnsi="Courier New" w:cs="Courier New"/>
+          <w:b/>
+          <w:bCs/>
+          <w:color w:val="008000"/>
+          <w:sz w:val="18"/>
+          <w:szCs w:val="18"/>
+        </w:rPr>
+        <w:t>://localhost:3306/</w:t>
+      </w:r>
+      <w:proofErr w:type="spellStart"/>
+      <w:r>
+        <w:rPr>
+          <w:rFonts w:ascii="Courier New" w:eastAsia="Times New Roman" w:hAnsi="Courier New" w:cs="Courier New"/>
+          <w:b/>
+          <w:bCs/>
+          <w:color w:val="008000"/>
+          <w:sz w:val="18"/>
+          <w:szCs w:val="18"/>
+        </w:rPr>
+        <w:t>java?serverTimezone</w:t>
+      </w:r>
+      <w:proofErr w:type="spellEnd"/>
+      <w:r>
+        <w:rPr>
+          <w:rFonts w:ascii="Courier New" w:eastAsia="Times New Roman" w:hAnsi="Courier New" w:cs="Courier New"/>
+          <w:b/>
+          <w:bCs/>
+          <w:color w:val="008000"/>
+          <w:sz w:val="18"/>
+          <w:szCs w:val="18"/>
+        </w:rPr>
+        <w:t>=GMT"</w:t>
+      </w:r>
+      <w:r>
+        <w:rPr>
+          <w:rFonts w:ascii="Courier New" w:eastAsia="Times New Roman" w:hAnsi="Courier New" w:cs="Courier New"/>
+          <w:color w:val="000000"/>
+          <w:sz w:val="18"/>
+          <w:szCs w:val="18"/>
+        </w:rPr>
+        <w:t xml:space="preserve">, </w:t>
+      </w:r>
+      <w:r>
+        <w:rPr>
+          <w:rFonts w:ascii="Courier New" w:eastAsia="Times New Roman" w:hAnsi="Courier New" w:cs="Courier New"/>
+          <w:i/>
+          <w:iCs/>
+          <w:color w:val="660E7A"/>
+          <w:sz w:val="18"/>
+          <w:szCs w:val="18"/>
+        </w:rPr>
+        <w:t xml:space="preserve">user </w:t>
+      </w:r>
+      <w:r>
+        <w:rPr>
+          <w:rFonts w:ascii="Courier New" w:eastAsia="Times New Roman" w:hAnsi="Courier New" w:cs="Courier New"/>
+          <w:color w:val="000000"/>
+          <w:sz w:val="18"/>
+          <w:szCs w:val="18"/>
+        </w:rPr>
+        <w:t xml:space="preserve">= </w:t>
+      </w:r>
+      <w:r>
+        <w:rPr>
+          <w:rFonts w:ascii="Courier New" w:eastAsia="Times New Roman" w:hAnsi="Courier New" w:cs="Courier New"/>
+          <w:b/>
+          <w:bCs/>
+          <w:color w:val="008000"/>
+          <w:sz w:val="18"/>
+          <w:szCs w:val="18"/>
+        </w:rPr>
+        <w:t>"root"</w:t>
+      </w:r>
+      <w:r>
+        <w:rPr>
+          <w:rFonts w:ascii="Courier New" w:eastAsia="Times New Roman" w:hAnsi="Courier New" w:cs="Courier New"/>
+          <w:color w:val="000000"/>
+          <w:sz w:val="18"/>
+          <w:szCs w:val="18"/>
+        </w:rPr>
+        <w:t xml:space="preserve">, </w:t>
+      </w:r>
+      <w:r>
+        <w:rPr>
+          <w:rFonts w:ascii="Courier New" w:eastAsia="Times New Roman" w:hAnsi="Courier New" w:cs="Courier New"/>
+          <w:i/>
+          <w:iCs/>
+          <w:color w:val="660E7A"/>
+          <w:sz w:val="18"/>
+          <w:szCs w:val="18"/>
+        </w:rPr>
+        <w:t xml:space="preserve">pass </w:t>
+      </w:r>
+      <w:r>
+        <w:rPr>
+          <w:rFonts w:ascii="Courier New" w:eastAsia="Times New Roman" w:hAnsi="Courier New" w:cs="Courier New"/>
+          <w:color w:val="000000"/>
+          <w:sz w:val="18"/>
+          <w:szCs w:val="18"/>
+        </w:rPr>
+        <w:t xml:space="preserve">= </w:t>
+      </w:r>
+      <w:r>
+        <w:rPr>
+          <w:rFonts w:ascii="Courier New" w:eastAsia="Times New Roman" w:hAnsi="Courier New" w:cs="Courier New"/>
+          <w:b/>
+          <w:bCs/>
+          <w:color w:val="008000"/>
+          <w:sz w:val="18"/>
+          <w:szCs w:val="18"/>
+        </w:rPr>
+        <w:t>""</w:t>
+      </w:r>
+      <w:r>
+        <w:rPr>
+          <w:rFonts w:ascii="Courier New" w:eastAsia="Times New Roman" w:hAnsi="Courier New" w:cs="Courier New"/>
+          <w:color w:val="000000"/>
+          <w:sz w:val="18"/>
+          <w:szCs w:val="18"/>
+        </w:rPr>
+        <w:t>;</w:t>
+      </w:r>
+      <w:r>
+        <w:rPr>
+          <w:rFonts w:ascii="Courier New" w:eastAsia="Times New Roman" w:hAnsi="Courier New" w:cs="Courier New"/>
+          <w:color w:val="000000"/>
+          <w:sz w:val="18"/>
+          <w:szCs w:val="18"/>
+        </w:rPr>
+        <w:br/>
+      </w:r>
+      <w:r>
+        <w:rPr>
+          <w:rFonts w:ascii="Courier New" w:eastAsia="Times New Roman" w:hAnsi="Courier New" w:cs="Courier New"/>
+          <w:color w:val="000000"/>
+          <w:sz w:val="18"/>
+          <w:szCs w:val="18"/>
+        </w:rPr>
+        <w:br/>
+        <w:t xml:space="preserve">    </w:t>
+      </w:r>
+      <w:r>
+        <w:rPr>
+          <w:rFonts w:ascii="Courier New" w:eastAsia="Times New Roman" w:hAnsi="Courier New" w:cs="Courier New"/>
+          <w:b/>
+          <w:bCs/>
+          <w:color w:val="000080"/>
+          <w:sz w:val="18"/>
+          <w:szCs w:val="18"/>
+        </w:rPr>
+        <w:t xml:space="preserve">public static void </w:t>
+      </w:r>
+      <w:r>
+        <w:rPr>
+          <w:rFonts w:ascii="Courier New" w:eastAsia="Times New Roman" w:hAnsi="Courier New" w:cs="Courier New"/>
+          <w:color w:val="000000"/>
+          <w:sz w:val="18"/>
+          <w:szCs w:val="18"/>
+        </w:rPr>
+        <w:t xml:space="preserve">main(String[] </w:t>
+      </w:r>
+      <w:proofErr w:type="spellStart"/>
+      <w:r>
+        <w:rPr>
+          <w:rFonts w:ascii="Courier New" w:eastAsia="Times New Roman" w:hAnsi="Courier New" w:cs="Courier New"/>
+          <w:color w:val="000000"/>
+          <w:sz w:val="18"/>
+          <w:szCs w:val="18"/>
+        </w:rPr>
+        <w:t>args</w:t>
+      </w:r>
+      <w:proofErr w:type="spellEnd"/>
+      <w:r>
+        <w:rPr>
+          <w:rFonts w:ascii="Courier New" w:eastAsia="Times New Roman" w:hAnsi="Courier New" w:cs="Courier New"/>
+          <w:color w:val="000000"/>
+          <w:sz w:val="18"/>
+          <w:szCs w:val="18"/>
+        </w:rPr>
+        <w:t>) {</w:t>
+      </w:r>
+      <w:r>
+        <w:rPr>
+          <w:rFonts w:ascii="Courier New" w:eastAsia="Times New Roman" w:hAnsi="Courier New" w:cs="Courier New"/>
+          <w:color w:val="000000"/>
+          <w:sz w:val="18"/>
+          <w:szCs w:val="18"/>
+        </w:rPr>
+        <w:br/>
+      </w:r>
+      <w:r>
+        <w:rPr>
+          <w:rFonts w:ascii="Courier New" w:eastAsia="Times New Roman" w:hAnsi="Courier New" w:cs="Courier New"/>
+          <w:color w:val="000000"/>
+          <w:sz w:val="18"/>
+          <w:szCs w:val="18"/>
+        </w:rPr>
+        <w:br/>
+        <w:t xml:space="preserve">        </w:t>
+      </w:r>
+      <w:r>
+        <w:rPr>
+          <w:rFonts w:ascii="Courier New" w:eastAsia="Times New Roman" w:hAnsi="Courier New" w:cs="Courier New"/>
+          <w:b/>
+          <w:bCs/>
+          <w:color w:val="000080"/>
+          <w:sz w:val="18"/>
+          <w:szCs w:val="18"/>
+        </w:rPr>
+        <w:t xml:space="preserve">try </w:t>
+      </w:r>
+      <w:r>
+        <w:rPr>
+          <w:rFonts w:ascii="Courier New" w:eastAsia="Times New Roman" w:hAnsi="Courier New" w:cs="Courier New"/>
+          <w:color w:val="000000"/>
+          <w:sz w:val="18"/>
+          <w:szCs w:val="18"/>
+        </w:rPr>
+        <w:t>{</w:t>
+      </w:r>
+      <w:r>
+        <w:rPr>
+          <w:rFonts w:ascii="Courier New" w:eastAsia="Times New Roman" w:hAnsi="Courier New" w:cs="Courier New"/>
+          <w:color w:val="000000"/>
+          <w:sz w:val="18"/>
+          <w:szCs w:val="18"/>
+        </w:rPr>
+        <w:br/>
+        <w:t xml:space="preserve">                </w:t>
+      </w:r>
+      <w:proofErr w:type="spellStart"/>
+      <w:r>
+        <w:rPr>
+          <w:rFonts w:ascii="Courier New" w:eastAsia="Times New Roman" w:hAnsi="Courier New" w:cs="Courier New"/>
+          <w:color w:val="000000"/>
+          <w:sz w:val="18"/>
+          <w:szCs w:val="18"/>
+        </w:rPr>
+        <w:t>Class.</w:t>
+      </w:r>
+      <w:r>
+        <w:rPr>
+          <w:rFonts w:ascii="Courier New" w:eastAsia="Times New Roman" w:hAnsi="Courier New" w:cs="Courier New"/>
+          <w:i/>
+          <w:iCs/>
+          <w:color w:val="000000"/>
+          <w:sz w:val="18"/>
+          <w:szCs w:val="18"/>
+        </w:rPr>
+        <w:t>forName</w:t>
+      </w:r>
+      <w:proofErr w:type="spellEnd"/>
+      <w:r>
+        <w:rPr>
+          <w:rFonts w:ascii="Courier New" w:eastAsia="Times New Roman" w:hAnsi="Courier New" w:cs="Courier New"/>
+          <w:color w:val="000000"/>
+          <w:sz w:val="18"/>
+          <w:szCs w:val="18"/>
+        </w:rPr>
+        <w:t>(</w:t>
+      </w:r>
+      <w:r>
+        <w:rPr>
+          <w:rFonts w:ascii="Courier New" w:eastAsia="Times New Roman" w:hAnsi="Courier New" w:cs="Courier New"/>
+          <w:b/>
+          <w:bCs/>
+          <w:color w:val="008000"/>
+          <w:sz w:val="18"/>
+          <w:szCs w:val="18"/>
+        </w:rPr>
+        <w:t>"</w:t>
+      </w:r>
+      <w:proofErr w:type="spellStart"/>
+      <w:r>
+        <w:rPr>
+          <w:rFonts w:ascii="Courier New" w:eastAsia="Times New Roman" w:hAnsi="Courier New" w:cs="Courier New"/>
+          <w:b/>
+          <w:bCs/>
+          <w:color w:val="008000"/>
+          <w:sz w:val="18"/>
+          <w:szCs w:val="18"/>
+        </w:rPr>
+        <w:t>com.mysql.jdbc.Driver</w:t>
+      </w:r>
+      <w:proofErr w:type="spellEnd"/>
+      <w:r>
+        <w:rPr>
+          <w:rFonts w:ascii="Courier New" w:eastAsia="Times New Roman" w:hAnsi="Courier New" w:cs="Courier New"/>
+          <w:b/>
+          <w:bCs/>
+          <w:color w:val="008000"/>
+          <w:sz w:val="18"/>
+          <w:szCs w:val="18"/>
+        </w:rPr>
+        <w:t>"</w:t>
+      </w:r>
+      <w:r>
+        <w:rPr>
+          <w:rFonts w:ascii="Courier New" w:eastAsia="Times New Roman" w:hAnsi="Courier New" w:cs="Courier New"/>
+          <w:color w:val="000000"/>
+          <w:sz w:val="18"/>
+          <w:szCs w:val="18"/>
+        </w:rPr>
+        <w:t>);</w:t>
+      </w:r>
+      <w:r>
+        <w:rPr>
+          <w:rFonts w:ascii="Courier New" w:eastAsia="Times New Roman" w:hAnsi="Courier New" w:cs="Courier New"/>
+          <w:color w:val="000000"/>
+          <w:sz w:val="18"/>
+          <w:szCs w:val="18"/>
+        </w:rPr>
+        <w:br/>
+        <w:t xml:space="preserve">                </w:t>
+      </w:r>
+      <w:r>
+        <w:rPr>
+          <w:rFonts w:ascii="Courier New" w:eastAsia="Times New Roman" w:hAnsi="Courier New" w:cs="Courier New"/>
+          <w:i/>
+          <w:iCs/>
+          <w:color w:val="660E7A"/>
+          <w:sz w:val="18"/>
+          <w:szCs w:val="18"/>
+        </w:rPr>
+        <w:t xml:space="preserve">connection </w:t>
+      </w:r>
+      <w:r>
+        <w:rPr>
+          <w:rFonts w:ascii="Courier New" w:eastAsia="Times New Roman" w:hAnsi="Courier New" w:cs="Courier New"/>
+          <w:color w:val="000000"/>
+          <w:sz w:val="18"/>
+          <w:szCs w:val="18"/>
+        </w:rPr>
+        <w:t xml:space="preserve">= </w:t>
+      </w:r>
+      <w:proofErr w:type="spellStart"/>
+      <w:r>
+        <w:rPr>
+          <w:rFonts w:ascii="Courier New" w:eastAsia="Times New Roman" w:hAnsi="Courier New" w:cs="Courier New"/>
+          <w:color w:val="000000"/>
+          <w:sz w:val="18"/>
+          <w:szCs w:val="18"/>
+        </w:rPr>
+        <w:t>DriverManager.</w:t>
+      </w:r>
+      <w:r>
+        <w:rPr>
+          <w:rFonts w:ascii="Courier New" w:eastAsia="Times New Roman" w:hAnsi="Courier New" w:cs="Courier New"/>
+          <w:i/>
+          <w:iCs/>
+          <w:color w:val="000000"/>
+          <w:sz w:val="18"/>
+          <w:szCs w:val="18"/>
+        </w:rPr>
+        <w:t>getConnection</w:t>
+      </w:r>
+      <w:proofErr w:type="spellEnd"/>
+      <w:r>
+        <w:rPr>
+          <w:rFonts w:ascii="Courier New" w:eastAsia="Times New Roman" w:hAnsi="Courier New" w:cs="Courier New"/>
+          <w:color w:val="000000"/>
+          <w:sz w:val="18"/>
+          <w:szCs w:val="18"/>
+        </w:rPr>
+        <w:t>(</w:t>
+      </w:r>
+      <w:proofErr w:type="spellStart"/>
+      <w:r>
+        <w:rPr>
+          <w:rFonts w:ascii="Courier New" w:eastAsia="Times New Roman" w:hAnsi="Courier New" w:cs="Courier New"/>
+          <w:i/>
+          <w:iCs/>
+          <w:color w:val="660E7A"/>
+          <w:sz w:val="18"/>
+          <w:szCs w:val="18"/>
+        </w:rPr>
+        <w:t>url</w:t>
+      </w:r>
+      <w:proofErr w:type="spellEnd"/>
+      <w:r>
+        <w:rPr>
+          <w:rFonts w:ascii="Courier New" w:eastAsia="Times New Roman" w:hAnsi="Courier New" w:cs="Courier New"/>
+          <w:color w:val="000000"/>
+          <w:sz w:val="18"/>
+          <w:szCs w:val="18"/>
+        </w:rPr>
+        <w:t xml:space="preserve">, </w:t>
+      </w:r>
+      <w:r>
+        <w:rPr>
+          <w:rFonts w:ascii="Courier New" w:eastAsia="Times New Roman" w:hAnsi="Courier New" w:cs="Courier New"/>
+          <w:i/>
+          <w:iCs/>
+          <w:color w:val="660E7A"/>
+          <w:sz w:val="18"/>
+          <w:szCs w:val="18"/>
+        </w:rPr>
+        <w:t>user</w:t>
+      </w:r>
+      <w:r>
+        <w:rPr>
+          <w:rFonts w:ascii="Courier New" w:eastAsia="Times New Roman" w:hAnsi="Courier New" w:cs="Courier New"/>
+          <w:color w:val="000000"/>
+          <w:sz w:val="18"/>
+          <w:szCs w:val="18"/>
+        </w:rPr>
+        <w:t xml:space="preserve">, </w:t>
+      </w:r>
+      <w:r>
+        <w:rPr>
+          <w:rFonts w:ascii="Courier New" w:eastAsia="Times New Roman" w:hAnsi="Courier New" w:cs="Courier New"/>
+          <w:i/>
+          <w:iCs/>
+          <w:color w:val="660E7A"/>
+          <w:sz w:val="18"/>
+          <w:szCs w:val="18"/>
+        </w:rPr>
+        <w:t>pass</w:t>
+      </w:r>
+      <w:r>
+        <w:rPr>
+          <w:rFonts w:ascii="Courier New" w:eastAsia="Times New Roman" w:hAnsi="Courier New" w:cs="Courier New"/>
+          <w:color w:val="000000"/>
+          <w:sz w:val="18"/>
+          <w:szCs w:val="18"/>
+        </w:rPr>
+        <w:t>);</w:t>
+      </w:r>
+      <w:r>
+        <w:rPr>
+          <w:rFonts w:ascii="Courier New" w:eastAsia="Times New Roman" w:hAnsi="Courier New" w:cs="Courier New"/>
+          <w:color w:val="000000"/>
+          <w:sz w:val="18"/>
+          <w:szCs w:val="18"/>
+        </w:rPr>
+        <w:br/>
+      </w:r>
+      <w:r>
+        <w:rPr>
+          <w:rFonts w:ascii="Courier New" w:eastAsia="Times New Roman" w:hAnsi="Courier New" w:cs="Courier New"/>
+          <w:color w:val="000000"/>
+          <w:sz w:val="18"/>
+          <w:szCs w:val="18"/>
+        </w:rPr>
+        <w:br/>
+        <w:t xml:space="preserve">                </w:t>
+      </w:r>
+      <w:proofErr w:type="spellStart"/>
+      <w:r>
+        <w:rPr>
+          <w:rFonts w:ascii="Courier New" w:eastAsia="Times New Roman" w:hAnsi="Courier New" w:cs="Courier New"/>
+          <w:i/>
+          <w:iCs/>
+          <w:color w:val="660E7A"/>
+          <w:sz w:val="18"/>
+          <w:szCs w:val="18"/>
+        </w:rPr>
+        <w:t>callableStatement</w:t>
+      </w:r>
+      <w:proofErr w:type="spellEnd"/>
+      <w:r>
+        <w:rPr>
+          <w:rFonts w:ascii="Courier New" w:eastAsia="Times New Roman" w:hAnsi="Courier New" w:cs="Courier New"/>
+          <w:i/>
+          <w:iCs/>
+          <w:color w:val="660E7A"/>
+          <w:sz w:val="18"/>
+          <w:szCs w:val="18"/>
+        </w:rPr>
+        <w:t xml:space="preserve"> </w:t>
+      </w:r>
+      <w:r>
+        <w:rPr>
+          <w:rFonts w:ascii="Courier New" w:eastAsia="Times New Roman" w:hAnsi="Courier New" w:cs="Courier New"/>
+          <w:color w:val="000000"/>
+          <w:sz w:val="18"/>
+          <w:szCs w:val="18"/>
+        </w:rPr>
+        <w:t xml:space="preserve">= </w:t>
+      </w:r>
+      <w:proofErr w:type="spellStart"/>
+      <w:r>
+        <w:rPr>
+          <w:rFonts w:ascii="Courier New" w:eastAsia="Times New Roman" w:hAnsi="Courier New" w:cs="Courier New"/>
+          <w:i/>
+          <w:iCs/>
+          <w:color w:val="660E7A"/>
+          <w:sz w:val="18"/>
+          <w:szCs w:val="18"/>
+        </w:rPr>
+        <w:t>connection</w:t>
+      </w:r>
+      <w:r>
+        <w:rPr>
+          <w:rFonts w:ascii="Courier New" w:eastAsia="Times New Roman" w:hAnsi="Courier New" w:cs="Courier New"/>
+          <w:color w:val="000000"/>
+          <w:sz w:val="18"/>
+          <w:szCs w:val="18"/>
+        </w:rPr>
+        <w:t>.prepareCall</w:t>
+      </w:r>
+      <w:proofErr w:type="spellEnd"/>
+      <w:r>
+        <w:rPr>
+          <w:rFonts w:ascii="Courier New" w:eastAsia="Times New Roman" w:hAnsi="Courier New" w:cs="Courier New"/>
+          <w:color w:val="000000"/>
+          <w:sz w:val="18"/>
+          <w:szCs w:val="18"/>
+        </w:rPr>
+        <w:t>(</w:t>
+      </w:r>
+      <w:r>
+        <w:rPr>
+          <w:rFonts w:ascii="Courier New" w:eastAsia="Times New Roman" w:hAnsi="Courier New" w:cs="Courier New"/>
+          <w:b/>
+          <w:bCs/>
+          <w:color w:val="008000"/>
+          <w:sz w:val="18"/>
+          <w:szCs w:val="18"/>
+        </w:rPr>
+        <w:t xml:space="preserve">"{call </w:t>
+      </w:r>
+      <w:proofErr w:type="spellStart"/>
+      <w:r>
+        <w:rPr>
+          <w:rFonts w:ascii="Courier New" w:eastAsia="Times New Roman" w:hAnsi="Courier New" w:cs="Courier New"/>
+          <w:i/>
+          <w:iCs/>
+          <w:color w:val="008000"/>
+          <w:sz w:val="18"/>
+          <w:szCs w:val="18"/>
+        </w:rPr>
+        <w:t>MostrarUsuarios</w:t>
+      </w:r>
+      <w:proofErr w:type="spellEnd"/>
+      <w:r>
+        <w:rPr>
+          <w:rFonts w:ascii="Courier New" w:eastAsia="Times New Roman" w:hAnsi="Courier New" w:cs="Courier New"/>
+          <w:b/>
+          <w:bCs/>
+          <w:color w:val="008000"/>
+          <w:sz w:val="18"/>
+          <w:szCs w:val="18"/>
+        </w:rPr>
+        <w:t>(?)}"</w:t>
+      </w:r>
+      <w:r>
+        <w:rPr>
+          <w:rFonts w:ascii="Courier New" w:eastAsia="Times New Roman" w:hAnsi="Courier New" w:cs="Courier New"/>
+          <w:color w:val="000000"/>
+          <w:sz w:val="18"/>
+          <w:szCs w:val="18"/>
+        </w:rPr>
+        <w:t>);</w:t>
+      </w:r>
+      <w:r>
+        <w:rPr>
+          <w:rFonts w:ascii="Courier New" w:eastAsia="Times New Roman" w:hAnsi="Courier New" w:cs="Courier New"/>
+          <w:color w:val="000000"/>
+          <w:sz w:val="18"/>
+          <w:szCs w:val="18"/>
+        </w:rPr>
+        <w:br/>
+        <w:t xml:space="preserve">                </w:t>
+      </w:r>
+      <w:proofErr w:type="spellStart"/>
+      <w:r>
+        <w:rPr>
+          <w:rFonts w:ascii="Courier New" w:eastAsia="Times New Roman" w:hAnsi="Courier New" w:cs="Courier New"/>
+          <w:i/>
+          <w:iCs/>
+          <w:color w:val="660E7A"/>
+          <w:sz w:val="18"/>
+          <w:szCs w:val="18"/>
+        </w:rPr>
+        <w:t>callableStatement</w:t>
+      </w:r>
+      <w:r>
+        <w:rPr>
+          <w:rFonts w:ascii="Courier New" w:eastAsia="Times New Roman" w:hAnsi="Courier New" w:cs="Courier New"/>
+          <w:color w:val="000000"/>
+          <w:sz w:val="18"/>
+          <w:szCs w:val="18"/>
+        </w:rPr>
+        <w:t>.setInt</w:t>
+      </w:r>
+      <w:proofErr w:type="spellEnd"/>
+      <w:r>
+        <w:rPr>
+          <w:rFonts w:ascii="Courier New" w:eastAsia="Times New Roman" w:hAnsi="Courier New" w:cs="Courier New"/>
+          <w:color w:val="000000"/>
+          <w:sz w:val="18"/>
+          <w:szCs w:val="18"/>
+        </w:rPr>
+        <w:t>(</w:t>
+      </w:r>
+      <w:r>
+        <w:rPr>
+          <w:rFonts w:ascii="Courier New" w:eastAsia="Times New Roman" w:hAnsi="Courier New" w:cs="Courier New"/>
+          <w:color w:val="0000FF"/>
+          <w:sz w:val="18"/>
+          <w:szCs w:val="18"/>
+        </w:rPr>
+        <w:t>1</w:t>
+      </w:r>
+      <w:r>
+        <w:rPr>
+          <w:rFonts w:ascii="Courier New" w:eastAsia="Times New Roman" w:hAnsi="Courier New" w:cs="Courier New"/>
+          <w:color w:val="000000"/>
+          <w:sz w:val="18"/>
+          <w:szCs w:val="18"/>
+        </w:rPr>
+        <w:t xml:space="preserve">, </w:t>
+      </w:r>
+      <w:r>
+        <w:rPr>
+          <w:rFonts w:ascii="Courier New" w:eastAsia="Times New Roman" w:hAnsi="Courier New" w:cs="Courier New"/>
+          <w:color w:val="0000FF"/>
+          <w:sz w:val="18"/>
+          <w:szCs w:val="18"/>
+        </w:rPr>
+        <w:t>2</w:t>
+      </w:r>
+      <w:r>
+        <w:rPr>
+          <w:rFonts w:ascii="Courier New" w:eastAsia="Times New Roman" w:hAnsi="Courier New" w:cs="Courier New"/>
+          <w:color w:val="000000"/>
+          <w:sz w:val="18"/>
+          <w:szCs w:val="18"/>
+        </w:rPr>
+        <w:t>);</w:t>
+      </w:r>
+      <w:r>
+        <w:rPr>
+          <w:rFonts w:ascii="Courier New" w:eastAsia="Times New Roman" w:hAnsi="Courier New" w:cs="Courier New"/>
+          <w:color w:val="000000"/>
+          <w:sz w:val="18"/>
+          <w:szCs w:val="18"/>
+        </w:rPr>
+        <w:br/>
+        <w:t xml:space="preserve">                </w:t>
+      </w:r>
+      <w:proofErr w:type="spellStart"/>
+      <w:r>
+        <w:rPr>
+          <w:rFonts w:ascii="Courier New" w:eastAsia="Times New Roman" w:hAnsi="Courier New" w:cs="Courier New"/>
+          <w:i/>
+          <w:iCs/>
+          <w:color w:val="660E7A"/>
+          <w:sz w:val="18"/>
+          <w:szCs w:val="18"/>
+        </w:rPr>
+        <w:t>resultSet</w:t>
+      </w:r>
+      <w:proofErr w:type="spellEnd"/>
+      <w:r>
+        <w:rPr>
+          <w:rFonts w:ascii="Courier New" w:eastAsia="Times New Roman" w:hAnsi="Courier New" w:cs="Courier New"/>
+          <w:i/>
+          <w:iCs/>
+          <w:color w:val="660E7A"/>
+          <w:sz w:val="18"/>
+          <w:szCs w:val="18"/>
+        </w:rPr>
+        <w:t xml:space="preserve"> </w:t>
+      </w:r>
+      <w:r>
+        <w:rPr>
+          <w:rFonts w:ascii="Courier New" w:eastAsia="Times New Roman" w:hAnsi="Courier New" w:cs="Courier New"/>
+          <w:color w:val="000000"/>
+          <w:sz w:val="18"/>
+          <w:szCs w:val="18"/>
+        </w:rPr>
+        <w:t xml:space="preserve">= </w:t>
+      </w:r>
+      <w:proofErr w:type="spellStart"/>
+      <w:r>
+        <w:rPr>
+          <w:rFonts w:ascii="Courier New" w:eastAsia="Times New Roman" w:hAnsi="Courier New" w:cs="Courier New"/>
+          <w:i/>
+          <w:iCs/>
+          <w:color w:val="660E7A"/>
+          <w:sz w:val="18"/>
+          <w:szCs w:val="18"/>
+        </w:rPr>
+        <w:t>callableStatement</w:t>
+      </w:r>
+      <w:r>
+        <w:rPr>
+          <w:rFonts w:ascii="Courier New" w:eastAsia="Times New Roman" w:hAnsi="Courier New" w:cs="Courier New"/>
+          <w:color w:val="000000"/>
+          <w:sz w:val="18"/>
+          <w:szCs w:val="18"/>
+        </w:rPr>
+        <w:t>.executeQuery</w:t>
+      </w:r>
+      <w:proofErr w:type="spellEnd"/>
+      <w:r>
+        <w:rPr>
+          <w:rFonts w:ascii="Courier New" w:eastAsia="Times New Roman" w:hAnsi="Courier New" w:cs="Courier New"/>
+          <w:color w:val="000000"/>
+          <w:sz w:val="18"/>
+          <w:szCs w:val="18"/>
+        </w:rPr>
+        <w:t>();</w:t>
+      </w:r>
+      <w:r>
+        <w:rPr>
+          <w:rFonts w:ascii="Courier New" w:eastAsia="Times New Roman" w:hAnsi="Courier New" w:cs="Courier New"/>
+          <w:color w:val="000000"/>
+          <w:sz w:val="18"/>
+          <w:szCs w:val="18"/>
+        </w:rPr>
+        <w:br/>
+      </w:r>
+      <w:r>
+        <w:rPr>
+          <w:rFonts w:ascii="Courier New" w:eastAsia="Times New Roman" w:hAnsi="Courier New" w:cs="Courier New"/>
+          <w:color w:val="000000"/>
+          <w:sz w:val="18"/>
+          <w:szCs w:val="18"/>
+        </w:rPr>
+        <w:br/>
+        <w:t xml:space="preserve">            </w:t>
+      </w:r>
+      <w:r>
+        <w:rPr>
+          <w:rFonts w:ascii="Courier New" w:eastAsia="Times New Roman" w:hAnsi="Courier New" w:cs="Courier New"/>
+          <w:b/>
+          <w:bCs/>
+          <w:color w:val="000080"/>
+          <w:sz w:val="18"/>
+          <w:szCs w:val="18"/>
+        </w:rPr>
+        <w:t xml:space="preserve">while </w:t>
+      </w:r>
+      <w:r>
+        <w:rPr>
+          <w:rFonts w:ascii="Courier New" w:eastAsia="Times New Roman" w:hAnsi="Courier New" w:cs="Courier New"/>
+          <w:color w:val="000000"/>
+          <w:sz w:val="18"/>
+          <w:szCs w:val="18"/>
+        </w:rPr>
+        <w:t>(</w:t>
+      </w:r>
+      <w:proofErr w:type="spellStart"/>
+      <w:r>
+        <w:rPr>
+          <w:rFonts w:ascii="Courier New" w:eastAsia="Times New Roman" w:hAnsi="Courier New" w:cs="Courier New"/>
+          <w:i/>
+          <w:iCs/>
+          <w:color w:val="660E7A"/>
+          <w:sz w:val="18"/>
+          <w:szCs w:val="18"/>
+        </w:rPr>
+        <w:t>resultSet</w:t>
+      </w:r>
+      <w:r>
+        <w:rPr>
+          <w:rFonts w:ascii="Courier New" w:eastAsia="Times New Roman" w:hAnsi="Courier New" w:cs="Courier New"/>
+          <w:color w:val="000000"/>
+          <w:sz w:val="18"/>
+          <w:szCs w:val="18"/>
+        </w:rPr>
+        <w:t>.next</w:t>
+      </w:r>
+      <w:proofErr w:type="spellEnd"/>
+      <w:r>
+        <w:rPr>
+          <w:rFonts w:ascii="Courier New" w:eastAsia="Times New Roman" w:hAnsi="Courier New" w:cs="Courier New"/>
+          <w:color w:val="000000"/>
+          <w:sz w:val="18"/>
+          <w:szCs w:val="18"/>
+        </w:rPr>
+        <w:t>()) {</w:t>
+      </w:r>
+      <w:r>
+        <w:rPr>
+          <w:rFonts w:ascii="Courier New" w:eastAsia="Times New Roman" w:hAnsi="Courier New" w:cs="Courier New"/>
+          <w:color w:val="000000"/>
+          <w:sz w:val="18"/>
+          <w:szCs w:val="18"/>
+        </w:rPr>
+        <w:br/>
+        <w:t xml:space="preserve">                    </w:t>
+      </w:r>
+      <w:proofErr w:type="spellStart"/>
+      <w:r>
+        <w:rPr>
+          <w:rFonts w:ascii="Courier New" w:eastAsia="Times New Roman" w:hAnsi="Courier New" w:cs="Courier New"/>
+          <w:color w:val="000000"/>
+          <w:sz w:val="18"/>
+          <w:szCs w:val="18"/>
+        </w:rPr>
+        <w:t>System.</w:t>
+      </w:r>
+      <w:r>
+        <w:rPr>
+          <w:rFonts w:ascii="Courier New" w:eastAsia="Times New Roman" w:hAnsi="Courier New" w:cs="Courier New"/>
+          <w:b/>
+          <w:bCs/>
+          <w:i/>
+          <w:iCs/>
+          <w:color w:val="660E7A"/>
+          <w:sz w:val="18"/>
+          <w:szCs w:val="18"/>
+        </w:rPr>
+        <w:t>out</w:t>
+      </w:r>
+      <w:r>
+        <w:rPr>
+          <w:rFonts w:ascii="Courier New" w:eastAsia="Times New Roman" w:hAnsi="Courier New" w:cs="Courier New"/>
+          <w:color w:val="000000"/>
+          <w:sz w:val="18"/>
+          <w:szCs w:val="18"/>
+        </w:rPr>
+        <w:t>.println</w:t>
+      </w:r>
+      <w:proofErr w:type="spellEnd"/>
+      <w:r>
+        <w:rPr>
+          <w:rFonts w:ascii="Courier New" w:eastAsia="Times New Roman" w:hAnsi="Courier New" w:cs="Courier New"/>
+          <w:color w:val="000000"/>
+          <w:sz w:val="18"/>
+          <w:szCs w:val="18"/>
+        </w:rPr>
+        <w:t>(</w:t>
+      </w:r>
+      <w:proofErr w:type="spellStart"/>
+      <w:r>
+        <w:rPr>
+          <w:rFonts w:ascii="Courier New" w:eastAsia="Times New Roman" w:hAnsi="Courier New" w:cs="Courier New"/>
+          <w:i/>
+          <w:iCs/>
+          <w:color w:val="660E7A"/>
+          <w:sz w:val="18"/>
+          <w:szCs w:val="18"/>
+        </w:rPr>
+        <w:t>resultSet</w:t>
+      </w:r>
+      <w:r>
+        <w:rPr>
+          <w:rFonts w:ascii="Courier New" w:eastAsia="Times New Roman" w:hAnsi="Courier New" w:cs="Courier New"/>
+          <w:color w:val="000000"/>
+          <w:sz w:val="18"/>
+          <w:szCs w:val="18"/>
+        </w:rPr>
+        <w:t>.getString</w:t>
+      </w:r>
+      <w:proofErr w:type="spellEnd"/>
+      <w:r>
+        <w:rPr>
+          <w:rFonts w:ascii="Courier New" w:eastAsia="Times New Roman" w:hAnsi="Courier New" w:cs="Courier New"/>
+          <w:color w:val="000000"/>
+          <w:sz w:val="18"/>
+          <w:szCs w:val="18"/>
+        </w:rPr>
+        <w:t>(</w:t>
+      </w:r>
+      <w:r>
+        <w:rPr>
+          <w:rFonts w:ascii="Courier New" w:eastAsia="Times New Roman" w:hAnsi="Courier New" w:cs="Courier New"/>
+          <w:b/>
+          <w:bCs/>
+          <w:color w:val="008000"/>
+          <w:sz w:val="18"/>
+          <w:szCs w:val="18"/>
+        </w:rPr>
+        <w:t>"</w:t>
+      </w:r>
+      <w:proofErr w:type="spellStart"/>
+      <w:r>
+        <w:rPr>
+          <w:rFonts w:ascii="Courier New" w:eastAsia="Times New Roman" w:hAnsi="Courier New" w:cs="Courier New"/>
+          <w:b/>
+          <w:bCs/>
+          <w:color w:val="008000"/>
+          <w:sz w:val="18"/>
+          <w:szCs w:val="18"/>
+        </w:rPr>
+        <w:t>nombre</w:t>
+      </w:r>
+      <w:proofErr w:type="spellEnd"/>
+      <w:r>
+        <w:rPr>
+          <w:rFonts w:ascii="Courier New" w:eastAsia="Times New Roman" w:hAnsi="Courier New" w:cs="Courier New"/>
+          <w:b/>
+          <w:bCs/>
+          <w:color w:val="008000"/>
+          <w:sz w:val="18"/>
+          <w:szCs w:val="18"/>
+        </w:rPr>
+        <w:t>"</w:t>
+      </w:r>
+      <w:r>
+        <w:rPr>
+          <w:rFonts w:ascii="Courier New" w:eastAsia="Times New Roman" w:hAnsi="Courier New" w:cs="Courier New"/>
+          <w:color w:val="000000"/>
+          <w:sz w:val="18"/>
+          <w:szCs w:val="18"/>
+        </w:rPr>
+        <w:t xml:space="preserve">) + </w:t>
+      </w:r>
+      <w:r>
+        <w:rPr>
+          <w:rFonts w:ascii="Courier New" w:eastAsia="Times New Roman" w:hAnsi="Courier New" w:cs="Courier New"/>
+          <w:b/>
+          <w:bCs/>
+          <w:color w:val="008000"/>
+          <w:sz w:val="18"/>
+          <w:szCs w:val="18"/>
+        </w:rPr>
+        <w:t xml:space="preserve">" " </w:t>
+      </w:r>
+      <w:r>
+        <w:rPr>
+          <w:rFonts w:ascii="Courier New" w:eastAsia="Times New Roman" w:hAnsi="Courier New" w:cs="Courier New"/>
+          <w:color w:val="000000"/>
+          <w:sz w:val="18"/>
+          <w:szCs w:val="18"/>
+        </w:rPr>
+        <w:t>+</w:t>
+      </w:r>
+      <w:r>
+        <w:rPr>
+          <w:rFonts w:ascii="Courier New" w:eastAsia="Times New Roman" w:hAnsi="Courier New" w:cs="Courier New"/>
+          <w:color w:val="000000"/>
+          <w:sz w:val="18"/>
+          <w:szCs w:val="18"/>
+        </w:rPr>
+        <w:br/>
+        <w:t xml:space="preserve">                            </w:t>
+      </w:r>
+      <w:proofErr w:type="spellStart"/>
+      <w:r>
+        <w:rPr>
+          <w:rFonts w:ascii="Courier New" w:eastAsia="Times New Roman" w:hAnsi="Courier New" w:cs="Courier New"/>
+          <w:i/>
+          <w:iCs/>
+          <w:color w:val="660E7A"/>
+          <w:sz w:val="18"/>
+          <w:szCs w:val="18"/>
+        </w:rPr>
+        <w:t>resultSet</w:t>
+      </w:r>
+      <w:r>
+        <w:rPr>
+          <w:rFonts w:ascii="Courier New" w:eastAsia="Times New Roman" w:hAnsi="Courier New" w:cs="Courier New"/>
+          <w:color w:val="000000"/>
+          <w:sz w:val="18"/>
+          <w:szCs w:val="18"/>
+        </w:rPr>
+        <w:t>.getString</w:t>
+      </w:r>
+      <w:proofErr w:type="spellEnd"/>
+      <w:r>
+        <w:rPr>
+          <w:rFonts w:ascii="Courier New" w:eastAsia="Times New Roman" w:hAnsi="Courier New" w:cs="Courier New"/>
+          <w:color w:val="000000"/>
+          <w:sz w:val="18"/>
+          <w:szCs w:val="18"/>
+        </w:rPr>
+        <w:t>(</w:t>
+      </w:r>
+      <w:r>
+        <w:rPr>
+          <w:rFonts w:ascii="Courier New" w:eastAsia="Times New Roman" w:hAnsi="Courier New" w:cs="Courier New"/>
+          <w:b/>
+          <w:bCs/>
+          <w:color w:val="008000"/>
+          <w:sz w:val="18"/>
+          <w:szCs w:val="18"/>
+        </w:rPr>
+        <w:t>"</w:t>
+      </w:r>
+      <w:proofErr w:type="spellStart"/>
+      <w:r>
+        <w:rPr>
+          <w:rFonts w:ascii="Courier New" w:eastAsia="Times New Roman" w:hAnsi="Courier New" w:cs="Courier New"/>
+          <w:b/>
+          <w:bCs/>
+          <w:color w:val="008000"/>
+          <w:sz w:val="18"/>
+          <w:szCs w:val="18"/>
+        </w:rPr>
+        <w:t>apellido</w:t>
+      </w:r>
+      <w:proofErr w:type="spellEnd"/>
+      <w:r>
+        <w:rPr>
+          <w:rFonts w:ascii="Courier New" w:eastAsia="Times New Roman" w:hAnsi="Courier New" w:cs="Courier New"/>
+          <w:b/>
+          <w:bCs/>
+          <w:color w:val="008000"/>
+          <w:sz w:val="18"/>
+          <w:szCs w:val="18"/>
+        </w:rPr>
+        <w:t>"</w:t>
+      </w:r>
+      <w:r>
+        <w:rPr>
+          <w:rFonts w:ascii="Courier New" w:eastAsia="Times New Roman" w:hAnsi="Courier New" w:cs="Courier New"/>
+          <w:color w:val="000000"/>
+          <w:sz w:val="18"/>
+          <w:szCs w:val="18"/>
+        </w:rPr>
+        <w:t xml:space="preserve">) + </w:t>
+      </w:r>
+      <w:r>
+        <w:rPr>
+          <w:rFonts w:ascii="Courier New" w:eastAsia="Times New Roman" w:hAnsi="Courier New" w:cs="Courier New"/>
+          <w:b/>
+          <w:bCs/>
+          <w:color w:val="008000"/>
+          <w:sz w:val="18"/>
+          <w:szCs w:val="18"/>
+        </w:rPr>
+        <w:t xml:space="preserve">" " </w:t>
+      </w:r>
+      <w:r>
+        <w:rPr>
+          <w:rFonts w:ascii="Courier New" w:eastAsia="Times New Roman" w:hAnsi="Courier New" w:cs="Courier New"/>
+          <w:color w:val="000000"/>
+          <w:sz w:val="18"/>
+          <w:szCs w:val="18"/>
+        </w:rPr>
+        <w:t>+</w:t>
+      </w:r>
+      <w:r>
+        <w:rPr>
+          <w:rFonts w:ascii="Courier New" w:eastAsia="Times New Roman" w:hAnsi="Courier New" w:cs="Courier New"/>
+          <w:color w:val="000000"/>
+          <w:sz w:val="18"/>
+          <w:szCs w:val="18"/>
+        </w:rPr>
+        <w:br/>
+        <w:t xml:space="preserve">                            </w:t>
+      </w:r>
+      <w:proofErr w:type="spellStart"/>
+      <w:r>
+        <w:rPr>
+          <w:rFonts w:ascii="Courier New" w:eastAsia="Times New Roman" w:hAnsi="Courier New" w:cs="Courier New"/>
+          <w:i/>
+          <w:iCs/>
+          <w:color w:val="660E7A"/>
+          <w:sz w:val="18"/>
+          <w:szCs w:val="18"/>
+        </w:rPr>
+        <w:t>resultSet</w:t>
+      </w:r>
+      <w:r>
+        <w:rPr>
+          <w:rFonts w:ascii="Courier New" w:eastAsia="Times New Roman" w:hAnsi="Courier New" w:cs="Courier New"/>
+          <w:color w:val="000000"/>
+          <w:sz w:val="18"/>
+          <w:szCs w:val="18"/>
+        </w:rPr>
+        <w:t>.getString</w:t>
+      </w:r>
+      <w:proofErr w:type="spellEnd"/>
+      <w:r>
+        <w:rPr>
+          <w:rFonts w:ascii="Courier New" w:eastAsia="Times New Roman" w:hAnsi="Courier New" w:cs="Courier New"/>
+          <w:color w:val="000000"/>
+          <w:sz w:val="18"/>
+          <w:szCs w:val="18"/>
+        </w:rPr>
+        <w:t>(</w:t>
+      </w:r>
+      <w:r>
+        <w:rPr>
+          <w:rFonts w:ascii="Courier New" w:eastAsia="Times New Roman" w:hAnsi="Courier New" w:cs="Courier New"/>
+          <w:b/>
+          <w:bCs/>
+          <w:color w:val="008000"/>
+          <w:sz w:val="18"/>
+          <w:szCs w:val="18"/>
+        </w:rPr>
+        <w:t>"</w:t>
+      </w:r>
+      <w:proofErr w:type="spellStart"/>
+      <w:r>
+        <w:rPr>
+          <w:rFonts w:ascii="Courier New" w:eastAsia="Times New Roman" w:hAnsi="Courier New" w:cs="Courier New"/>
+          <w:b/>
+          <w:bCs/>
+          <w:color w:val="008000"/>
+          <w:sz w:val="18"/>
+          <w:szCs w:val="18"/>
+        </w:rPr>
+        <w:t>telefono</w:t>
+      </w:r>
+      <w:proofErr w:type="spellEnd"/>
+      <w:r>
+        <w:rPr>
+          <w:rFonts w:ascii="Courier New" w:eastAsia="Times New Roman" w:hAnsi="Courier New" w:cs="Courier New"/>
+          <w:b/>
+          <w:bCs/>
+          <w:color w:val="008000"/>
+          <w:sz w:val="18"/>
+          <w:szCs w:val="18"/>
+        </w:rPr>
+        <w:t>"</w:t>
+      </w:r>
+      <w:r>
+        <w:rPr>
+          <w:rFonts w:ascii="Courier New" w:eastAsia="Times New Roman" w:hAnsi="Courier New" w:cs="Courier New"/>
+          <w:color w:val="000000"/>
+          <w:sz w:val="18"/>
+          <w:szCs w:val="18"/>
+        </w:rPr>
+        <w:t xml:space="preserve">) + </w:t>
+      </w:r>
+      <w:r>
+        <w:rPr>
+          <w:rFonts w:ascii="Courier New" w:eastAsia="Times New Roman" w:hAnsi="Courier New" w:cs="Courier New"/>
+          <w:b/>
+          <w:bCs/>
+          <w:color w:val="008000"/>
+          <w:sz w:val="18"/>
+          <w:szCs w:val="18"/>
+        </w:rPr>
+        <w:t xml:space="preserve">" " </w:t>
+      </w:r>
+      <w:r>
+        <w:rPr>
+          <w:rFonts w:ascii="Courier New" w:eastAsia="Times New Roman" w:hAnsi="Courier New" w:cs="Courier New"/>
+          <w:color w:val="000000"/>
+          <w:sz w:val="18"/>
+          <w:szCs w:val="18"/>
+        </w:rPr>
+        <w:t>+</w:t>
+      </w:r>
+      <w:r>
+        <w:rPr>
+          <w:rFonts w:ascii="Courier New" w:eastAsia="Times New Roman" w:hAnsi="Courier New" w:cs="Courier New"/>
+          <w:color w:val="000000"/>
+          <w:sz w:val="18"/>
+          <w:szCs w:val="18"/>
+        </w:rPr>
+        <w:br/>
+        <w:t xml:space="preserve">                            </w:t>
+      </w:r>
+      <w:proofErr w:type="spellStart"/>
+      <w:r>
+        <w:rPr>
+          <w:rFonts w:ascii="Courier New" w:eastAsia="Times New Roman" w:hAnsi="Courier New" w:cs="Courier New"/>
+          <w:i/>
+          <w:iCs/>
+          <w:color w:val="660E7A"/>
+          <w:sz w:val="18"/>
+          <w:szCs w:val="18"/>
+        </w:rPr>
+        <w:t>resultSet</w:t>
+      </w:r>
+      <w:r>
+        <w:rPr>
+          <w:rFonts w:ascii="Courier New" w:eastAsia="Times New Roman" w:hAnsi="Courier New" w:cs="Courier New"/>
+          <w:color w:val="000000"/>
+          <w:sz w:val="18"/>
+          <w:szCs w:val="18"/>
+        </w:rPr>
+        <w:t>.getInt</w:t>
+      </w:r>
+      <w:proofErr w:type="spellEnd"/>
+      <w:r>
+        <w:rPr>
+          <w:rFonts w:ascii="Courier New" w:eastAsia="Times New Roman" w:hAnsi="Courier New" w:cs="Courier New"/>
+          <w:color w:val="000000"/>
+          <w:sz w:val="18"/>
+          <w:szCs w:val="18"/>
+        </w:rPr>
+        <w:t>(</w:t>
+      </w:r>
+      <w:r>
+        <w:rPr>
+          <w:rFonts w:ascii="Courier New" w:eastAsia="Times New Roman" w:hAnsi="Courier New" w:cs="Courier New"/>
+          <w:b/>
+          <w:bCs/>
+          <w:color w:val="008000"/>
+          <w:sz w:val="18"/>
+          <w:szCs w:val="18"/>
+        </w:rPr>
+        <w:t>"id"</w:t>
+      </w:r>
+      <w:r>
+        <w:rPr>
+          <w:rFonts w:ascii="Courier New" w:eastAsia="Times New Roman" w:hAnsi="Courier New" w:cs="Courier New"/>
+          <w:color w:val="000000"/>
+          <w:sz w:val="18"/>
+          <w:szCs w:val="18"/>
+        </w:rPr>
+        <w:t>));</w:t>
+      </w:r>
+      <w:r>
+        <w:rPr>
+          <w:rFonts w:ascii="Courier New" w:eastAsia="Times New Roman" w:hAnsi="Courier New" w:cs="Courier New"/>
+          <w:color w:val="000000"/>
+          <w:sz w:val="18"/>
+          <w:szCs w:val="18"/>
+        </w:rPr>
+        <w:br/>
+        <w:t xml:space="preserve">                }</w:t>
+      </w:r>
+      <w:r>
+        <w:rPr>
+          <w:rFonts w:ascii="Courier New" w:eastAsia="Times New Roman" w:hAnsi="Courier New" w:cs="Courier New"/>
+          <w:color w:val="000000"/>
+          <w:sz w:val="18"/>
+          <w:szCs w:val="18"/>
+        </w:rPr>
+        <w:br/>
+        <w:t xml:space="preserve">                </w:t>
+      </w:r>
+      <w:proofErr w:type="spellStart"/>
+      <w:r>
+        <w:rPr>
+          <w:rFonts w:ascii="Courier New" w:eastAsia="Times New Roman" w:hAnsi="Courier New" w:cs="Courier New"/>
+          <w:i/>
+          <w:iCs/>
+          <w:color w:val="660E7A"/>
+          <w:sz w:val="18"/>
+          <w:szCs w:val="18"/>
+        </w:rPr>
+        <w:t>connection</w:t>
+      </w:r>
+      <w:r>
+        <w:rPr>
+          <w:rFonts w:ascii="Courier New" w:eastAsia="Times New Roman" w:hAnsi="Courier New" w:cs="Courier New"/>
+          <w:color w:val="000000"/>
+          <w:sz w:val="18"/>
+          <w:szCs w:val="18"/>
+        </w:rPr>
+        <w:t>.close</w:t>
+      </w:r>
+      <w:proofErr w:type="spellEnd"/>
+      <w:r>
+        <w:rPr>
+          <w:rFonts w:ascii="Courier New" w:eastAsia="Times New Roman" w:hAnsi="Courier New" w:cs="Courier New"/>
+          <w:color w:val="000000"/>
+          <w:sz w:val="18"/>
+          <w:szCs w:val="18"/>
+        </w:rPr>
+        <w:t>();</w:t>
+      </w:r>
+      <w:r>
+        <w:rPr>
+          <w:rFonts w:ascii="Courier New" w:eastAsia="Times New Roman" w:hAnsi="Courier New" w:cs="Courier New"/>
+          <w:color w:val="000000"/>
+          <w:sz w:val="18"/>
+          <w:szCs w:val="18"/>
+        </w:rPr>
+        <w:br/>
+      </w:r>
+      <w:r>
+        <w:rPr>
+          <w:rFonts w:ascii="Courier New" w:eastAsia="Times New Roman" w:hAnsi="Courier New" w:cs="Courier New"/>
+          <w:color w:val="000000"/>
+          <w:sz w:val="18"/>
+          <w:szCs w:val="18"/>
+        </w:rPr>
+        <w:br/>
+        <w:t xml:space="preserve">        } </w:t>
+      </w:r>
+      <w:r>
+        <w:rPr>
+          <w:rFonts w:ascii="Courier New" w:eastAsia="Times New Roman" w:hAnsi="Courier New" w:cs="Courier New"/>
+          <w:b/>
+          <w:bCs/>
+          <w:color w:val="000080"/>
+          <w:sz w:val="18"/>
+          <w:szCs w:val="18"/>
+        </w:rPr>
+        <w:t xml:space="preserve">catch </w:t>
+      </w:r>
+      <w:r>
+        <w:rPr>
+          <w:rFonts w:ascii="Courier New" w:eastAsia="Times New Roman" w:hAnsi="Courier New" w:cs="Courier New"/>
+          <w:color w:val="000000"/>
+          <w:sz w:val="18"/>
+          <w:szCs w:val="18"/>
+        </w:rPr>
+        <w:t>(</w:t>
+      </w:r>
+      <w:proofErr w:type="spellStart"/>
+      <w:r>
+        <w:rPr>
+          <w:rFonts w:ascii="Courier New" w:eastAsia="Times New Roman" w:hAnsi="Courier New" w:cs="Courier New"/>
+          <w:color w:val="000000"/>
+          <w:sz w:val="18"/>
+          <w:szCs w:val="18"/>
+        </w:rPr>
+        <w:t>SQLException</w:t>
+      </w:r>
+      <w:proofErr w:type="spellEnd"/>
+      <w:r>
+        <w:rPr>
+          <w:rFonts w:ascii="Courier New" w:eastAsia="Times New Roman" w:hAnsi="Courier New" w:cs="Courier New"/>
+          <w:color w:val="000000"/>
+          <w:sz w:val="18"/>
+          <w:szCs w:val="18"/>
+        </w:rPr>
+        <w:t xml:space="preserve"> e) {</w:t>
+      </w:r>
+      <w:r>
+        <w:rPr>
+          <w:rFonts w:ascii="Courier New" w:eastAsia="Times New Roman" w:hAnsi="Courier New" w:cs="Courier New"/>
+          <w:color w:val="000000"/>
+          <w:sz w:val="18"/>
+          <w:szCs w:val="18"/>
+        </w:rPr>
+        <w:br/>
+        <w:t xml:space="preserve">            </w:t>
+      </w:r>
+      <w:proofErr w:type="spellStart"/>
+      <w:r>
+        <w:rPr>
+          <w:rFonts w:ascii="Courier New" w:eastAsia="Times New Roman" w:hAnsi="Courier New" w:cs="Courier New"/>
+          <w:color w:val="000000"/>
+          <w:sz w:val="18"/>
+          <w:szCs w:val="18"/>
+        </w:rPr>
+        <w:t>e.printStackTrace</w:t>
+      </w:r>
+      <w:proofErr w:type="spellEnd"/>
+      <w:r>
+        <w:rPr>
+          <w:rFonts w:ascii="Courier New" w:eastAsia="Times New Roman" w:hAnsi="Courier New" w:cs="Courier New"/>
+          <w:color w:val="000000"/>
+          <w:sz w:val="18"/>
+          <w:szCs w:val="18"/>
+        </w:rPr>
+        <w:t>();</w:t>
+      </w:r>
+      <w:r>
+        <w:rPr>
+          <w:rFonts w:ascii="Courier New" w:eastAsia="Times New Roman" w:hAnsi="Courier New" w:cs="Courier New"/>
+          <w:color w:val="000000"/>
+          <w:sz w:val="18"/>
+          <w:szCs w:val="18"/>
+        </w:rPr>
+        <w:br/>
+        <w:t xml:space="preserve">        } </w:t>
+      </w:r>
+      <w:r>
+        <w:rPr>
+          <w:rFonts w:ascii="Courier New" w:eastAsia="Times New Roman" w:hAnsi="Courier New" w:cs="Courier New"/>
+          <w:b/>
+          <w:bCs/>
+          <w:color w:val="000080"/>
+          <w:sz w:val="18"/>
+          <w:szCs w:val="18"/>
+        </w:rPr>
+        <w:t xml:space="preserve">catch </w:t>
+      </w:r>
+      <w:r>
+        <w:rPr>
+          <w:rFonts w:ascii="Courier New" w:eastAsia="Times New Roman" w:hAnsi="Courier New" w:cs="Courier New"/>
+          <w:color w:val="000000"/>
+          <w:sz w:val="18"/>
+          <w:szCs w:val="18"/>
+        </w:rPr>
+        <w:t>(</w:t>
+      </w:r>
+      <w:proofErr w:type="spellStart"/>
+      <w:r>
+        <w:rPr>
+          <w:rFonts w:ascii="Courier New" w:eastAsia="Times New Roman" w:hAnsi="Courier New" w:cs="Courier New"/>
+          <w:color w:val="000000"/>
+          <w:sz w:val="18"/>
+          <w:szCs w:val="18"/>
+        </w:rPr>
+        <w:t>ClassNotFoundException</w:t>
+      </w:r>
+      <w:proofErr w:type="spellEnd"/>
+      <w:r>
+        <w:rPr>
+          <w:rFonts w:ascii="Courier New" w:eastAsia="Times New Roman" w:hAnsi="Courier New" w:cs="Courier New"/>
+          <w:color w:val="000000"/>
+          <w:sz w:val="18"/>
+          <w:szCs w:val="18"/>
+        </w:rPr>
+        <w:t xml:space="preserve"> e) {</w:t>
+      </w:r>
+      <w:r>
+        <w:rPr>
+          <w:rFonts w:ascii="Courier New" w:eastAsia="Times New Roman" w:hAnsi="Courier New" w:cs="Courier New"/>
+          <w:color w:val="000000"/>
+          <w:sz w:val="18"/>
+          <w:szCs w:val="18"/>
+        </w:rPr>
+        <w:br/>
+        <w:t xml:space="preserve">            </w:t>
+      </w:r>
+      <w:proofErr w:type="spellStart"/>
+      <w:r>
+        <w:rPr>
+          <w:rFonts w:ascii="Courier New" w:eastAsia="Times New Roman" w:hAnsi="Courier New" w:cs="Courier New"/>
+          <w:color w:val="000000"/>
+          <w:sz w:val="18"/>
+          <w:szCs w:val="18"/>
+        </w:rPr>
+        <w:t>e.printStackTrace</w:t>
+      </w:r>
+      <w:proofErr w:type="spellEnd"/>
+      <w:r>
+        <w:rPr>
+          <w:rFonts w:ascii="Courier New" w:eastAsia="Times New Roman" w:hAnsi="Courier New" w:cs="Courier New"/>
+          <w:color w:val="000000"/>
+          <w:sz w:val="18"/>
+          <w:szCs w:val="18"/>
+        </w:rPr>
+        <w:t>();</w:t>
+      </w:r>
+      <w:r>
+        <w:rPr>
+          <w:rFonts w:ascii="Courier New" w:eastAsia="Times New Roman" w:hAnsi="Courier New" w:cs="Courier New"/>
+          <w:color w:val="000000"/>
+          <w:sz w:val="18"/>
+          <w:szCs w:val="18"/>
+        </w:rPr>
+        <w:br/>
+        <w:t xml:space="preserve">        }</w:t>
+      </w:r>
+      <w:r>
+        <w:rPr>
+          <w:rFonts w:ascii="Courier New" w:eastAsia="Times New Roman" w:hAnsi="Courier New" w:cs="Courier New"/>
+          <w:color w:val="000000"/>
+          <w:sz w:val="18"/>
+          <w:szCs w:val="18"/>
+        </w:rPr>
+        <w:br/>
+        <w:t xml:space="preserve">    }</w:t>
+      </w:r>
+      <w:r>
+        <w:rPr>
+          <w:rFonts w:ascii="Courier New" w:eastAsia="Times New Roman" w:hAnsi="Courier New" w:cs="Courier New"/>
+          <w:color w:val="000000"/>
+          <w:sz w:val="18"/>
+          <w:szCs w:val="18"/>
+        </w:rPr>
+        <w:br/>
+        <w:t>}</w:t>
+      </w:r>
+    </w:p>
+    <w:p/>
     <w:sectPr>
       <w:pgSz w:w="12240" w:h="15840"/>
       <w:pgMar w:top="1440" w:right="1440" w:bottom="1440" w:left="1440" w:header="720" w:footer="720" w:gutter="0"/>

</xml_diff>

<commit_message>
ADD Conexion to the DB
</commit_message>
<xml_diff>
--- a/Respuestas_Presentaciones.docx
+++ b/Respuestas_Presentaciones.docx
@@ -29,23 +29,13 @@
           <w:lang w:val="es-MX"/>
         </w:rPr>
       </w:pPr>
-      <w:proofErr w:type="gramStart"/>
-      <w:r>
-        <w:rPr>
-          <w:b/>
-          <w:bCs/>
-          <w:lang w:val="es-MX"/>
-        </w:rPr>
-        <w:t>Que es un applet?</w:t>
-      </w:r>
-      <w:proofErr w:type="gramEnd"/>
-      <w:r>
-        <w:rPr>
-          <w:b/>
-          <w:bCs/>
-          <w:lang w:val="es-MX"/>
-        </w:rPr>
-        <w:t xml:space="preserve"> </w:t>
+      <w:r>
+        <w:rPr>
+          <w:b/>
+          <w:bCs/>
+          <w:lang w:val="es-MX"/>
+        </w:rPr>
+        <w:t xml:space="preserve">Que es un applet? </w:t>
       </w:r>
     </w:p>
     <w:p>
@@ -66,19 +56,11 @@
         </w:rPr>
         <w:t xml:space="preserve">Es una pequeña aplicación que puede </w:t>
       </w:r>
-      <w:proofErr w:type="spellStart"/>
-      <w:r>
-        <w:rPr>
-          <w:lang w:val="es-MX"/>
-        </w:rPr>
-        <w:t>incrusta</w:t>
-      </w:r>
-      <w:proofErr w:type="spellEnd"/>
-      <w:r>
-        <w:rPr>
-          <w:lang w:val="es-MX"/>
-        </w:rPr>
-        <w:t xml:space="preserve"> en una </w:t>
+      <w:r>
+        <w:rPr>
+          <w:lang w:val="es-MX"/>
+        </w:rPr>
+        <w:t xml:space="preserve">incrusta en una </w:t>
       </w:r>
       <w:r>
         <w:rPr>
@@ -107,7 +89,6 @@
           <w:lang w:val="es-MX"/>
         </w:rPr>
       </w:pPr>
-      <w:proofErr w:type="gramStart"/>
       <w:r>
         <w:rPr>
           <w:b/>
@@ -122,16 +103,7 @@
           <w:bCs/>
           <w:lang w:val="es-MX"/>
         </w:rPr>
-        <w:t>?</w:t>
-      </w:r>
-      <w:proofErr w:type="gramEnd"/>
-      <w:r>
-        <w:rPr>
-          <w:b/>
-          <w:bCs/>
-          <w:lang w:val="es-MX"/>
-        </w:rPr>
-        <w:t xml:space="preserve"> </w:t>
+        <w:t xml:space="preserve">? </w:t>
       </w:r>
     </w:p>
     <w:p>
@@ -431,21 +403,7 @@
               <w:rPr>
                 <w:lang w:val="es-MX"/>
               </w:rPr>
-              <w:t xml:space="preserve">Swing tiene componentes más avanzados que </w:t>
-            </w:r>
-            <w:proofErr w:type="spellStart"/>
-            <w:r>
-              <w:rPr>
-                <w:lang w:val="es-MX"/>
-              </w:rPr>
-              <w:t>awt</w:t>
-            </w:r>
-            <w:proofErr w:type="spellEnd"/>
-            <w:r>
-              <w:rPr>
-                <w:lang w:val="es-MX"/>
-              </w:rPr>
-              <w:t>.</w:t>
+              <w:t>Swing tiene componentes más avanzados que awt.</w:t>
             </w:r>
           </w:p>
         </w:tc>
@@ -539,21 +497,7 @@
               <w:rPr>
                 <w:lang w:val="es-MX"/>
               </w:rPr>
-              <w:t xml:space="preserve">No admite el patrón </w:t>
-            </w:r>
-            <w:proofErr w:type="spellStart"/>
-            <w:r>
-              <w:rPr>
-                <w:lang w:val="es-MX"/>
-              </w:rPr>
-              <w:t>mvc</w:t>
-            </w:r>
-            <w:proofErr w:type="spellEnd"/>
-            <w:r>
-              <w:rPr>
-                <w:lang w:val="es-MX"/>
-              </w:rPr>
-              <w:t>.</w:t>
+              <w:t>No admite el patrón mvc.</w:t>
             </w:r>
           </w:p>
         </w:tc>
@@ -571,21 +515,7 @@
               <w:rPr>
                 <w:lang w:val="es-MX"/>
               </w:rPr>
-              <w:t xml:space="preserve">Si admite el patrón </w:t>
-            </w:r>
-            <w:proofErr w:type="spellStart"/>
-            <w:r>
-              <w:rPr>
-                <w:lang w:val="es-MX"/>
-              </w:rPr>
-              <w:t>mvc</w:t>
-            </w:r>
-            <w:proofErr w:type="spellEnd"/>
-            <w:r>
-              <w:rPr>
-                <w:lang w:val="es-MX"/>
-              </w:rPr>
-              <w:t>.</w:t>
+              <w:t>Si admite el patrón mvc.</w:t>
             </w:r>
           </w:p>
         </w:tc>
@@ -687,25 +617,7 @@
           <w:bCs/>
           <w:lang w:val="es-MX"/>
         </w:rPr>
-        <w:t xml:space="preserve">Que es </w:t>
-      </w:r>
-      <w:proofErr w:type="spellStart"/>
-      <w:r>
-        <w:rPr>
-          <w:b/>
-          <w:bCs/>
-          <w:lang w:val="es-MX"/>
-        </w:rPr>
-        <w:t>Javadoc</w:t>
-      </w:r>
-      <w:proofErr w:type="spellEnd"/>
-      <w:r>
-        <w:rPr>
-          <w:b/>
-          <w:bCs/>
-          <w:lang w:val="es-MX"/>
-        </w:rPr>
-        <w:t>, identifique por lo menos 5 etiquetas</w:t>
+        <w:t>Que es Javadoc, identifique por lo menos 5 etiquetas</w:t>
       </w:r>
     </w:p>
     <w:p>
@@ -720,19 +632,11 @@
         </w:rPr>
         <w:t xml:space="preserve">R// </w:t>
       </w:r>
-      <w:proofErr w:type="spellStart"/>
-      <w:r>
-        <w:rPr>
-          <w:lang w:val="es-MX"/>
-        </w:rPr>
-        <w:t>Javadoc</w:t>
-      </w:r>
-      <w:proofErr w:type="spellEnd"/>
-      <w:r>
-        <w:rPr>
-          <w:lang w:val="es-MX"/>
-        </w:rPr>
-        <w:t xml:space="preserve"> es una utilidad incluida en el JDK, </w:t>
+      <w:r>
+        <w:rPr>
+          <w:lang w:val="es-MX"/>
+        </w:rPr>
+        <w:t xml:space="preserve">Javadoc es una utilidad incluida en el JDK, </w:t>
       </w:r>
       <w:r>
         <w:rPr>
@@ -1014,13 +918,8 @@
       <w:r>
         <w:t xml:space="preserve">R// </w:t>
       </w:r>
-      <w:proofErr w:type="gramStart"/>
-      <w:r>
-        <w:t>&amp;(</w:t>
-      </w:r>
-      <w:proofErr w:type="gramEnd"/>
-      <w:r>
-        <w:t xml:space="preserve">And </w:t>
+      <w:r>
+        <w:t xml:space="preserve">&amp;(And </w:t>
       </w:r>
       <w:r>
         <w:t>bitwise</w:t>
@@ -1051,69 +950,44 @@
         <w:rPr>
           <w:lang w:val="es-MX"/>
         </w:rPr>
+        <w:t>&amp;&amp;(And Operador Logico)</w:t>
+      </w:r>
+      <w:r>
+        <w:rPr>
+          <w:lang w:val="es-MX"/>
+        </w:rPr>
+        <w:t xml:space="preserve"> o ||(Or Operador Logico)</w:t>
+      </w:r>
+      <w:r>
+        <w:rPr>
+          <w:lang w:val="es-MX"/>
+        </w:rPr>
+        <w:t xml:space="preserve"> </w:t>
+      </w:r>
+      <w:r>
+        <w:rPr>
+          <w:lang w:val="es-MX"/>
+        </w:rPr>
+        <w:t xml:space="preserve"> Short-Wired</w:t>
+      </w:r>
+    </w:p>
+    <w:p>
+      <w:pPr>
+        <w:rPr>
+          <w:lang w:val="es-MX"/>
+        </w:rPr>
+      </w:pPr>
+      <w:r>
+        <w:rPr>
+          <w:lang w:val="es-MX"/>
+        </w:rPr>
         <w:t>&amp;</w:t>
       </w:r>
-      <w:proofErr w:type="gramStart"/>
-      <w:r>
-        <w:rPr>
-          <w:lang w:val="es-MX"/>
-        </w:rPr>
-        <w:t>&amp;(</w:t>
-      </w:r>
-      <w:proofErr w:type="gramEnd"/>
-      <w:r>
-        <w:rPr>
-          <w:lang w:val="es-MX"/>
-        </w:rPr>
-        <w:t xml:space="preserve">And Operador </w:t>
-      </w:r>
-      <w:proofErr w:type="spellStart"/>
-      <w:r>
-        <w:rPr>
-          <w:lang w:val="es-MX"/>
-        </w:rPr>
-        <w:t>Logico</w:t>
-      </w:r>
-      <w:proofErr w:type="spellEnd"/>
-      <w:r>
-        <w:rPr>
-          <w:lang w:val="es-MX"/>
-        </w:rPr>
-        <w:t>)</w:t>
-      </w:r>
-      <w:r>
-        <w:rPr>
-          <w:lang w:val="es-MX"/>
-        </w:rPr>
-        <w:t xml:space="preserve"> o ||(</w:t>
-      </w:r>
-      <w:proofErr w:type="spellStart"/>
-      <w:r>
-        <w:rPr>
-          <w:lang w:val="es-MX"/>
-        </w:rPr>
-        <w:t>Or</w:t>
-      </w:r>
-      <w:proofErr w:type="spellEnd"/>
-      <w:r>
-        <w:rPr>
-          <w:lang w:val="es-MX"/>
-        </w:rPr>
-        <w:t xml:space="preserve"> Operador </w:t>
-      </w:r>
-      <w:proofErr w:type="spellStart"/>
-      <w:r>
-        <w:rPr>
-          <w:lang w:val="es-MX"/>
-        </w:rPr>
-        <w:t>Logico</w:t>
-      </w:r>
-      <w:proofErr w:type="spellEnd"/>
-      <w:r>
-        <w:rPr>
-          <w:lang w:val="es-MX"/>
-        </w:rPr>
-        <w:t>)</w:t>
+      <w:r>
+        <w:rPr>
+          <w:lang w:val="es-MX"/>
+        </w:rPr>
+        <w:t xml:space="preserve"> y |</w:t>
       </w:r>
       <w:r>
         <w:rPr>
@@ -1125,34 +999,74 @@
         <w:rPr>
           <w:lang w:val="es-MX"/>
         </w:rPr>
-        <w:t xml:space="preserve"> Short-</w:t>
-      </w:r>
-      <w:proofErr w:type="spellStart"/>
-      <w:r>
-        <w:rPr>
-          <w:lang w:val="es-MX"/>
-        </w:rPr>
-        <w:t>Wired</w:t>
-      </w:r>
-      <w:proofErr w:type="spellEnd"/>
-    </w:p>
-    <w:p>
-      <w:pPr>
-        <w:rPr>
-          <w:lang w:val="es-MX"/>
-        </w:rPr>
-      </w:pPr>
-      <w:r>
-        <w:rPr>
-          <w:lang w:val="es-MX"/>
-        </w:rPr>
-        <w:t>&amp;</w:t>
-      </w:r>
-      <w:r>
-        <w:rPr>
-          <w:lang w:val="es-MX"/>
-        </w:rPr>
-        <w:t xml:space="preserve"> y |</w:t>
+        <w:t>son</w:t>
+      </w:r>
+      <w:r>
+        <w:rPr>
+          <w:lang w:val="es-MX"/>
+        </w:rPr>
+        <w:t xml:space="preserve"> utilizado</w:t>
+      </w:r>
+      <w:r>
+        <w:rPr>
+          <w:lang w:val="es-MX"/>
+        </w:rPr>
+        <w:t xml:space="preserve">s </w:t>
+      </w:r>
+      <w:r>
+        <w:rPr>
+          <w:lang w:val="es-MX"/>
+        </w:rPr>
+        <w:t xml:space="preserve">para hacer And </w:t>
+      </w:r>
+      <w:r>
+        <w:rPr>
+          <w:lang w:val="es-MX"/>
+        </w:rPr>
+        <w:t xml:space="preserve">y Or </w:t>
+      </w:r>
+      <w:r>
+        <w:rPr>
+          <w:lang w:val="es-MX"/>
+        </w:rPr>
+        <w:t>b</w:t>
+      </w:r>
+      <w:r>
+        <w:rPr>
+          <w:lang w:val="es-MX"/>
+        </w:rPr>
+        <w:t>it por bit, es una operación lógica booleana</w:t>
+      </w:r>
+      <w:r>
+        <w:rPr>
+          <w:lang w:val="es-MX"/>
+        </w:rPr>
+        <w:t>, trabaja c</w:t>
+      </w:r>
+      <w:r>
+        <w:rPr>
+          <w:lang w:val="es-MX"/>
+        </w:rPr>
+        <w:t>on dos tipos de operando, int y boolean</w:t>
+      </w:r>
+    </w:p>
+    <w:p>
+      <w:pPr>
+        <w:rPr>
+          <w:lang w:val="es-MX"/>
+        </w:rPr>
+      </w:pPr>
+      <w:r>
+        <w:rPr>
+          <w:lang w:val="es-MX"/>
+        </w:rPr>
+        <w:t>&amp;&amp;</w:t>
+      </w:r>
+      <w:r>
+        <w:rPr>
+          <w:lang w:val="es-MX"/>
+        </w:rPr>
+        <w:t xml:space="preserve"> y ||</w:t>
       </w:r>
       <w:r>
         <w:rPr>
@@ -1170,121 +1084,6 @@
         <w:rPr>
           <w:lang w:val="es-MX"/>
         </w:rPr>
-        <w:t xml:space="preserve"> utilizado</w:t>
-      </w:r>
-      <w:r>
-        <w:rPr>
-          <w:lang w:val="es-MX"/>
-        </w:rPr>
-        <w:t xml:space="preserve">s </w:t>
-      </w:r>
-      <w:r>
-        <w:rPr>
-          <w:lang w:val="es-MX"/>
-        </w:rPr>
-        <w:t xml:space="preserve">para hacer And </w:t>
-      </w:r>
-      <w:r>
-        <w:rPr>
-          <w:lang w:val="es-MX"/>
-        </w:rPr>
-        <w:t xml:space="preserve">y </w:t>
-      </w:r>
-      <w:proofErr w:type="spellStart"/>
-      <w:r>
-        <w:rPr>
-          <w:lang w:val="es-MX"/>
-        </w:rPr>
-        <w:t>Or</w:t>
-      </w:r>
-      <w:proofErr w:type="spellEnd"/>
-      <w:r>
-        <w:rPr>
-          <w:lang w:val="es-MX"/>
-        </w:rPr>
-        <w:t xml:space="preserve"> </w:t>
-      </w:r>
-      <w:r>
-        <w:rPr>
-          <w:lang w:val="es-MX"/>
-        </w:rPr>
-        <w:t>b</w:t>
-      </w:r>
-      <w:r>
-        <w:rPr>
-          <w:lang w:val="es-MX"/>
-        </w:rPr>
-        <w:t>it por bit, es una operación lógica booleana</w:t>
-      </w:r>
-      <w:r>
-        <w:rPr>
-          <w:lang w:val="es-MX"/>
-        </w:rPr>
-        <w:t>, trabaja c</w:t>
-      </w:r>
-      <w:r>
-        <w:rPr>
-          <w:lang w:val="es-MX"/>
-        </w:rPr>
-        <w:t xml:space="preserve">on dos tipos de operando, </w:t>
-      </w:r>
-      <w:proofErr w:type="spellStart"/>
-      <w:r>
-        <w:rPr>
-          <w:lang w:val="es-MX"/>
-        </w:rPr>
-        <w:t>int</w:t>
-      </w:r>
-      <w:proofErr w:type="spellEnd"/>
-      <w:r>
-        <w:rPr>
-          <w:lang w:val="es-MX"/>
-        </w:rPr>
-        <w:t xml:space="preserve"> y </w:t>
-      </w:r>
-      <w:proofErr w:type="spellStart"/>
-      <w:r>
-        <w:rPr>
-          <w:lang w:val="es-MX"/>
-        </w:rPr>
-        <w:t>boolean</w:t>
-      </w:r>
-      <w:proofErr w:type="spellEnd"/>
-    </w:p>
-    <w:p>
-      <w:pPr>
-        <w:rPr>
-          <w:lang w:val="es-MX"/>
-        </w:rPr>
-      </w:pPr>
-      <w:r>
-        <w:rPr>
-          <w:lang w:val="es-MX"/>
-        </w:rPr>
-        <w:t>&amp;&amp;</w:t>
-      </w:r>
-      <w:r>
-        <w:rPr>
-          <w:lang w:val="es-MX"/>
-        </w:rPr>
-        <w:t xml:space="preserve"> y ||</w:t>
-      </w:r>
-      <w:r>
-        <w:rPr>
-          <w:lang w:val="es-MX"/>
-        </w:rPr>
-        <w:t xml:space="preserve"> </w:t>
-      </w:r>
-      <w:r>
-        <w:rPr>
-          <w:lang w:val="es-MX"/>
-        </w:rPr>
-        <w:t>son</w:t>
-      </w:r>
-      <w:r>
-        <w:rPr>
-          <w:lang w:val="es-MX"/>
-        </w:rPr>
         <w:t xml:space="preserve"> operador</w:t>
       </w:r>
       <w:r>
@@ -1327,14 +1126,7 @@
         <w:rPr>
           <w:lang w:val="es-MX"/>
         </w:rPr>
-        <w:t xml:space="preserve"> con dos operandos de tipo </w:t>
-      </w:r>
-      <w:proofErr w:type="spellStart"/>
-      <w:r>
-        <w:rPr>
-          <w:lang w:val="es-MX"/>
-        </w:rPr>
-        <w:t>boo</w:t>
+        <w:t xml:space="preserve"> con dos operandos de tipo boo</w:t>
       </w:r>
       <w:r>
         <w:rPr>
@@ -1342,50 +1134,21 @@
         </w:rPr>
         <w:t>lean</w:t>
       </w:r>
-      <w:proofErr w:type="spellEnd"/>
-    </w:p>
-    <w:p>
-      <w:pPr>
-        <w:rPr>
-          <w:color w:val="000000"/>
-          <w:sz w:val="18"/>
-          <w:szCs w:val="18"/>
-          <w:lang w:val="es-MX"/>
-        </w:rPr>
-      </w:pPr>
-      <w:r>
-        <w:rPr>
-          <w:lang w:val="es-MX"/>
-        </w:rPr>
-        <w:t xml:space="preserve">El unitario </w:t>
-      </w:r>
-      <w:proofErr w:type="spellStart"/>
-      <w:r>
-        <w:rPr>
-          <w:lang w:val="es-MX"/>
-        </w:rPr>
-        <w:t>evalua</w:t>
-      </w:r>
-      <w:proofErr w:type="spellEnd"/>
-      <w:r>
-        <w:rPr>
-          <w:lang w:val="es-MX"/>
-        </w:rPr>
-        <w:t xml:space="preserve"> ambos lados de la expresión y el doble solo </w:t>
-      </w:r>
-      <w:proofErr w:type="spellStart"/>
-      <w:r>
-        <w:rPr>
-          <w:lang w:val="es-MX"/>
-        </w:rPr>
-        <w:t>evalua</w:t>
-      </w:r>
-      <w:proofErr w:type="spellEnd"/>
-      <w:r>
-        <w:rPr>
-          <w:lang w:val="es-MX"/>
-        </w:rPr>
-        <w:t xml:space="preserve"> un lado de la expresión.</w:t>
+    </w:p>
+    <w:p>
+      <w:pPr>
+        <w:rPr>
+          <w:color w:val="000000"/>
+          <w:sz w:val="18"/>
+          <w:szCs w:val="18"/>
+          <w:lang w:val="es-MX"/>
+        </w:rPr>
+      </w:pPr>
+      <w:r>
+        <w:rPr>
+          <w:lang w:val="es-MX"/>
+        </w:rPr>
+        <w:t>El unitario evalua ambos lados de la expresión y el doble solo evalua un lado de la expresión.</w:t>
       </w:r>
     </w:p>
     <w:p>
@@ -1399,7 +1162,6 @@
           <w:lang w:val="es-MX"/>
         </w:rPr>
       </w:pPr>
-      <w:proofErr w:type="spellStart"/>
       <w:r>
         <w:rPr>
           <w:b/>
@@ -1409,19 +1171,7 @@
           <w:szCs w:val="18"/>
           <w:lang w:val="es-MX"/>
         </w:rPr>
-        <w:t>int</w:t>
-      </w:r>
-      <w:proofErr w:type="spellEnd"/>
-      <w:r>
-        <w:rPr>
-          <w:b/>
-          <w:bCs/>
-          <w:color w:val="000080"/>
-          <w:sz w:val="18"/>
-          <w:szCs w:val="18"/>
-          <w:lang w:val="es-MX"/>
-        </w:rPr>
-        <w:t xml:space="preserve"> </w:t>
+        <w:t xml:space="preserve">int </w:t>
       </w:r>
       <w:r>
         <w:rPr>
@@ -1476,15 +1226,6 @@
           <w:lang w:val="es-MX"/>
         </w:rPr>
         <w:br/>
-      </w:r>
-      <w:proofErr w:type="spellStart"/>
-      <w:r>
-        <w:rPr>
-          <w:color w:val="000000"/>
-          <w:sz w:val="18"/>
-          <w:szCs w:val="18"/>
-          <w:lang w:val="es-MX"/>
-        </w:rPr>
         <w:t>System.</w:t>
       </w:r>
       <w:r>
@@ -1507,17 +1248,7 @@
           <w:szCs w:val="18"/>
           <w:lang w:val="es-MX"/>
         </w:rPr>
-        <w:t>.println</w:t>
-      </w:r>
-      <w:proofErr w:type="spellEnd"/>
-      <w:r>
-        <w:rPr>
-          <w:color w:val="000000"/>
-          <w:sz w:val="18"/>
-          <w:szCs w:val="18"/>
-          <w:lang w:val="es-MX"/>
-        </w:rPr>
-        <w:t xml:space="preserve">(f &amp; g); </w:t>
+        <w:t xml:space="preserve">.println(f &amp; g); </w:t>
       </w:r>
       <w:r>
         <w:rPr>
@@ -1541,7 +1272,6 @@
         </w:rPr>
         <w:br/>
       </w:r>
-      <w:proofErr w:type="spellStart"/>
       <w:r>
         <w:rPr>
           <w:color w:val="000000"/>
@@ -1571,17 +1301,7 @@
           <w:szCs w:val="18"/>
           <w:lang w:val="es-MX"/>
         </w:rPr>
-        <w:t>.println</w:t>
-      </w:r>
-      <w:proofErr w:type="spellEnd"/>
-      <w:r>
-        <w:rPr>
-          <w:color w:val="000000"/>
-          <w:sz w:val="18"/>
-          <w:szCs w:val="18"/>
-          <w:lang w:val="es-MX"/>
-        </w:rPr>
-        <w:t xml:space="preserve">(f | g); </w:t>
+        <w:t xml:space="preserve">.println(f | g); </w:t>
       </w:r>
       <w:r>
         <w:rPr>
@@ -2480,7 +2200,6 @@
           <w:szCs w:val="18"/>
         </w:rPr>
       </w:pPr>
-      <w:proofErr w:type="spellStart"/>
       <w:r>
         <w:rPr>
           <w:b/>
@@ -2489,9 +2208,16 @@
           <w:sz w:val="18"/>
           <w:szCs w:val="18"/>
         </w:rPr>
-        <w:t>boolean</w:t>
-      </w:r>
-      <w:proofErr w:type="spellEnd"/>
+        <w:t xml:space="preserve">boolean </w:t>
+      </w:r>
+      <w:r>
+        <w:rPr>
+          <w:color w:val="000000"/>
+          <w:sz w:val="18"/>
+          <w:szCs w:val="18"/>
+        </w:rPr>
+        <w:t xml:space="preserve">a = </w:t>
+      </w:r>
       <w:r>
         <w:rPr>
           <w:b/>
@@ -2500,15 +2226,15 @@
           <w:sz w:val="18"/>
           <w:szCs w:val="18"/>
         </w:rPr>
-        <w:t xml:space="preserve"> </w:t>
-      </w:r>
-      <w:r>
-        <w:rPr>
-          <w:color w:val="000000"/>
-          <w:sz w:val="18"/>
-          <w:szCs w:val="18"/>
-        </w:rPr>
-        <w:t xml:space="preserve">a = </w:t>
+        <w:t xml:space="preserve">true </w:t>
+      </w:r>
+      <w:r>
+        <w:rPr>
+          <w:color w:val="000000"/>
+          <w:sz w:val="18"/>
+          <w:szCs w:val="18"/>
+        </w:rPr>
+        <w:t xml:space="preserve">&amp;&amp; </w:t>
       </w:r>
       <w:r>
         <w:rPr>
@@ -2518,6 +2244,50 @@
           <w:sz w:val="18"/>
           <w:szCs w:val="18"/>
         </w:rPr>
+        <w:t>false</w:t>
+      </w:r>
+      <w:r>
+        <w:rPr>
+          <w:color w:val="000000"/>
+          <w:sz w:val="18"/>
+          <w:szCs w:val="18"/>
+        </w:rPr>
+        <w:t>;</w:t>
+      </w:r>
+      <w:r>
+        <w:rPr>
+          <w:color w:val="000000"/>
+          <w:sz w:val="18"/>
+          <w:szCs w:val="18"/>
+        </w:rPr>
+        <w:br/>
+      </w:r>
+      <w:r>
+        <w:rPr>
+          <w:b/>
+          <w:bCs/>
+          <w:color w:val="000080"/>
+          <w:sz w:val="18"/>
+          <w:szCs w:val="18"/>
+        </w:rPr>
+        <w:t xml:space="preserve">boolean </w:t>
+      </w:r>
+      <w:r>
+        <w:rPr>
+          <w:color w:val="000000"/>
+          <w:sz w:val="18"/>
+          <w:szCs w:val="18"/>
+        </w:rPr>
+        <w:t xml:space="preserve">b = </w:t>
+      </w:r>
+      <w:r>
+        <w:rPr>
+          <w:b/>
+          <w:bCs/>
+          <w:color w:val="000080"/>
+          <w:sz w:val="18"/>
+          <w:szCs w:val="18"/>
+        </w:rPr>
         <w:t xml:space="preserve">true </w:t>
       </w:r>
       <w:r>
@@ -2526,7 +2296,7 @@
           <w:sz w:val="18"/>
           <w:szCs w:val="18"/>
         </w:rPr>
-        <w:t xml:space="preserve">&amp;&amp; </w:t>
+        <w:t xml:space="preserve">&amp; </w:t>
       </w:r>
       <w:r>
         <w:rPr>
@@ -2553,88 +2323,6 @@
           <w:szCs w:val="18"/>
         </w:rPr>
         <w:br/>
-      </w:r>
-      <w:proofErr w:type="spellStart"/>
-      <w:r>
-        <w:rPr>
-          <w:b/>
-          <w:bCs/>
-          <w:color w:val="000080"/>
-          <w:sz w:val="18"/>
-          <w:szCs w:val="18"/>
-        </w:rPr>
-        <w:t>boolean</w:t>
-      </w:r>
-      <w:proofErr w:type="spellEnd"/>
-      <w:r>
-        <w:rPr>
-          <w:b/>
-          <w:bCs/>
-          <w:color w:val="000080"/>
-          <w:sz w:val="18"/>
-          <w:szCs w:val="18"/>
-        </w:rPr>
-        <w:t xml:space="preserve"> </w:t>
-      </w:r>
-      <w:r>
-        <w:rPr>
-          <w:color w:val="000000"/>
-          <w:sz w:val="18"/>
-          <w:szCs w:val="18"/>
-        </w:rPr>
-        <w:t xml:space="preserve">b = </w:t>
-      </w:r>
-      <w:r>
-        <w:rPr>
-          <w:b/>
-          <w:bCs/>
-          <w:color w:val="000080"/>
-          <w:sz w:val="18"/>
-          <w:szCs w:val="18"/>
-        </w:rPr>
-        <w:t xml:space="preserve">true </w:t>
-      </w:r>
-      <w:r>
-        <w:rPr>
-          <w:color w:val="000000"/>
-          <w:sz w:val="18"/>
-          <w:szCs w:val="18"/>
-        </w:rPr>
-        <w:t xml:space="preserve">&amp; </w:t>
-      </w:r>
-      <w:r>
-        <w:rPr>
-          <w:b/>
-          <w:bCs/>
-          <w:color w:val="000080"/>
-          <w:sz w:val="18"/>
-          <w:szCs w:val="18"/>
-        </w:rPr>
-        <w:t>false</w:t>
-      </w:r>
-      <w:r>
-        <w:rPr>
-          <w:color w:val="000000"/>
-          <w:sz w:val="18"/>
-          <w:szCs w:val="18"/>
-        </w:rPr>
-        <w:t>;</w:t>
-      </w:r>
-      <w:r>
-        <w:rPr>
-          <w:color w:val="000000"/>
-          <w:sz w:val="18"/>
-          <w:szCs w:val="18"/>
-        </w:rPr>
-        <w:br/>
-      </w:r>
-      <w:proofErr w:type="spellStart"/>
-      <w:r>
-        <w:rPr>
-          <w:color w:val="000000"/>
-          <w:sz w:val="18"/>
-          <w:szCs w:val="18"/>
-        </w:rPr>
         <w:t>System.</w:t>
       </w:r>
       <w:r>
@@ -2655,16 +2343,7 @@
           <w:sz w:val="18"/>
           <w:szCs w:val="18"/>
         </w:rPr>
-        <w:t>.println</w:t>
-      </w:r>
-      <w:proofErr w:type="spellEnd"/>
-      <w:r>
-        <w:rPr>
-          <w:color w:val="000000"/>
-          <w:sz w:val="18"/>
-          <w:szCs w:val="18"/>
-        </w:rPr>
-        <w:t>(</w:t>
+        <w:t>.println(</w:t>
       </w:r>
       <w:r>
         <w:rPr>
@@ -2718,7 +2397,6 @@
         </w:rPr>
         <w:br/>
       </w:r>
-      <w:proofErr w:type="spellStart"/>
       <w:r>
         <w:rPr>
           <w:b/>
@@ -2727,9 +2405,16 @@
           <w:sz w:val="18"/>
           <w:szCs w:val="18"/>
         </w:rPr>
-        <w:t>boolean</w:t>
-      </w:r>
-      <w:proofErr w:type="spellEnd"/>
+        <w:t xml:space="preserve">boolean </w:t>
+      </w:r>
+      <w:r>
+        <w:rPr>
+          <w:color w:val="000000"/>
+          <w:sz w:val="18"/>
+          <w:szCs w:val="18"/>
+        </w:rPr>
+        <w:t xml:space="preserve">c = </w:t>
+      </w:r>
       <w:r>
         <w:rPr>
           <w:b/>
@@ -2738,15 +2423,15 @@
           <w:sz w:val="18"/>
           <w:szCs w:val="18"/>
         </w:rPr>
-        <w:t xml:space="preserve"> </w:t>
-      </w:r>
-      <w:r>
-        <w:rPr>
-          <w:color w:val="000000"/>
-          <w:sz w:val="18"/>
-          <w:szCs w:val="18"/>
-        </w:rPr>
-        <w:t xml:space="preserve">c = </w:t>
+        <w:t xml:space="preserve">true </w:t>
+      </w:r>
+      <w:r>
+        <w:rPr>
+          <w:color w:val="000000"/>
+          <w:sz w:val="18"/>
+          <w:szCs w:val="18"/>
+        </w:rPr>
+        <w:t xml:space="preserve">|| </w:t>
       </w:r>
       <w:r>
         <w:rPr>
@@ -2756,6 +2441,50 @@
           <w:sz w:val="18"/>
           <w:szCs w:val="18"/>
         </w:rPr>
+        <w:t>false</w:t>
+      </w:r>
+      <w:r>
+        <w:rPr>
+          <w:color w:val="000000"/>
+          <w:sz w:val="18"/>
+          <w:szCs w:val="18"/>
+        </w:rPr>
+        <w:t>;</w:t>
+      </w:r>
+      <w:r>
+        <w:rPr>
+          <w:color w:val="000000"/>
+          <w:sz w:val="18"/>
+          <w:szCs w:val="18"/>
+        </w:rPr>
+        <w:br/>
+      </w:r>
+      <w:r>
+        <w:rPr>
+          <w:b/>
+          <w:bCs/>
+          <w:color w:val="000080"/>
+          <w:sz w:val="18"/>
+          <w:szCs w:val="18"/>
+        </w:rPr>
+        <w:t xml:space="preserve">boolean </w:t>
+      </w:r>
+      <w:r>
+        <w:rPr>
+          <w:color w:val="000000"/>
+          <w:sz w:val="18"/>
+          <w:szCs w:val="18"/>
+        </w:rPr>
+        <w:t xml:space="preserve">d = </w:t>
+      </w:r>
+      <w:r>
+        <w:rPr>
+          <w:b/>
+          <w:bCs/>
+          <w:color w:val="000080"/>
+          <w:sz w:val="18"/>
+          <w:szCs w:val="18"/>
+        </w:rPr>
         <w:t xml:space="preserve">true </w:t>
       </w:r>
       <w:r>
@@ -2764,7 +2493,7 @@
           <w:sz w:val="18"/>
           <w:szCs w:val="18"/>
         </w:rPr>
-        <w:t xml:space="preserve">|| </w:t>
+        <w:t xml:space="preserve">| </w:t>
       </w:r>
       <w:r>
         <w:rPr>
@@ -2791,88 +2520,6 @@
           <w:szCs w:val="18"/>
         </w:rPr>
         <w:br/>
-      </w:r>
-      <w:proofErr w:type="spellStart"/>
-      <w:r>
-        <w:rPr>
-          <w:b/>
-          <w:bCs/>
-          <w:color w:val="000080"/>
-          <w:sz w:val="18"/>
-          <w:szCs w:val="18"/>
-        </w:rPr>
-        <w:t>boolean</w:t>
-      </w:r>
-      <w:proofErr w:type="spellEnd"/>
-      <w:r>
-        <w:rPr>
-          <w:b/>
-          <w:bCs/>
-          <w:color w:val="000080"/>
-          <w:sz w:val="18"/>
-          <w:szCs w:val="18"/>
-        </w:rPr>
-        <w:t xml:space="preserve"> </w:t>
-      </w:r>
-      <w:r>
-        <w:rPr>
-          <w:color w:val="000000"/>
-          <w:sz w:val="18"/>
-          <w:szCs w:val="18"/>
-        </w:rPr>
-        <w:t xml:space="preserve">d = </w:t>
-      </w:r>
-      <w:r>
-        <w:rPr>
-          <w:b/>
-          <w:bCs/>
-          <w:color w:val="000080"/>
-          <w:sz w:val="18"/>
-          <w:szCs w:val="18"/>
-        </w:rPr>
-        <w:t xml:space="preserve">true </w:t>
-      </w:r>
-      <w:r>
-        <w:rPr>
-          <w:color w:val="000000"/>
-          <w:sz w:val="18"/>
-          <w:szCs w:val="18"/>
-        </w:rPr>
-        <w:t xml:space="preserve">| </w:t>
-      </w:r>
-      <w:r>
-        <w:rPr>
-          <w:b/>
-          <w:bCs/>
-          <w:color w:val="000080"/>
-          <w:sz w:val="18"/>
-          <w:szCs w:val="18"/>
-        </w:rPr>
-        <w:t>false</w:t>
-      </w:r>
-      <w:r>
-        <w:rPr>
-          <w:color w:val="000000"/>
-          <w:sz w:val="18"/>
-          <w:szCs w:val="18"/>
-        </w:rPr>
-        <w:t>;</w:t>
-      </w:r>
-      <w:r>
-        <w:rPr>
-          <w:color w:val="000000"/>
-          <w:sz w:val="18"/>
-          <w:szCs w:val="18"/>
-        </w:rPr>
-        <w:br/>
-      </w:r>
-      <w:proofErr w:type="spellStart"/>
-      <w:r>
-        <w:rPr>
-          <w:color w:val="000000"/>
-          <w:sz w:val="18"/>
-          <w:szCs w:val="18"/>
-        </w:rPr>
         <w:t>System.</w:t>
       </w:r>
       <w:r>
@@ -2893,16 +2540,7 @@
           <w:sz w:val="18"/>
           <w:szCs w:val="18"/>
         </w:rPr>
-        <w:t>.println</w:t>
-      </w:r>
-      <w:proofErr w:type="spellEnd"/>
-      <w:r>
-        <w:rPr>
-          <w:color w:val="000000"/>
-          <w:sz w:val="18"/>
-          <w:szCs w:val="18"/>
-        </w:rPr>
-        <w:t>(</w:t>
+        <w:t>.println(</w:t>
       </w:r>
       <w:r>
         <w:rPr>
@@ -3144,27 +2782,11 @@
           <w:lang w:val="es-MX"/>
         </w:rPr>
       </w:pPr>
-      <w:proofErr w:type="spellStart"/>
-      <w:proofErr w:type="gramStart"/>
-      <w:r>
-        <w:rPr>
-          <w:lang w:val="es-MX"/>
-        </w:rPr>
-        <w:t>toString</w:t>
-      </w:r>
-      <w:proofErr w:type="spellEnd"/>
-      <w:r>
-        <w:rPr>
-          <w:lang w:val="es-MX"/>
-        </w:rPr>
-        <w:t>(</w:t>
-      </w:r>
-      <w:proofErr w:type="gramEnd"/>
-      <w:r>
-        <w:rPr>
-          <w:lang w:val="es-MX"/>
-        </w:rPr>
-        <w:t>)</w:t>
+      <w:r>
+        <w:rPr>
+          <w:lang w:val="es-MX"/>
+        </w:rPr>
+        <w:t>toString()</w:t>
       </w:r>
     </w:p>
     <w:p>
@@ -3178,19 +2800,11 @@
           <w:lang w:val="es-MX"/>
         </w:rPr>
       </w:pPr>
-      <w:proofErr w:type="gramStart"/>
-      <w:r>
-        <w:rPr>
-          <w:lang w:val="es-MX"/>
-        </w:rPr>
-        <w:t>after(</w:t>
-      </w:r>
-      <w:proofErr w:type="gramEnd"/>
-      <w:r>
-        <w:rPr>
-          <w:lang w:val="es-MX"/>
-        </w:rPr>
-        <w:t>)</w:t>
+      <w:r>
+        <w:rPr>
+          <w:lang w:val="es-MX"/>
+        </w:rPr>
+        <w:t>after()</w:t>
       </w:r>
     </w:p>
     <w:p>
@@ -3204,27 +2818,11 @@
           <w:lang w:val="es-MX"/>
         </w:rPr>
       </w:pPr>
-      <w:proofErr w:type="spellStart"/>
-      <w:proofErr w:type="gramStart"/>
-      <w:r>
-        <w:rPr>
-          <w:lang w:val="es-MX"/>
-        </w:rPr>
-        <w:t>before</w:t>
-      </w:r>
-      <w:proofErr w:type="spellEnd"/>
-      <w:r>
-        <w:rPr>
-          <w:lang w:val="es-MX"/>
-        </w:rPr>
-        <w:t>(</w:t>
-      </w:r>
-      <w:proofErr w:type="gramEnd"/>
-      <w:r>
-        <w:rPr>
-          <w:lang w:val="es-MX"/>
-        </w:rPr>
-        <w:t>)</w:t>
+      <w:r>
+        <w:rPr>
+          <w:lang w:val="es-MX"/>
+        </w:rPr>
+        <w:t>before()</w:t>
       </w:r>
     </w:p>
     <w:p>
@@ -3238,27 +2836,11 @@
           <w:lang w:val="es-MX"/>
         </w:rPr>
       </w:pPr>
-      <w:proofErr w:type="spellStart"/>
-      <w:proofErr w:type="gramStart"/>
-      <w:r>
-        <w:rPr>
-          <w:lang w:val="es-MX"/>
-        </w:rPr>
-        <w:t>getTime</w:t>
-      </w:r>
-      <w:proofErr w:type="spellEnd"/>
-      <w:r>
-        <w:rPr>
-          <w:lang w:val="es-MX"/>
-        </w:rPr>
-        <w:t>(</w:t>
-      </w:r>
-      <w:proofErr w:type="gramEnd"/>
-      <w:r>
-        <w:rPr>
-          <w:lang w:val="es-MX"/>
-        </w:rPr>
-        <w:t>)</w:t>
+      <w:r>
+        <w:rPr>
+          <w:lang w:val="es-MX"/>
+        </w:rPr>
+        <w:t>getTime()</w:t>
       </w:r>
     </w:p>
     <w:p>
@@ -3272,27 +2854,11 @@
           <w:lang w:val="es-MX"/>
         </w:rPr>
       </w:pPr>
-      <w:proofErr w:type="spellStart"/>
-      <w:proofErr w:type="gramStart"/>
-      <w:r>
-        <w:rPr>
-          <w:lang w:val="es-MX"/>
-        </w:rPr>
-        <w:t>equals</w:t>
-      </w:r>
-      <w:proofErr w:type="spellEnd"/>
-      <w:r>
-        <w:rPr>
-          <w:lang w:val="es-MX"/>
-        </w:rPr>
-        <w:t>(</w:t>
-      </w:r>
-      <w:proofErr w:type="gramEnd"/>
-      <w:r>
-        <w:rPr>
-          <w:lang w:val="es-MX"/>
-        </w:rPr>
-        <w:t>)</w:t>
+      <w:r>
+        <w:rPr>
+          <w:lang w:val="es-MX"/>
+        </w:rPr>
+        <w:t>equals()</w:t>
       </w:r>
     </w:p>
     <w:p>
@@ -3306,27 +2872,11 @@
           <w:lang w:val="es-MX"/>
         </w:rPr>
       </w:pPr>
-      <w:proofErr w:type="spellStart"/>
-      <w:proofErr w:type="gramStart"/>
-      <w:r>
-        <w:rPr>
-          <w:lang w:val="es-MX"/>
-        </w:rPr>
-        <w:t>setTime</w:t>
-      </w:r>
-      <w:proofErr w:type="spellEnd"/>
-      <w:r>
-        <w:rPr>
-          <w:lang w:val="es-MX"/>
-        </w:rPr>
-        <w:t>(</w:t>
-      </w:r>
-      <w:proofErr w:type="gramEnd"/>
-      <w:r>
-        <w:rPr>
-          <w:lang w:val="es-MX"/>
-        </w:rPr>
-        <w:t>)</w:t>
+      <w:r>
+        <w:rPr>
+          <w:lang w:val="es-MX"/>
+        </w:rPr>
+        <w:t>setTime()</w:t>
       </w:r>
     </w:p>
     <w:p>
@@ -3340,27 +2890,11 @@
           <w:lang w:val="es-MX"/>
         </w:rPr>
       </w:pPr>
-      <w:proofErr w:type="spellStart"/>
-      <w:proofErr w:type="gramStart"/>
-      <w:r>
-        <w:rPr>
-          <w:lang w:val="es-MX"/>
-        </w:rPr>
-        <w:t>getDate</w:t>
-      </w:r>
-      <w:proofErr w:type="spellEnd"/>
-      <w:r>
-        <w:rPr>
-          <w:lang w:val="es-MX"/>
-        </w:rPr>
-        <w:t>(</w:t>
-      </w:r>
-      <w:proofErr w:type="gramEnd"/>
-      <w:r>
-        <w:rPr>
-          <w:lang w:val="es-MX"/>
-        </w:rPr>
-        <w:t>)</w:t>
+      <w:r>
+        <w:rPr>
+          <w:lang w:val="es-MX"/>
+        </w:rPr>
+        <w:t>getDate()</w:t>
       </w:r>
     </w:p>
     <w:p>
@@ -3374,27 +2908,11 @@
           <w:lang w:val="es-MX"/>
         </w:rPr>
       </w:pPr>
-      <w:proofErr w:type="spellStart"/>
-      <w:proofErr w:type="gramStart"/>
-      <w:r>
-        <w:rPr>
-          <w:lang w:val="es-MX"/>
-        </w:rPr>
-        <w:t>getDay</w:t>
-      </w:r>
-      <w:proofErr w:type="spellEnd"/>
-      <w:r>
-        <w:rPr>
-          <w:lang w:val="es-MX"/>
-        </w:rPr>
-        <w:t>(</w:t>
-      </w:r>
-      <w:proofErr w:type="gramEnd"/>
-      <w:r>
-        <w:rPr>
-          <w:lang w:val="es-MX"/>
-        </w:rPr>
-        <w:t>)</w:t>
+      <w:r>
+        <w:rPr>
+          <w:lang w:val="es-MX"/>
+        </w:rPr>
+        <w:t>getDay()</w:t>
       </w:r>
     </w:p>
     <w:p>
@@ -3408,27 +2926,11 @@
           <w:lang w:val="es-MX"/>
         </w:rPr>
       </w:pPr>
-      <w:proofErr w:type="spellStart"/>
-      <w:proofErr w:type="gramStart"/>
-      <w:r>
-        <w:rPr>
-          <w:lang w:val="es-MX"/>
-        </w:rPr>
-        <w:t>getMonth</w:t>
-      </w:r>
-      <w:proofErr w:type="spellEnd"/>
-      <w:r>
-        <w:rPr>
-          <w:lang w:val="es-MX"/>
-        </w:rPr>
-        <w:t>(</w:t>
-      </w:r>
-      <w:proofErr w:type="gramEnd"/>
-      <w:r>
-        <w:rPr>
-          <w:lang w:val="es-MX"/>
-        </w:rPr>
-        <w:t>)</w:t>
+      <w:r>
+        <w:rPr>
+          <w:lang w:val="es-MX"/>
+        </w:rPr>
+        <w:t>getMonth()</w:t>
       </w:r>
     </w:p>
     <w:p>
@@ -3442,27 +2944,11 @@
           <w:lang w:val="es-MX"/>
         </w:rPr>
       </w:pPr>
-      <w:proofErr w:type="spellStart"/>
-      <w:proofErr w:type="gramStart"/>
-      <w:r>
-        <w:rPr>
-          <w:lang w:val="es-MX"/>
-        </w:rPr>
-        <w:t>getYear</w:t>
-      </w:r>
-      <w:proofErr w:type="spellEnd"/>
-      <w:r>
-        <w:rPr>
-          <w:lang w:val="es-MX"/>
-        </w:rPr>
-        <w:t>(</w:t>
-      </w:r>
-      <w:proofErr w:type="gramEnd"/>
-      <w:r>
-        <w:rPr>
-          <w:lang w:val="es-MX"/>
-        </w:rPr>
-        <w:t>)</w:t>
+      <w:r>
+        <w:rPr>
+          <w:lang w:val="es-MX"/>
+        </w:rPr>
+        <w:t>getYear()</w:t>
       </w:r>
     </w:p>
     <w:p>
@@ -3504,35 +2990,7 @@
         <w:rPr>
           <w:lang w:val="es-MX"/>
         </w:rPr>
-        <w:t xml:space="preserve">y un conjunto de campos de calendario como año, mes, </w:t>
-      </w:r>
-      <w:proofErr w:type="spellStart"/>
-      <w:r>
-        <w:rPr>
-          <w:lang w:val="es-MX"/>
-        </w:rPr>
-        <w:t>día_de_mes</w:t>
-      </w:r>
-      <w:proofErr w:type="spellEnd"/>
-      <w:r>
-        <w:rPr>
-          <w:lang w:val="es-MX"/>
-        </w:rPr>
-        <w:t xml:space="preserve">, </w:t>
-      </w:r>
-      <w:proofErr w:type="spellStart"/>
-      <w:r>
-        <w:rPr>
-          <w:lang w:val="es-MX"/>
-        </w:rPr>
-        <w:t>etc</w:t>
-      </w:r>
-      <w:proofErr w:type="spellEnd"/>
-      <w:r>
-        <w:rPr>
-          <w:lang w:val="es-MX"/>
-        </w:rPr>
-        <w:t>,</w:t>
+        <w:t>y un conjunto de campos de calendario como año, mes, día_de_mes, etc,</w:t>
       </w:r>
       <w:r>
         <w:rPr>
@@ -3671,18 +3129,8 @@
           <w:bCs/>
           <w:lang w:val="es-MX"/>
         </w:rPr>
-        <w:t xml:space="preserve">Para que se utiliza el </w:t>
-      </w:r>
-      <w:proofErr w:type="spellStart"/>
-      <w:r>
-        <w:rPr>
-          <w:b/>
-          <w:bCs/>
-          <w:lang w:val="es-MX"/>
-        </w:rPr>
-        <w:t>CallableStatament</w:t>
-      </w:r>
-      <w:proofErr w:type="spellEnd"/>
+        <w:t>Para que se utiliza el CallableStatament</w:t>
+      </w:r>
     </w:p>
     <w:p>
       <w:pPr>
@@ -3695,6 +3143,25 @@
           <w:lang w:val="es-MX"/>
         </w:rPr>
         <w:t>R// Se utiliza para hacer llamadas a procedimientos almacenados de la base de datos.</w:t>
+      </w:r>
+    </w:p>
+    <w:p>
+      <w:pPr>
+        <w:rPr>
+          <w:lang w:val="es-MX"/>
+        </w:rPr>
+      </w:pPr>
+      <w:r>
+        <w:rPr>
+          <w:lang w:val="es-MX"/>
+        </w:rPr>
+        <w:t>Para que la conexion h</w:t>
+      </w:r>
+      <w:r>
+        <w:rPr>
+          <w:lang w:val="es-MX"/>
+        </w:rPr>
+        <w:t>acia la base de datos funcione se debe ejecutar esta línea en la base de datos SET GLOBAL time_zone=”+1:00”;</w:t>
       </w:r>
     </w:p>
     <w:p>
@@ -3737,25 +3204,14 @@
         </w:rPr>
         <w:t xml:space="preserve">import </w:t>
       </w:r>
-      <w:proofErr w:type="spellStart"/>
-      <w:r>
-        <w:rPr>
-          <w:rFonts w:ascii="Courier New" w:eastAsia="Times New Roman" w:hAnsi="Courier New" w:cs="Courier New"/>
-          <w:color w:val="000000"/>
-          <w:sz w:val="18"/>
-          <w:szCs w:val="18"/>
-        </w:rPr>
-        <w:t>java.sql</w:t>
-      </w:r>
-      <w:proofErr w:type="spellEnd"/>
-      <w:r>
-        <w:rPr>
-          <w:rFonts w:ascii="Courier New" w:eastAsia="Times New Roman" w:hAnsi="Courier New" w:cs="Courier New"/>
-          <w:color w:val="000000"/>
-          <w:sz w:val="18"/>
-          <w:szCs w:val="18"/>
-        </w:rPr>
-        <w:t>.*;</w:t>
+      <w:r>
+        <w:rPr>
+          <w:rFonts w:ascii="Courier New" w:eastAsia="Times New Roman" w:hAnsi="Courier New" w:cs="Courier New"/>
+          <w:color w:val="000000"/>
+          <w:sz w:val="18"/>
+          <w:szCs w:val="18"/>
+        </w:rPr>
+        <w:t>java.sql.*;</w:t>
       </w:r>
       <w:r>
         <w:rPr>
@@ -3786,25 +3242,14 @@
         </w:rPr>
         <w:t xml:space="preserve">public class </w:t>
       </w:r>
-      <w:proofErr w:type="spellStart"/>
-      <w:r>
-        <w:rPr>
-          <w:rFonts w:ascii="Courier New" w:eastAsia="Times New Roman" w:hAnsi="Courier New" w:cs="Courier New"/>
-          <w:color w:val="000000"/>
-          <w:sz w:val="18"/>
-          <w:szCs w:val="18"/>
-        </w:rPr>
-        <w:t>ConexionMysql</w:t>
-      </w:r>
-      <w:proofErr w:type="spellEnd"/>
-      <w:r>
-        <w:rPr>
-          <w:rFonts w:ascii="Courier New" w:eastAsia="Times New Roman" w:hAnsi="Courier New" w:cs="Courier New"/>
-          <w:color w:val="000000"/>
-          <w:sz w:val="18"/>
-          <w:szCs w:val="18"/>
-        </w:rPr>
-        <w:t xml:space="preserve"> {</w:t>
+      <w:r>
+        <w:rPr>
+          <w:rFonts w:ascii="Courier New" w:eastAsia="Times New Roman" w:hAnsi="Courier New" w:cs="Courier New"/>
+          <w:color w:val="000000"/>
+          <w:sz w:val="18"/>
+          <w:szCs w:val="18"/>
+        </w:rPr>
+        <w:t>ConexionMysql {</w:t>
       </w:r>
       <w:r>
         <w:rPr>
@@ -3845,7 +3290,6 @@
         </w:rPr>
         <w:t xml:space="preserve">Connection </w:t>
       </w:r>
-      <w:proofErr w:type="spellStart"/>
       <w:r>
         <w:rPr>
           <w:rFonts w:ascii="Courier New" w:eastAsia="Times New Roman" w:hAnsi="Courier New" w:cs="Courier New"/>
@@ -3855,9 +3299,67 @@
           <w:sz w:val="18"/>
           <w:szCs w:val="18"/>
         </w:rPr>
-        <w:t>connection</w:t>
-      </w:r>
-      <w:proofErr w:type="spellEnd"/>
+        <w:t xml:space="preserve">connection </w:t>
+      </w:r>
+      <w:r>
+        <w:rPr>
+          <w:rFonts w:ascii="Courier New" w:eastAsia="Times New Roman" w:hAnsi="Courier New" w:cs="Courier New"/>
+          <w:color w:val="000000"/>
+          <w:sz w:val="18"/>
+          <w:szCs w:val="18"/>
+        </w:rPr>
+        <w:t xml:space="preserve">= </w:t>
+      </w:r>
+      <w:r>
+        <w:rPr>
+          <w:rFonts w:ascii="Courier New" w:eastAsia="Times New Roman" w:hAnsi="Courier New" w:cs="Courier New"/>
+          <w:b/>
+          <w:bCs/>
+          <w:color w:val="000080"/>
+          <w:sz w:val="18"/>
+          <w:szCs w:val="18"/>
+        </w:rPr>
+        <w:t>null</w:t>
+      </w:r>
+      <w:r>
+        <w:rPr>
+          <w:rFonts w:ascii="Courier New" w:eastAsia="Times New Roman" w:hAnsi="Courier New" w:cs="Courier New"/>
+          <w:color w:val="000000"/>
+          <w:sz w:val="18"/>
+          <w:szCs w:val="18"/>
+        </w:rPr>
+        <w:t>;</w:t>
+      </w:r>
+      <w:r>
+        <w:rPr>
+          <w:rFonts w:ascii="Courier New" w:eastAsia="Times New Roman" w:hAnsi="Courier New" w:cs="Courier New"/>
+          <w:color w:val="000000"/>
+          <w:sz w:val="18"/>
+          <w:szCs w:val="18"/>
+        </w:rPr>
+        <w:br/>
+        <w:t xml:space="preserve">    </w:t>
+      </w:r>
+      <w:r>
+        <w:rPr>
+          <w:rFonts w:ascii="Courier New" w:eastAsia="Times New Roman" w:hAnsi="Courier New" w:cs="Courier New"/>
+          <w:b/>
+          <w:bCs/>
+          <w:color w:val="000080"/>
+          <w:sz w:val="18"/>
+          <w:szCs w:val="18"/>
+        </w:rPr>
+        <w:t xml:space="preserve">private static </w:t>
+      </w:r>
+      <w:r>
+        <w:rPr>
+          <w:rFonts w:ascii="Courier New" w:eastAsia="Times New Roman" w:hAnsi="Courier New" w:cs="Courier New"/>
+          <w:color w:val="000000"/>
+          <w:sz w:val="18"/>
+          <w:szCs w:val="18"/>
+        </w:rPr>
+        <w:t xml:space="preserve">CallableStatement  </w:t>
+      </w:r>
       <w:r>
         <w:rPr>
           <w:rFonts w:ascii="Courier New" w:eastAsia="Times New Roman" w:hAnsi="Courier New" w:cs="Courier New"/>
@@ -3867,7 +3369,7 @@
           <w:sz w:val="18"/>
           <w:szCs w:val="18"/>
         </w:rPr>
-        <w:t xml:space="preserve"> </w:t>
+        <w:t xml:space="preserve">callableStatement </w:t>
       </w:r>
       <w:r>
         <w:rPr>
@@ -3919,27 +3421,15 @@
         </w:rPr>
         <w:t xml:space="preserve">private static </w:t>
       </w:r>
-      <w:proofErr w:type="spellStart"/>
-      <w:r>
-        <w:rPr>
-          <w:rFonts w:ascii="Courier New" w:eastAsia="Times New Roman" w:hAnsi="Courier New" w:cs="Courier New"/>
-          <w:color w:val="000000"/>
-          <w:sz w:val="18"/>
-          <w:szCs w:val="18"/>
-        </w:rPr>
-        <w:t>CallableStatement</w:t>
-      </w:r>
-      <w:proofErr w:type="spellEnd"/>
-      <w:r>
-        <w:rPr>
-          <w:rFonts w:ascii="Courier New" w:eastAsia="Times New Roman" w:hAnsi="Courier New" w:cs="Courier New"/>
-          <w:color w:val="000000"/>
-          <w:sz w:val="18"/>
-          <w:szCs w:val="18"/>
-        </w:rPr>
-        <w:t xml:space="preserve">  </w:t>
-      </w:r>
-      <w:proofErr w:type="spellStart"/>
+      <w:r>
+        <w:rPr>
+          <w:rFonts w:ascii="Courier New" w:eastAsia="Times New Roman" w:hAnsi="Courier New" w:cs="Courier New"/>
+          <w:color w:val="000000"/>
+          <w:sz w:val="18"/>
+          <w:szCs w:val="18"/>
+        </w:rPr>
+        <w:t xml:space="preserve">ResultSet </w:t>
+      </w:r>
       <w:r>
         <w:rPr>
           <w:rFonts w:ascii="Courier New" w:eastAsia="Times New Roman" w:hAnsi="Courier New" w:cs="Courier New"/>
@@ -3949,9 +3439,67 @@
           <w:sz w:val="18"/>
           <w:szCs w:val="18"/>
         </w:rPr>
-        <w:t>callableStatement</w:t>
-      </w:r>
-      <w:proofErr w:type="spellEnd"/>
+        <w:t xml:space="preserve">resultSet </w:t>
+      </w:r>
+      <w:r>
+        <w:rPr>
+          <w:rFonts w:ascii="Courier New" w:eastAsia="Times New Roman" w:hAnsi="Courier New" w:cs="Courier New"/>
+          <w:color w:val="000000"/>
+          <w:sz w:val="18"/>
+          <w:szCs w:val="18"/>
+        </w:rPr>
+        <w:t xml:space="preserve">= </w:t>
+      </w:r>
+      <w:r>
+        <w:rPr>
+          <w:rFonts w:ascii="Courier New" w:eastAsia="Times New Roman" w:hAnsi="Courier New" w:cs="Courier New"/>
+          <w:b/>
+          <w:bCs/>
+          <w:color w:val="000080"/>
+          <w:sz w:val="18"/>
+          <w:szCs w:val="18"/>
+        </w:rPr>
+        <w:t>null</w:t>
+      </w:r>
+      <w:r>
+        <w:rPr>
+          <w:rFonts w:ascii="Courier New" w:eastAsia="Times New Roman" w:hAnsi="Courier New" w:cs="Courier New"/>
+          <w:color w:val="000000"/>
+          <w:sz w:val="18"/>
+          <w:szCs w:val="18"/>
+        </w:rPr>
+        <w:t>;</w:t>
+      </w:r>
+      <w:r>
+        <w:rPr>
+          <w:rFonts w:ascii="Courier New" w:eastAsia="Times New Roman" w:hAnsi="Courier New" w:cs="Courier New"/>
+          <w:color w:val="000000"/>
+          <w:sz w:val="18"/>
+          <w:szCs w:val="18"/>
+        </w:rPr>
+        <w:br/>
+        <w:t xml:space="preserve">    </w:t>
+      </w:r>
+      <w:r>
+        <w:rPr>
+          <w:rFonts w:ascii="Courier New" w:eastAsia="Times New Roman" w:hAnsi="Courier New" w:cs="Courier New"/>
+          <w:b/>
+          <w:bCs/>
+          <w:color w:val="000080"/>
+          <w:sz w:val="18"/>
+          <w:szCs w:val="18"/>
+        </w:rPr>
+        <w:t xml:space="preserve">private static </w:t>
+      </w:r>
+      <w:r>
+        <w:rPr>
+          <w:rFonts w:ascii="Courier New" w:eastAsia="Times New Roman" w:hAnsi="Courier New" w:cs="Courier New"/>
+          <w:color w:val="000000"/>
+          <w:sz w:val="18"/>
+          <w:szCs w:val="18"/>
+        </w:rPr>
+        <w:t xml:space="preserve">String </w:t>
+      </w:r>
       <w:r>
         <w:rPr>
           <w:rFonts w:ascii="Courier New" w:eastAsia="Times New Roman" w:hAnsi="Courier New" w:cs="Courier New"/>
@@ -3961,7 +3509,7 @@
           <w:sz w:val="18"/>
           <w:szCs w:val="18"/>
         </w:rPr>
-        <w:t xml:space="preserve"> </w:t>
+        <w:t xml:space="preserve">url </w:t>
       </w:r>
       <w:r>
         <w:rPr>
@@ -3977,63 +3525,21 @@
           <w:rFonts w:ascii="Courier New" w:eastAsia="Times New Roman" w:hAnsi="Courier New" w:cs="Courier New"/>
           <w:b/>
           <w:bCs/>
-          <w:color w:val="000080"/>
-          <w:sz w:val="18"/>
-          <w:szCs w:val="18"/>
-        </w:rPr>
-        <w:t>null</w:t>
-      </w:r>
-      <w:r>
-        <w:rPr>
-          <w:rFonts w:ascii="Courier New" w:eastAsia="Times New Roman" w:hAnsi="Courier New" w:cs="Courier New"/>
-          <w:color w:val="000000"/>
-          <w:sz w:val="18"/>
-          <w:szCs w:val="18"/>
-        </w:rPr>
-        <w:t>;</w:t>
-      </w:r>
-      <w:r>
-        <w:rPr>
-          <w:rFonts w:ascii="Courier New" w:eastAsia="Times New Roman" w:hAnsi="Courier New" w:cs="Courier New"/>
-          <w:color w:val="000000"/>
-          <w:sz w:val="18"/>
-          <w:szCs w:val="18"/>
-        </w:rPr>
-        <w:br/>
-        <w:t xml:space="preserve">    </w:t>
-      </w:r>
-      <w:r>
-        <w:rPr>
-          <w:rFonts w:ascii="Courier New" w:eastAsia="Times New Roman" w:hAnsi="Courier New" w:cs="Courier New"/>
-          <w:b/>
-          <w:bCs/>
-          <w:color w:val="000080"/>
-          <w:sz w:val="18"/>
-          <w:szCs w:val="18"/>
-        </w:rPr>
-        <w:t xml:space="preserve">private static </w:t>
-      </w:r>
-      <w:proofErr w:type="spellStart"/>
-      <w:r>
-        <w:rPr>
-          <w:rFonts w:ascii="Courier New" w:eastAsia="Times New Roman" w:hAnsi="Courier New" w:cs="Courier New"/>
-          <w:color w:val="000000"/>
-          <w:sz w:val="18"/>
-          <w:szCs w:val="18"/>
-        </w:rPr>
-        <w:t>ResultSet</w:t>
-      </w:r>
-      <w:proofErr w:type="spellEnd"/>
-      <w:r>
-        <w:rPr>
-          <w:rFonts w:ascii="Courier New" w:eastAsia="Times New Roman" w:hAnsi="Courier New" w:cs="Courier New"/>
-          <w:color w:val="000000"/>
-          <w:sz w:val="18"/>
-          <w:szCs w:val="18"/>
-        </w:rPr>
-        <w:t xml:space="preserve"> </w:t>
-      </w:r>
-      <w:proofErr w:type="spellStart"/>
+          <w:color w:val="008000"/>
+          <w:sz w:val="18"/>
+          <w:szCs w:val="18"/>
+        </w:rPr>
+        <w:t>"jdbc:mysql://localhost:3306/java?serverTimezone=GMT"</w:t>
+      </w:r>
+      <w:r>
+        <w:rPr>
+          <w:rFonts w:ascii="Courier New" w:eastAsia="Times New Roman" w:hAnsi="Courier New" w:cs="Courier New"/>
+          <w:color w:val="000000"/>
+          <w:sz w:val="18"/>
+          <w:szCs w:val="18"/>
+        </w:rPr>
+        <w:t xml:space="preserve">, </w:t>
+      </w:r>
       <w:r>
         <w:rPr>
           <w:rFonts w:ascii="Courier New" w:eastAsia="Times New Roman" w:hAnsi="Courier New" w:cs="Courier New"/>
@@ -4043,9 +3549,37 @@
           <w:sz w:val="18"/>
           <w:szCs w:val="18"/>
         </w:rPr>
-        <w:t>resultSet</w:t>
-      </w:r>
-      <w:proofErr w:type="spellEnd"/>
+        <w:t xml:space="preserve">user </w:t>
+      </w:r>
+      <w:r>
+        <w:rPr>
+          <w:rFonts w:ascii="Courier New" w:eastAsia="Times New Roman" w:hAnsi="Courier New" w:cs="Courier New"/>
+          <w:color w:val="000000"/>
+          <w:sz w:val="18"/>
+          <w:szCs w:val="18"/>
+        </w:rPr>
+        <w:t xml:space="preserve">= </w:t>
+      </w:r>
+      <w:r>
+        <w:rPr>
+          <w:rFonts w:ascii="Courier New" w:eastAsia="Times New Roman" w:hAnsi="Courier New" w:cs="Courier New"/>
+          <w:b/>
+          <w:bCs/>
+          <w:color w:val="008000"/>
+          <w:sz w:val="18"/>
+          <w:szCs w:val="18"/>
+        </w:rPr>
+        <w:t>"root"</w:t>
+      </w:r>
+      <w:r>
+        <w:rPr>
+          <w:rFonts w:ascii="Courier New" w:eastAsia="Times New Roman" w:hAnsi="Courier New" w:cs="Courier New"/>
+          <w:color w:val="000000"/>
+          <w:sz w:val="18"/>
+          <w:szCs w:val="18"/>
+        </w:rPr>
+        <w:t xml:space="preserve">, </w:t>
+      </w:r>
       <w:r>
         <w:rPr>
           <w:rFonts w:ascii="Courier New" w:eastAsia="Times New Roman" w:hAnsi="Courier New" w:cs="Courier New"/>
@@ -4055,7 +3589,7 @@
           <w:sz w:val="18"/>
           <w:szCs w:val="18"/>
         </w:rPr>
-        <w:t xml:space="preserve"> </w:t>
+        <w:t xml:space="preserve">pass </w:t>
       </w:r>
       <w:r>
         <w:rPr>
@@ -4071,11 +3605,11 @@
           <w:rFonts w:ascii="Courier New" w:eastAsia="Times New Roman" w:hAnsi="Courier New" w:cs="Courier New"/>
           <w:b/>
           <w:bCs/>
-          <w:color w:val="000080"/>
-          <w:sz w:val="18"/>
-          <w:szCs w:val="18"/>
-        </w:rPr>
-        <w:t>null</w:t>
+          <w:color w:val="008000"/>
+          <w:sz w:val="18"/>
+          <w:szCs w:val="18"/>
+        </w:rPr>
+        <w:t>""</w:t>
       </w:r>
       <w:r>
         <w:rPr>
@@ -4085,6 +3619,15 @@
           <w:szCs w:val="18"/>
         </w:rPr>
         <w:t>;</w:t>
+      </w:r>
+      <w:r>
+        <w:rPr>
+          <w:rFonts w:ascii="Courier New" w:eastAsia="Times New Roman" w:hAnsi="Courier New" w:cs="Courier New"/>
+          <w:color w:val="000000"/>
+          <w:sz w:val="18"/>
+          <w:szCs w:val="18"/>
+        </w:rPr>
+        <w:br/>
       </w:r>
       <w:r>
         <w:rPr>
@@ -4105,18 +3648,116 @@
           <w:sz w:val="18"/>
           <w:szCs w:val="18"/>
         </w:rPr>
-        <w:t xml:space="preserve">private static </w:t>
-      </w:r>
-      <w:r>
-        <w:rPr>
-          <w:rFonts w:ascii="Courier New" w:eastAsia="Times New Roman" w:hAnsi="Courier New" w:cs="Courier New"/>
-          <w:color w:val="000000"/>
-          <w:sz w:val="18"/>
-          <w:szCs w:val="18"/>
-        </w:rPr>
-        <w:t xml:space="preserve">String </w:t>
-      </w:r>
-      <w:proofErr w:type="spellStart"/>
+        <w:t xml:space="preserve">public static void </w:t>
+      </w:r>
+      <w:r>
+        <w:rPr>
+          <w:rFonts w:ascii="Courier New" w:eastAsia="Times New Roman" w:hAnsi="Courier New" w:cs="Courier New"/>
+          <w:color w:val="000000"/>
+          <w:sz w:val="18"/>
+          <w:szCs w:val="18"/>
+        </w:rPr>
+        <w:t>main(String[] args) {</w:t>
+      </w:r>
+      <w:r>
+        <w:rPr>
+          <w:rFonts w:ascii="Courier New" w:eastAsia="Times New Roman" w:hAnsi="Courier New" w:cs="Courier New"/>
+          <w:color w:val="000000"/>
+          <w:sz w:val="18"/>
+          <w:szCs w:val="18"/>
+        </w:rPr>
+        <w:br/>
+      </w:r>
+      <w:r>
+        <w:rPr>
+          <w:rFonts w:ascii="Courier New" w:eastAsia="Times New Roman" w:hAnsi="Courier New" w:cs="Courier New"/>
+          <w:color w:val="000000"/>
+          <w:sz w:val="18"/>
+          <w:szCs w:val="18"/>
+        </w:rPr>
+        <w:br/>
+        <w:t xml:space="preserve">        </w:t>
+      </w:r>
+      <w:r>
+        <w:rPr>
+          <w:rFonts w:ascii="Courier New" w:eastAsia="Times New Roman" w:hAnsi="Courier New" w:cs="Courier New"/>
+          <w:b/>
+          <w:bCs/>
+          <w:color w:val="000080"/>
+          <w:sz w:val="18"/>
+          <w:szCs w:val="18"/>
+        </w:rPr>
+        <w:t xml:space="preserve">try </w:t>
+      </w:r>
+      <w:r>
+        <w:rPr>
+          <w:rFonts w:ascii="Courier New" w:eastAsia="Times New Roman" w:hAnsi="Courier New" w:cs="Courier New"/>
+          <w:color w:val="000000"/>
+          <w:sz w:val="18"/>
+          <w:szCs w:val="18"/>
+        </w:rPr>
+        <w:t>{</w:t>
+      </w:r>
+      <w:r>
+        <w:rPr>
+          <w:rFonts w:ascii="Courier New" w:eastAsia="Times New Roman" w:hAnsi="Courier New" w:cs="Courier New"/>
+          <w:color w:val="000000"/>
+          <w:sz w:val="18"/>
+          <w:szCs w:val="18"/>
+        </w:rPr>
+        <w:br/>
+        <w:t xml:space="preserve">                Class.</w:t>
+      </w:r>
+      <w:r>
+        <w:rPr>
+          <w:rFonts w:ascii="Courier New" w:eastAsia="Times New Roman" w:hAnsi="Courier New" w:cs="Courier New"/>
+          <w:i/>
+          <w:iCs/>
+          <w:color w:val="000000"/>
+          <w:sz w:val="18"/>
+          <w:szCs w:val="18"/>
+        </w:rPr>
+        <w:t>forName</w:t>
+      </w:r>
+      <w:r>
+        <w:rPr>
+          <w:rFonts w:ascii="Courier New" w:eastAsia="Times New Roman" w:hAnsi="Courier New" w:cs="Courier New"/>
+          <w:color w:val="000000"/>
+          <w:sz w:val="18"/>
+          <w:szCs w:val="18"/>
+        </w:rPr>
+        <w:t>(</w:t>
+      </w:r>
+      <w:r>
+        <w:rPr>
+          <w:rFonts w:ascii="Courier New" w:eastAsia="Times New Roman" w:hAnsi="Courier New" w:cs="Courier New"/>
+          <w:b/>
+          <w:bCs/>
+          <w:color w:val="008000"/>
+          <w:sz w:val="18"/>
+          <w:szCs w:val="18"/>
+        </w:rPr>
+        <w:t>"com.mysql.jdbc.Driver"</w:t>
+      </w:r>
+      <w:r>
+        <w:rPr>
+          <w:rFonts w:ascii="Courier New" w:eastAsia="Times New Roman" w:hAnsi="Courier New" w:cs="Courier New"/>
+          <w:color w:val="000000"/>
+          <w:sz w:val="18"/>
+          <w:szCs w:val="18"/>
+        </w:rPr>
+        <w:t>);</w:t>
+      </w:r>
+      <w:r>
+        <w:rPr>
+          <w:rFonts w:ascii="Courier New" w:eastAsia="Times New Roman" w:hAnsi="Courier New" w:cs="Courier New"/>
+          <w:color w:val="000000"/>
+          <w:sz w:val="18"/>
+          <w:szCs w:val="18"/>
+        </w:rPr>
+        <w:br/>
+        <w:t xml:space="preserve">                </w:t>
+      </w:r>
       <w:r>
         <w:rPr>
           <w:rFonts w:ascii="Courier New" w:eastAsia="Times New Roman" w:hAnsi="Courier New" w:cs="Courier New"/>
@@ -4126,9 +3767,37 @@
           <w:sz w:val="18"/>
           <w:szCs w:val="18"/>
         </w:rPr>
-        <w:t>url</w:t>
-      </w:r>
-      <w:proofErr w:type="spellEnd"/>
+        <w:t xml:space="preserve">connection </w:t>
+      </w:r>
+      <w:r>
+        <w:rPr>
+          <w:rFonts w:ascii="Courier New" w:eastAsia="Times New Roman" w:hAnsi="Courier New" w:cs="Courier New"/>
+          <w:color w:val="000000"/>
+          <w:sz w:val="18"/>
+          <w:szCs w:val="18"/>
+        </w:rPr>
+        <w:t>= DriverManager.</w:t>
+      </w:r>
+      <w:r>
+        <w:rPr>
+          <w:rFonts w:ascii="Courier New" w:eastAsia="Times New Roman" w:hAnsi="Courier New" w:cs="Courier New"/>
+          <w:i/>
+          <w:iCs/>
+          <w:color w:val="000000"/>
+          <w:sz w:val="18"/>
+          <w:szCs w:val="18"/>
+        </w:rPr>
+        <w:t>getConnection</w:t>
+      </w:r>
+      <w:r>
+        <w:rPr>
+          <w:rFonts w:ascii="Courier New" w:eastAsia="Times New Roman" w:hAnsi="Courier New" w:cs="Courier New"/>
+          <w:color w:val="000000"/>
+          <w:sz w:val="18"/>
+          <w:szCs w:val="18"/>
+        </w:rPr>
+        <w:t>(</w:t>
+      </w:r>
       <w:r>
         <w:rPr>
           <w:rFonts w:ascii="Courier New" w:eastAsia="Times New Roman" w:hAnsi="Courier New" w:cs="Courier New"/>
@@ -4138,75 +3807,7 @@
           <w:sz w:val="18"/>
           <w:szCs w:val="18"/>
         </w:rPr>
-        <w:t xml:space="preserve"> </w:t>
-      </w:r>
-      <w:r>
-        <w:rPr>
-          <w:rFonts w:ascii="Courier New" w:eastAsia="Times New Roman" w:hAnsi="Courier New" w:cs="Courier New"/>
-          <w:color w:val="000000"/>
-          <w:sz w:val="18"/>
-          <w:szCs w:val="18"/>
-        </w:rPr>
-        <w:t xml:space="preserve">= </w:t>
-      </w:r>
-      <w:r>
-        <w:rPr>
-          <w:rFonts w:ascii="Courier New" w:eastAsia="Times New Roman" w:hAnsi="Courier New" w:cs="Courier New"/>
-          <w:b/>
-          <w:bCs/>
-          <w:color w:val="008000"/>
-          <w:sz w:val="18"/>
-          <w:szCs w:val="18"/>
-        </w:rPr>
-        <w:t>"</w:t>
-      </w:r>
-      <w:proofErr w:type="spellStart"/>
-      <w:r>
-        <w:rPr>
-          <w:rFonts w:ascii="Courier New" w:eastAsia="Times New Roman" w:hAnsi="Courier New" w:cs="Courier New"/>
-          <w:b/>
-          <w:bCs/>
-          <w:color w:val="008000"/>
-          <w:sz w:val="18"/>
-          <w:szCs w:val="18"/>
-        </w:rPr>
-        <w:t>jdbc:mysql</w:t>
-      </w:r>
-      <w:proofErr w:type="spellEnd"/>
-      <w:r>
-        <w:rPr>
-          <w:rFonts w:ascii="Courier New" w:eastAsia="Times New Roman" w:hAnsi="Courier New" w:cs="Courier New"/>
-          <w:b/>
-          <w:bCs/>
-          <w:color w:val="008000"/>
-          <w:sz w:val="18"/>
-          <w:szCs w:val="18"/>
-        </w:rPr>
-        <w:t>://localhost:3306/</w:t>
-      </w:r>
-      <w:proofErr w:type="spellStart"/>
-      <w:r>
-        <w:rPr>
-          <w:rFonts w:ascii="Courier New" w:eastAsia="Times New Roman" w:hAnsi="Courier New" w:cs="Courier New"/>
-          <w:b/>
-          <w:bCs/>
-          <w:color w:val="008000"/>
-          <w:sz w:val="18"/>
-          <w:szCs w:val="18"/>
-        </w:rPr>
-        <w:t>java?serverTimezone</w:t>
-      </w:r>
-      <w:proofErr w:type="spellEnd"/>
-      <w:r>
-        <w:rPr>
-          <w:rFonts w:ascii="Courier New" w:eastAsia="Times New Roman" w:hAnsi="Courier New" w:cs="Courier New"/>
-          <w:b/>
-          <w:bCs/>
-          <w:color w:val="008000"/>
-          <w:sz w:val="18"/>
-          <w:szCs w:val="18"/>
-        </w:rPr>
-        <w:t>=GMT"</w:t>
+        <w:t>url</w:t>
       </w:r>
       <w:r>
         <w:rPr>
@@ -4226,27 +3827,7 @@
           <w:sz w:val="18"/>
           <w:szCs w:val="18"/>
         </w:rPr>
-        <w:t xml:space="preserve">user </w:t>
-      </w:r>
-      <w:r>
-        <w:rPr>
-          <w:rFonts w:ascii="Courier New" w:eastAsia="Times New Roman" w:hAnsi="Courier New" w:cs="Courier New"/>
-          <w:color w:val="000000"/>
-          <w:sz w:val="18"/>
-          <w:szCs w:val="18"/>
-        </w:rPr>
-        <w:t xml:space="preserve">= </w:t>
-      </w:r>
-      <w:r>
-        <w:rPr>
-          <w:rFonts w:ascii="Courier New" w:eastAsia="Times New Roman" w:hAnsi="Courier New" w:cs="Courier New"/>
-          <w:b/>
-          <w:bCs/>
-          <w:color w:val="008000"/>
-          <w:sz w:val="18"/>
-          <w:szCs w:val="18"/>
-        </w:rPr>
-        <w:t>"root"</w:t>
+        <w:t>user</w:t>
       </w:r>
       <w:r>
         <w:rPr>
@@ -4266,36 +3847,16 @@
           <w:sz w:val="18"/>
           <w:szCs w:val="18"/>
         </w:rPr>
-        <w:t xml:space="preserve">pass </w:t>
-      </w:r>
-      <w:r>
-        <w:rPr>
-          <w:rFonts w:ascii="Courier New" w:eastAsia="Times New Roman" w:hAnsi="Courier New" w:cs="Courier New"/>
-          <w:color w:val="000000"/>
-          <w:sz w:val="18"/>
-          <w:szCs w:val="18"/>
-        </w:rPr>
-        <w:t xml:space="preserve">= </w:t>
-      </w:r>
-      <w:r>
-        <w:rPr>
-          <w:rFonts w:ascii="Courier New" w:eastAsia="Times New Roman" w:hAnsi="Courier New" w:cs="Courier New"/>
-          <w:b/>
-          <w:bCs/>
-          <w:color w:val="008000"/>
-          <w:sz w:val="18"/>
-          <w:szCs w:val="18"/>
-        </w:rPr>
-        <w:t>""</w:t>
-      </w:r>
-      <w:r>
-        <w:rPr>
-          <w:rFonts w:ascii="Courier New" w:eastAsia="Times New Roman" w:hAnsi="Courier New" w:cs="Courier New"/>
-          <w:color w:val="000000"/>
-          <w:sz w:val="18"/>
-          <w:szCs w:val="18"/>
-        </w:rPr>
-        <w:t>;</w:t>
+        <w:t>pass</w:t>
+      </w:r>
+      <w:r>
+        <w:rPr>
+          <w:rFonts w:ascii="Courier New" w:eastAsia="Times New Roman" w:hAnsi="Courier New" w:cs="Courier New"/>
+          <w:color w:val="000000"/>
+          <w:sz w:val="18"/>
+          <w:szCs w:val="18"/>
+        </w:rPr>
+        <w:t>);</w:t>
       </w:r>
       <w:r>
         <w:rPr>
@@ -4305,180 +3866,6 @@
           <w:szCs w:val="18"/>
         </w:rPr>
         <w:br/>
-      </w:r>
-      <w:r>
-        <w:rPr>
-          <w:rFonts w:ascii="Courier New" w:eastAsia="Times New Roman" w:hAnsi="Courier New" w:cs="Courier New"/>
-          <w:color w:val="000000"/>
-          <w:sz w:val="18"/>
-          <w:szCs w:val="18"/>
-        </w:rPr>
-        <w:br/>
-        <w:t xml:space="preserve">    </w:t>
-      </w:r>
-      <w:r>
-        <w:rPr>
-          <w:rFonts w:ascii="Courier New" w:eastAsia="Times New Roman" w:hAnsi="Courier New" w:cs="Courier New"/>
-          <w:b/>
-          <w:bCs/>
-          <w:color w:val="000080"/>
-          <w:sz w:val="18"/>
-          <w:szCs w:val="18"/>
-        </w:rPr>
-        <w:t xml:space="preserve">public static void </w:t>
-      </w:r>
-      <w:r>
-        <w:rPr>
-          <w:rFonts w:ascii="Courier New" w:eastAsia="Times New Roman" w:hAnsi="Courier New" w:cs="Courier New"/>
-          <w:color w:val="000000"/>
-          <w:sz w:val="18"/>
-          <w:szCs w:val="18"/>
-        </w:rPr>
-        <w:t xml:space="preserve">main(String[] </w:t>
-      </w:r>
-      <w:proofErr w:type="spellStart"/>
-      <w:r>
-        <w:rPr>
-          <w:rFonts w:ascii="Courier New" w:eastAsia="Times New Roman" w:hAnsi="Courier New" w:cs="Courier New"/>
-          <w:color w:val="000000"/>
-          <w:sz w:val="18"/>
-          <w:szCs w:val="18"/>
-        </w:rPr>
-        <w:t>args</w:t>
-      </w:r>
-      <w:proofErr w:type="spellEnd"/>
-      <w:r>
-        <w:rPr>
-          <w:rFonts w:ascii="Courier New" w:eastAsia="Times New Roman" w:hAnsi="Courier New" w:cs="Courier New"/>
-          <w:color w:val="000000"/>
-          <w:sz w:val="18"/>
-          <w:szCs w:val="18"/>
-        </w:rPr>
-        <w:t>) {</w:t>
-      </w:r>
-      <w:r>
-        <w:rPr>
-          <w:rFonts w:ascii="Courier New" w:eastAsia="Times New Roman" w:hAnsi="Courier New" w:cs="Courier New"/>
-          <w:color w:val="000000"/>
-          <w:sz w:val="18"/>
-          <w:szCs w:val="18"/>
-        </w:rPr>
-        <w:br/>
-      </w:r>
-      <w:r>
-        <w:rPr>
-          <w:rFonts w:ascii="Courier New" w:eastAsia="Times New Roman" w:hAnsi="Courier New" w:cs="Courier New"/>
-          <w:color w:val="000000"/>
-          <w:sz w:val="18"/>
-          <w:szCs w:val="18"/>
-        </w:rPr>
-        <w:br/>
-        <w:t xml:space="preserve">        </w:t>
-      </w:r>
-      <w:r>
-        <w:rPr>
-          <w:rFonts w:ascii="Courier New" w:eastAsia="Times New Roman" w:hAnsi="Courier New" w:cs="Courier New"/>
-          <w:b/>
-          <w:bCs/>
-          <w:color w:val="000080"/>
-          <w:sz w:val="18"/>
-          <w:szCs w:val="18"/>
-        </w:rPr>
-        <w:t xml:space="preserve">try </w:t>
-      </w:r>
-      <w:r>
-        <w:rPr>
-          <w:rFonts w:ascii="Courier New" w:eastAsia="Times New Roman" w:hAnsi="Courier New" w:cs="Courier New"/>
-          <w:color w:val="000000"/>
-          <w:sz w:val="18"/>
-          <w:szCs w:val="18"/>
-        </w:rPr>
-        <w:t>{</w:t>
-      </w:r>
-      <w:r>
-        <w:rPr>
-          <w:rFonts w:ascii="Courier New" w:eastAsia="Times New Roman" w:hAnsi="Courier New" w:cs="Courier New"/>
-          <w:color w:val="000000"/>
-          <w:sz w:val="18"/>
-          <w:szCs w:val="18"/>
-        </w:rPr>
-        <w:br/>
-        <w:t xml:space="preserve">                </w:t>
-      </w:r>
-      <w:proofErr w:type="spellStart"/>
-      <w:r>
-        <w:rPr>
-          <w:rFonts w:ascii="Courier New" w:eastAsia="Times New Roman" w:hAnsi="Courier New" w:cs="Courier New"/>
-          <w:color w:val="000000"/>
-          <w:sz w:val="18"/>
-          <w:szCs w:val="18"/>
-        </w:rPr>
-        <w:t>Class.</w:t>
-      </w:r>
-      <w:r>
-        <w:rPr>
-          <w:rFonts w:ascii="Courier New" w:eastAsia="Times New Roman" w:hAnsi="Courier New" w:cs="Courier New"/>
-          <w:i/>
-          <w:iCs/>
-          <w:color w:val="000000"/>
-          <w:sz w:val="18"/>
-          <w:szCs w:val="18"/>
-        </w:rPr>
-        <w:t>forName</w:t>
-      </w:r>
-      <w:proofErr w:type="spellEnd"/>
-      <w:r>
-        <w:rPr>
-          <w:rFonts w:ascii="Courier New" w:eastAsia="Times New Roman" w:hAnsi="Courier New" w:cs="Courier New"/>
-          <w:color w:val="000000"/>
-          <w:sz w:val="18"/>
-          <w:szCs w:val="18"/>
-        </w:rPr>
-        <w:t>(</w:t>
-      </w:r>
-      <w:r>
-        <w:rPr>
-          <w:rFonts w:ascii="Courier New" w:eastAsia="Times New Roman" w:hAnsi="Courier New" w:cs="Courier New"/>
-          <w:b/>
-          <w:bCs/>
-          <w:color w:val="008000"/>
-          <w:sz w:val="18"/>
-          <w:szCs w:val="18"/>
-        </w:rPr>
-        <w:t>"</w:t>
-      </w:r>
-      <w:proofErr w:type="spellStart"/>
-      <w:r>
-        <w:rPr>
-          <w:rFonts w:ascii="Courier New" w:eastAsia="Times New Roman" w:hAnsi="Courier New" w:cs="Courier New"/>
-          <w:b/>
-          <w:bCs/>
-          <w:color w:val="008000"/>
-          <w:sz w:val="18"/>
-          <w:szCs w:val="18"/>
-        </w:rPr>
-        <w:t>com.mysql.jdbc.Driver</w:t>
-      </w:r>
-      <w:proofErr w:type="spellEnd"/>
-      <w:r>
-        <w:rPr>
-          <w:rFonts w:ascii="Courier New" w:eastAsia="Times New Roman" w:hAnsi="Courier New" w:cs="Courier New"/>
-          <w:b/>
-          <w:bCs/>
-          <w:color w:val="008000"/>
-          <w:sz w:val="18"/>
-          <w:szCs w:val="18"/>
-        </w:rPr>
-        <w:t>"</w:t>
-      </w:r>
-      <w:r>
-        <w:rPr>
-          <w:rFonts w:ascii="Courier New" w:eastAsia="Times New Roman" w:hAnsi="Courier New" w:cs="Courier New"/>
-          <w:color w:val="000000"/>
-          <w:sz w:val="18"/>
-          <w:szCs w:val="18"/>
-        </w:rPr>
-        <w:t>);</w:t>
       </w:r>
       <w:r>
         <w:rPr>
@@ -4499,7 +3886,7 @@
           <w:sz w:val="18"/>
           <w:szCs w:val="18"/>
         </w:rPr>
-        <w:t xml:space="preserve">connection </w:t>
+        <w:t xml:space="preserve">callableStatement </w:t>
       </w:r>
       <w:r>
         <w:rPr>
@@ -4510,38 +3897,6 @@
         </w:rPr>
         <w:t xml:space="preserve">= </w:t>
       </w:r>
-      <w:proofErr w:type="spellStart"/>
-      <w:r>
-        <w:rPr>
-          <w:rFonts w:ascii="Courier New" w:eastAsia="Times New Roman" w:hAnsi="Courier New" w:cs="Courier New"/>
-          <w:color w:val="000000"/>
-          <w:sz w:val="18"/>
-          <w:szCs w:val="18"/>
-        </w:rPr>
-        <w:t>DriverManager.</w:t>
-      </w:r>
-      <w:r>
-        <w:rPr>
-          <w:rFonts w:ascii="Courier New" w:eastAsia="Times New Roman" w:hAnsi="Courier New" w:cs="Courier New"/>
-          <w:i/>
-          <w:iCs/>
-          <w:color w:val="000000"/>
-          <w:sz w:val="18"/>
-          <w:szCs w:val="18"/>
-        </w:rPr>
-        <w:t>getConnection</w:t>
-      </w:r>
-      <w:proofErr w:type="spellEnd"/>
-      <w:r>
-        <w:rPr>
-          <w:rFonts w:ascii="Courier New" w:eastAsia="Times New Roman" w:hAnsi="Courier New" w:cs="Courier New"/>
-          <w:color w:val="000000"/>
-          <w:sz w:val="18"/>
-          <w:szCs w:val="18"/>
-        </w:rPr>
-        <w:t>(</w:t>
-      </w:r>
-      <w:proofErr w:type="spellStart"/>
       <w:r>
         <w:rPr>
           <w:rFonts w:ascii="Courier New" w:eastAsia="Times New Roman" w:hAnsi="Courier New" w:cs="Courier New"/>
@@ -4551,17 +3906,68 @@
           <w:sz w:val="18"/>
           <w:szCs w:val="18"/>
         </w:rPr>
-        <w:t>url</w:t>
-      </w:r>
-      <w:proofErr w:type="spellEnd"/>
-      <w:r>
-        <w:rPr>
-          <w:rFonts w:ascii="Courier New" w:eastAsia="Times New Roman" w:hAnsi="Courier New" w:cs="Courier New"/>
-          <w:color w:val="000000"/>
-          <w:sz w:val="18"/>
-          <w:szCs w:val="18"/>
-        </w:rPr>
-        <w:t xml:space="preserve">, </w:t>
+        <w:t>connection</w:t>
+      </w:r>
+      <w:r>
+        <w:rPr>
+          <w:rFonts w:ascii="Courier New" w:eastAsia="Times New Roman" w:hAnsi="Courier New" w:cs="Courier New"/>
+          <w:color w:val="000000"/>
+          <w:sz w:val="18"/>
+          <w:szCs w:val="18"/>
+        </w:rPr>
+        <w:t>.prepareCall(</w:t>
+      </w:r>
+      <w:r>
+        <w:rPr>
+          <w:rFonts w:ascii="Courier New" w:eastAsia="Times New Roman" w:hAnsi="Courier New" w:cs="Courier New"/>
+          <w:b/>
+          <w:bCs/>
+          <w:color w:val="008000"/>
+          <w:sz w:val="18"/>
+          <w:szCs w:val="18"/>
+        </w:rPr>
+        <w:t xml:space="preserve">"{call </w:t>
+      </w:r>
+      <w:r>
+        <w:rPr>
+          <w:rFonts w:ascii="Courier New" w:eastAsia="Times New Roman" w:hAnsi="Courier New" w:cs="Courier New"/>
+          <w:i/>
+          <w:iCs/>
+          <w:color w:val="008000"/>
+          <w:sz w:val="18"/>
+          <w:szCs w:val="18"/>
+        </w:rPr>
+        <w:t>MostrarUsuarios</w:t>
+      </w:r>
+      <w:r>
+        <w:rPr>
+          <w:rFonts w:ascii="Courier New" w:eastAsia="Times New Roman" w:hAnsi="Courier New" w:cs="Courier New"/>
+          <w:b/>
+          <w:bCs/>
+          <w:color w:val="008000"/>
+          <w:sz w:val="18"/>
+          <w:szCs w:val="18"/>
+        </w:rPr>
+        <w:t>(?)}"</w:t>
+      </w:r>
+      <w:r>
+        <w:rPr>
+          <w:rFonts w:ascii="Courier New" w:eastAsia="Times New Roman" w:hAnsi="Courier New" w:cs="Courier New"/>
+          <w:color w:val="000000"/>
+          <w:sz w:val="18"/>
+          <w:szCs w:val="18"/>
+        </w:rPr>
+        <w:t>);</w:t>
+      </w:r>
+      <w:r>
+        <w:rPr>
+          <w:rFonts w:ascii="Courier New" w:eastAsia="Times New Roman" w:hAnsi="Courier New" w:cs="Courier New"/>
+          <w:color w:val="000000"/>
+          <w:sz w:val="18"/>
+          <w:szCs w:val="18"/>
+        </w:rPr>
+        <w:br/>
+        <w:t xml:space="preserve">                </w:t>
       </w:r>
       <w:r>
         <w:rPr>
@@ -4572,7 +3978,25 @@
           <w:sz w:val="18"/>
           <w:szCs w:val="18"/>
         </w:rPr>
-        <w:t>user</w:t>
+        <w:t>callableStatement</w:t>
+      </w:r>
+      <w:r>
+        <w:rPr>
+          <w:rFonts w:ascii="Courier New" w:eastAsia="Times New Roman" w:hAnsi="Courier New" w:cs="Courier New"/>
+          <w:color w:val="000000"/>
+          <w:sz w:val="18"/>
+          <w:szCs w:val="18"/>
+        </w:rPr>
+        <w:t>.setInt(</w:t>
+      </w:r>
+      <w:r>
+        <w:rPr>
+          <w:rFonts w:ascii="Courier New" w:eastAsia="Times New Roman" w:hAnsi="Courier New" w:cs="Courier New"/>
+          <w:color w:val="0000FF"/>
+          <w:sz w:val="18"/>
+          <w:szCs w:val="18"/>
+        </w:rPr>
+        <w:t>1</w:t>
       </w:r>
       <w:r>
         <w:rPr>
@@ -4582,6 +4006,34 @@
           <w:szCs w:val="18"/>
         </w:rPr>
         <w:t xml:space="preserve">, </w:t>
+      </w:r>
+      <w:r>
+        <w:rPr>
+          <w:rFonts w:ascii="Courier New" w:eastAsia="Times New Roman" w:hAnsi="Courier New" w:cs="Courier New"/>
+          <w:color w:val="0000FF"/>
+          <w:sz w:val="18"/>
+          <w:szCs w:val="18"/>
+        </w:rPr>
+        <w:t>2</w:t>
+      </w:r>
+      <w:r>
+        <w:rPr>
+          <w:rFonts w:ascii="Courier New" w:eastAsia="Times New Roman" w:hAnsi="Courier New" w:cs="Courier New"/>
+          <w:color w:val="000000"/>
+          <w:sz w:val="18"/>
+          <w:szCs w:val="18"/>
+        </w:rPr>
+        <w:t>);</w:t>
+      </w:r>
+      <w:r>
+        <w:rPr>
+          <w:rFonts w:ascii="Courier New" w:eastAsia="Times New Roman" w:hAnsi="Courier New" w:cs="Courier New"/>
+          <w:color w:val="000000"/>
+          <w:sz w:val="18"/>
+          <w:szCs w:val="18"/>
+        </w:rPr>
+        <w:br/>
+        <w:t xml:space="preserve">                </w:t>
       </w:r>
       <w:r>
         <w:rPr>
@@ -4592,37 +4044,17 @@
           <w:sz w:val="18"/>
           <w:szCs w:val="18"/>
         </w:rPr>
-        <w:t>pass</w:t>
-      </w:r>
-      <w:r>
-        <w:rPr>
-          <w:rFonts w:ascii="Courier New" w:eastAsia="Times New Roman" w:hAnsi="Courier New" w:cs="Courier New"/>
-          <w:color w:val="000000"/>
-          <w:sz w:val="18"/>
-          <w:szCs w:val="18"/>
-        </w:rPr>
-        <w:t>);</w:t>
-      </w:r>
-      <w:r>
-        <w:rPr>
-          <w:rFonts w:ascii="Courier New" w:eastAsia="Times New Roman" w:hAnsi="Courier New" w:cs="Courier New"/>
-          <w:color w:val="000000"/>
-          <w:sz w:val="18"/>
-          <w:szCs w:val="18"/>
-        </w:rPr>
-        <w:br/>
-      </w:r>
-      <w:r>
-        <w:rPr>
-          <w:rFonts w:ascii="Courier New" w:eastAsia="Times New Roman" w:hAnsi="Courier New" w:cs="Courier New"/>
-          <w:color w:val="000000"/>
-          <w:sz w:val="18"/>
-          <w:szCs w:val="18"/>
-        </w:rPr>
-        <w:br/>
-        <w:t xml:space="preserve">                </w:t>
-      </w:r>
-      <w:proofErr w:type="spellStart"/>
+        <w:t xml:space="preserve">resultSet </w:t>
+      </w:r>
+      <w:r>
+        <w:rPr>
+          <w:rFonts w:ascii="Courier New" w:eastAsia="Times New Roman" w:hAnsi="Courier New" w:cs="Courier New"/>
+          <w:color w:val="000000"/>
+          <w:sz w:val="18"/>
+          <w:szCs w:val="18"/>
+        </w:rPr>
+        <w:t xml:space="preserve">= </w:t>
+      </w:r>
       <w:r>
         <w:rPr>
           <w:rFonts w:ascii="Courier New" w:eastAsia="Times New Roman" w:hAnsi="Courier New" w:cs="Courier New"/>
@@ -4634,7 +4066,54 @@
         </w:rPr>
         <w:t>callableStatement</w:t>
       </w:r>
-      <w:proofErr w:type="spellEnd"/>
+      <w:r>
+        <w:rPr>
+          <w:rFonts w:ascii="Courier New" w:eastAsia="Times New Roman" w:hAnsi="Courier New" w:cs="Courier New"/>
+          <w:color w:val="000000"/>
+          <w:sz w:val="18"/>
+          <w:szCs w:val="18"/>
+        </w:rPr>
+        <w:t>.executeQuery();</w:t>
+      </w:r>
+      <w:r>
+        <w:rPr>
+          <w:rFonts w:ascii="Courier New" w:eastAsia="Times New Roman" w:hAnsi="Courier New" w:cs="Courier New"/>
+          <w:color w:val="000000"/>
+          <w:sz w:val="18"/>
+          <w:szCs w:val="18"/>
+        </w:rPr>
+        <w:br/>
+      </w:r>
+      <w:r>
+        <w:rPr>
+          <w:rFonts w:ascii="Courier New" w:eastAsia="Times New Roman" w:hAnsi="Courier New" w:cs="Courier New"/>
+          <w:color w:val="000000"/>
+          <w:sz w:val="18"/>
+          <w:szCs w:val="18"/>
+        </w:rPr>
+        <w:br/>
+        <w:t xml:space="preserve">            </w:t>
+      </w:r>
+      <w:r>
+        <w:rPr>
+          <w:rFonts w:ascii="Courier New" w:eastAsia="Times New Roman" w:hAnsi="Courier New" w:cs="Courier New"/>
+          <w:b/>
+          <w:bCs/>
+          <w:color w:val="000080"/>
+          <w:sz w:val="18"/>
+          <w:szCs w:val="18"/>
+        </w:rPr>
+        <w:t xml:space="preserve">while </w:t>
+      </w:r>
+      <w:r>
+        <w:rPr>
+          <w:rFonts w:ascii="Courier New" w:eastAsia="Times New Roman" w:hAnsi="Courier New" w:cs="Courier New"/>
+          <w:color w:val="000000"/>
+          <w:sz w:val="18"/>
+          <w:szCs w:val="18"/>
+        </w:rPr>
+        <w:t>(</w:t>
+      </w:r>
       <w:r>
         <w:rPr>
           <w:rFonts w:ascii="Courier New" w:eastAsia="Times New Roman" w:hAnsi="Courier New" w:cs="Courier New"/>
@@ -4644,103 +4123,49 @@
           <w:sz w:val="18"/>
           <w:szCs w:val="18"/>
         </w:rPr>
-        <w:t xml:space="preserve"> </w:t>
-      </w:r>
-      <w:r>
-        <w:rPr>
-          <w:rFonts w:ascii="Courier New" w:eastAsia="Times New Roman" w:hAnsi="Courier New" w:cs="Courier New"/>
-          <w:color w:val="000000"/>
-          <w:sz w:val="18"/>
-          <w:szCs w:val="18"/>
-        </w:rPr>
-        <w:t xml:space="preserve">= </w:t>
-      </w:r>
-      <w:proofErr w:type="spellStart"/>
-      <w:r>
-        <w:rPr>
-          <w:rFonts w:ascii="Courier New" w:eastAsia="Times New Roman" w:hAnsi="Courier New" w:cs="Courier New"/>
+        <w:t>resultSet</w:t>
+      </w:r>
+      <w:r>
+        <w:rPr>
+          <w:rFonts w:ascii="Courier New" w:eastAsia="Times New Roman" w:hAnsi="Courier New" w:cs="Courier New"/>
+          <w:color w:val="000000"/>
+          <w:sz w:val="18"/>
+          <w:szCs w:val="18"/>
+        </w:rPr>
+        <w:t>.next()) {</w:t>
+      </w:r>
+      <w:r>
+        <w:rPr>
+          <w:rFonts w:ascii="Courier New" w:eastAsia="Times New Roman" w:hAnsi="Courier New" w:cs="Courier New"/>
+          <w:color w:val="000000"/>
+          <w:sz w:val="18"/>
+          <w:szCs w:val="18"/>
+        </w:rPr>
+        <w:br/>
+        <w:t xml:space="preserve">                    System.</w:t>
+      </w:r>
+      <w:r>
+        <w:rPr>
+          <w:rFonts w:ascii="Courier New" w:eastAsia="Times New Roman" w:hAnsi="Courier New" w:cs="Courier New"/>
+          <w:b/>
+          <w:bCs/>
           <w:i/>
           <w:iCs/>
           <w:color w:val="660E7A"/>
           <w:sz w:val="18"/>
           <w:szCs w:val="18"/>
         </w:rPr>
-        <w:t>connection</w:t>
-      </w:r>
-      <w:r>
-        <w:rPr>
-          <w:rFonts w:ascii="Courier New" w:eastAsia="Times New Roman" w:hAnsi="Courier New" w:cs="Courier New"/>
-          <w:color w:val="000000"/>
-          <w:sz w:val="18"/>
-          <w:szCs w:val="18"/>
-        </w:rPr>
-        <w:t>.prepareCall</w:t>
-      </w:r>
-      <w:proofErr w:type="spellEnd"/>
-      <w:r>
-        <w:rPr>
-          <w:rFonts w:ascii="Courier New" w:eastAsia="Times New Roman" w:hAnsi="Courier New" w:cs="Courier New"/>
-          <w:color w:val="000000"/>
-          <w:sz w:val="18"/>
-          <w:szCs w:val="18"/>
-        </w:rPr>
-        <w:t>(</w:t>
-      </w:r>
-      <w:r>
-        <w:rPr>
-          <w:rFonts w:ascii="Courier New" w:eastAsia="Times New Roman" w:hAnsi="Courier New" w:cs="Courier New"/>
-          <w:b/>
-          <w:bCs/>
-          <w:color w:val="008000"/>
-          <w:sz w:val="18"/>
-          <w:szCs w:val="18"/>
-        </w:rPr>
-        <w:t xml:space="preserve">"{call </w:t>
-      </w:r>
-      <w:proofErr w:type="spellStart"/>
-      <w:r>
-        <w:rPr>
-          <w:rFonts w:ascii="Courier New" w:eastAsia="Times New Roman" w:hAnsi="Courier New" w:cs="Courier New"/>
-          <w:i/>
-          <w:iCs/>
-          <w:color w:val="008000"/>
-          <w:sz w:val="18"/>
-          <w:szCs w:val="18"/>
-        </w:rPr>
-        <w:t>MostrarUsuarios</w:t>
-      </w:r>
-      <w:proofErr w:type="spellEnd"/>
-      <w:r>
-        <w:rPr>
-          <w:rFonts w:ascii="Courier New" w:eastAsia="Times New Roman" w:hAnsi="Courier New" w:cs="Courier New"/>
-          <w:b/>
-          <w:bCs/>
-          <w:color w:val="008000"/>
-          <w:sz w:val="18"/>
-          <w:szCs w:val="18"/>
-        </w:rPr>
-        <w:t>(?)}"</w:t>
-      </w:r>
-      <w:r>
-        <w:rPr>
-          <w:rFonts w:ascii="Courier New" w:eastAsia="Times New Roman" w:hAnsi="Courier New" w:cs="Courier New"/>
-          <w:color w:val="000000"/>
-          <w:sz w:val="18"/>
-          <w:szCs w:val="18"/>
-        </w:rPr>
-        <w:t>);</w:t>
-      </w:r>
-      <w:r>
-        <w:rPr>
-          <w:rFonts w:ascii="Courier New" w:eastAsia="Times New Roman" w:hAnsi="Courier New" w:cs="Courier New"/>
-          <w:color w:val="000000"/>
-          <w:sz w:val="18"/>
-          <w:szCs w:val="18"/>
-        </w:rPr>
-        <w:br/>
-        <w:t xml:space="preserve">                </w:t>
-      </w:r>
-      <w:proofErr w:type="spellStart"/>
+        <w:t>out</w:t>
+      </w:r>
+      <w:r>
+        <w:rPr>
+          <w:rFonts w:ascii="Courier New" w:eastAsia="Times New Roman" w:hAnsi="Courier New" w:cs="Courier New"/>
+          <w:color w:val="000000"/>
+          <w:sz w:val="18"/>
+          <w:szCs w:val="18"/>
+        </w:rPr>
+        <w:t>.println(</w:t>
+      </w:r>
       <w:r>
         <w:rPr>
           <w:rFonts w:ascii="Courier New" w:eastAsia="Times New Roman" w:hAnsi="Courier New" w:cs="Courier New"/>
@@ -4750,62 +4175,56 @@
           <w:sz w:val="18"/>
           <w:szCs w:val="18"/>
         </w:rPr>
-        <w:t>callableStatement</w:t>
-      </w:r>
-      <w:r>
-        <w:rPr>
-          <w:rFonts w:ascii="Courier New" w:eastAsia="Times New Roman" w:hAnsi="Courier New" w:cs="Courier New"/>
-          <w:color w:val="000000"/>
-          <w:sz w:val="18"/>
-          <w:szCs w:val="18"/>
-        </w:rPr>
-        <w:t>.setInt</w:t>
-      </w:r>
-      <w:proofErr w:type="spellEnd"/>
-      <w:r>
-        <w:rPr>
-          <w:rFonts w:ascii="Courier New" w:eastAsia="Times New Roman" w:hAnsi="Courier New" w:cs="Courier New"/>
-          <w:color w:val="000000"/>
-          <w:sz w:val="18"/>
-          <w:szCs w:val="18"/>
-        </w:rPr>
-        <w:t>(</w:t>
-      </w:r>
-      <w:r>
-        <w:rPr>
-          <w:rFonts w:ascii="Courier New" w:eastAsia="Times New Roman" w:hAnsi="Courier New" w:cs="Courier New"/>
-          <w:color w:val="0000FF"/>
-          <w:sz w:val="18"/>
-          <w:szCs w:val="18"/>
-        </w:rPr>
-        <w:t>1</w:t>
-      </w:r>
-      <w:r>
-        <w:rPr>
-          <w:rFonts w:ascii="Courier New" w:eastAsia="Times New Roman" w:hAnsi="Courier New" w:cs="Courier New"/>
-          <w:color w:val="000000"/>
-          <w:sz w:val="18"/>
-          <w:szCs w:val="18"/>
-        </w:rPr>
-        <w:t xml:space="preserve">, </w:t>
-      </w:r>
-      <w:r>
-        <w:rPr>
-          <w:rFonts w:ascii="Courier New" w:eastAsia="Times New Roman" w:hAnsi="Courier New" w:cs="Courier New"/>
-          <w:color w:val="0000FF"/>
-          <w:sz w:val="18"/>
-          <w:szCs w:val="18"/>
-        </w:rPr>
-        <w:t>2</w:t>
-      </w:r>
-      <w:r>
-        <w:rPr>
-          <w:rFonts w:ascii="Courier New" w:eastAsia="Times New Roman" w:hAnsi="Courier New" w:cs="Courier New"/>
-          <w:color w:val="000000"/>
-          <w:sz w:val="18"/>
-          <w:szCs w:val="18"/>
-        </w:rPr>
-        <w:t>);</w:t>
+        <w:t>resultSet</w:t>
+      </w:r>
+      <w:r>
+        <w:rPr>
+          <w:rFonts w:ascii="Courier New" w:eastAsia="Times New Roman" w:hAnsi="Courier New" w:cs="Courier New"/>
+          <w:color w:val="000000"/>
+          <w:sz w:val="18"/>
+          <w:szCs w:val="18"/>
+        </w:rPr>
+        <w:t>.getString(</w:t>
+      </w:r>
+      <w:r>
+        <w:rPr>
+          <w:rFonts w:ascii="Courier New" w:eastAsia="Times New Roman" w:hAnsi="Courier New" w:cs="Courier New"/>
+          <w:b/>
+          <w:bCs/>
+          <w:color w:val="008000"/>
+          <w:sz w:val="18"/>
+          <w:szCs w:val="18"/>
+        </w:rPr>
+        <w:t>"nombre"</w:t>
+      </w:r>
+      <w:r>
+        <w:rPr>
+          <w:rFonts w:ascii="Courier New" w:eastAsia="Times New Roman" w:hAnsi="Courier New" w:cs="Courier New"/>
+          <w:color w:val="000000"/>
+          <w:sz w:val="18"/>
+          <w:szCs w:val="18"/>
+        </w:rPr>
+        <w:t xml:space="preserve">) + </w:t>
+      </w:r>
+      <w:r>
+        <w:rPr>
+          <w:rFonts w:ascii="Courier New" w:eastAsia="Times New Roman" w:hAnsi="Courier New" w:cs="Courier New"/>
+          <w:b/>
+          <w:bCs/>
+          <w:color w:val="008000"/>
+          <w:sz w:val="18"/>
+          <w:szCs w:val="18"/>
+        </w:rPr>
+        <w:t xml:space="preserve">" " </w:t>
+      </w:r>
+      <w:r>
+        <w:rPr>
+          <w:rFonts w:ascii="Courier New" w:eastAsia="Times New Roman" w:hAnsi="Courier New" w:cs="Courier New"/>
+          <w:color w:val="000000"/>
+          <w:sz w:val="18"/>
+          <w:szCs w:val="18"/>
+        </w:rPr>
+        <w:t>+</w:t>
       </w:r>
       <w:r>
         <w:rPr>
@@ -4815,9 +4234,8 @@
           <w:szCs w:val="18"/>
         </w:rPr>
         <w:br/>
-        <w:t xml:space="preserve">                </w:t>
-      </w:r>
-      <w:proofErr w:type="spellStart"/>
+        <w:t xml:space="preserve">                            </w:t>
+      </w:r>
       <w:r>
         <w:rPr>
           <w:rFonts w:ascii="Courier New" w:eastAsia="Times New Roman" w:hAnsi="Courier New" w:cs="Courier New"/>
@@ -4829,7 +4247,65 @@
         </w:rPr>
         <w:t>resultSet</w:t>
       </w:r>
-      <w:proofErr w:type="spellEnd"/>
+      <w:r>
+        <w:rPr>
+          <w:rFonts w:ascii="Courier New" w:eastAsia="Times New Roman" w:hAnsi="Courier New" w:cs="Courier New"/>
+          <w:color w:val="000000"/>
+          <w:sz w:val="18"/>
+          <w:szCs w:val="18"/>
+        </w:rPr>
+        <w:t>.getString(</w:t>
+      </w:r>
+      <w:r>
+        <w:rPr>
+          <w:rFonts w:ascii="Courier New" w:eastAsia="Times New Roman" w:hAnsi="Courier New" w:cs="Courier New"/>
+          <w:b/>
+          <w:bCs/>
+          <w:color w:val="008000"/>
+          <w:sz w:val="18"/>
+          <w:szCs w:val="18"/>
+        </w:rPr>
+        <w:t>"apellido"</w:t>
+      </w:r>
+      <w:r>
+        <w:rPr>
+          <w:rFonts w:ascii="Courier New" w:eastAsia="Times New Roman" w:hAnsi="Courier New" w:cs="Courier New"/>
+          <w:color w:val="000000"/>
+          <w:sz w:val="18"/>
+          <w:szCs w:val="18"/>
+        </w:rPr>
+        <w:t xml:space="preserve">) + </w:t>
+      </w:r>
+      <w:r>
+        <w:rPr>
+          <w:rFonts w:ascii="Courier New" w:eastAsia="Times New Roman" w:hAnsi="Courier New" w:cs="Courier New"/>
+          <w:b/>
+          <w:bCs/>
+          <w:color w:val="008000"/>
+          <w:sz w:val="18"/>
+          <w:szCs w:val="18"/>
+        </w:rPr>
+        <w:t xml:space="preserve">" " </w:t>
+      </w:r>
+      <w:r>
+        <w:rPr>
+          <w:rFonts w:ascii="Courier New" w:eastAsia="Times New Roman" w:hAnsi="Courier New" w:cs="Courier New"/>
+          <w:color w:val="000000"/>
+          <w:sz w:val="18"/>
+          <w:szCs w:val="18"/>
+        </w:rPr>
+        <w:t>+</w:t>
+      </w:r>
+      <w:r>
+        <w:rPr>
+          <w:rFonts w:ascii="Courier New" w:eastAsia="Times New Roman" w:hAnsi="Courier New" w:cs="Courier New"/>
+          <w:color w:val="000000"/>
+          <w:sz w:val="18"/>
+          <w:szCs w:val="18"/>
+        </w:rPr>
+        <w:br/>
+        <w:t xml:space="preserve">                            </w:t>
+      </w:r>
       <w:r>
         <w:rPr>
           <w:rFonts w:ascii="Courier New" w:eastAsia="Times New Roman" w:hAnsi="Courier New" w:cs="Courier New"/>
@@ -4839,18 +4315,67 @@
           <w:sz w:val="18"/>
           <w:szCs w:val="18"/>
         </w:rPr>
-        <w:t xml:space="preserve"> </w:t>
-      </w:r>
-      <w:r>
-        <w:rPr>
-          <w:rFonts w:ascii="Courier New" w:eastAsia="Times New Roman" w:hAnsi="Courier New" w:cs="Courier New"/>
-          <w:color w:val="000000"/>
-          <w:sz w:val="18"/>
-          <w:szCs w:val="18"/>
-        </w:rPr>
-        <w:t xml:space="preserve">= </w:t>
-      </w:r>
-      <w:proofErr w:type="spellStart"/>
+        <w:t>resultSet</w:t>
+      </w:r>
+      <w:r>
+        <w:rPr>
+          <w:rFonts w:ascii="Courier New" w:eastAsia="Times New Roman" w:hAnsi="Courier New" w:cs="Courier New"/>
+          <w:color w:val="000000"/>
+          <w:sz w:val="18"/>
+          <w:szCs w:val="18"/>
+        </w:rPr>
+        <w:t>.getString(</w:t>
+      </w:r>
+      <w:r>
+        <w:rPr>
+          <w:rFonts w:ascii="Courier New" w:eastAsia="Times New Roman" w:hAnsi="Courier New" w:cs="Courier New"/>
+          <w:b/>
+          <w:bCs/>
+          <w:color w:val="008000"/>
+          <w:sz w:val="18"/>
+          <w:szCs w:val="18"/>
+        </w:rPr>
+        <w:t>"telefono"</w:t>
+      </w:r>
+      <w:r>
+        <w:rPr>
+          <w:rFonts w:ascii="Courier New" w:eastAsia="Times New Roman" w:hAnsi="Courier New" w:cs="Courier New"/>
+          <w:color w:val="000000"/>
+          <w:sz w:val="18"/>
+          <w:szCs w:val="18"/>
+        </w:rPr>
+        <w:t xml:space="preserve">) + </w:t>
+      </w:r>
+      <w:r>
+        <w:rPr>
+          <w:rFonts w:ascii="Courier New" w:eastAsia="Times New Roman" w:hAnsi="Courier New" w:cs="Courier New"/>
+          <w:b/>
+          <w:bCs/>
+          <w:color w:val="008000"/>
+          <w:sz w:val="18"/>
+          <w:szCs w:val="18"/>
+        </w:rPr>
+        <w:t xml:space="preserve">" " </w:t>
+      </w:r>
+      <w:r>
+        <w:rPr>
+          <w:rFonts w:ascii="Courier New" w:eastAsia="Times New Roman" w:hAnsi="Courier New" w:cs="Courier New"/>
+          <w:color w:val="000000"/>
+          <w:sz w:val="18"/>
+          <w:szCs w:val="18"/>
+        </w:rPr>
+        <w:t>+</w:t>
+      </w:r>
+      <w:r>
+        <w:rPr>
+          <w:rFonts w:ascii="Courier New" w:eastAsia="Times New Roman" w:hAnsi="Courier New" w:cs="Courier New"/>
+          <w:color w:val="000000"/>
+          <w:sz w:val="18"/>
+          <w:szCs w:val="18"/>
+        </w:rPr>
+        <w:br/>
+        <w:t xml:space="preserve">                            </w:t>
+      </w:r>
       <w:r>
         <w:rPr>
           <w:rFonts w:ascii="Courier New" w:eastAsia="Times New Roman" w:hAnsi="Courier New" w:cs="Courier New"/>
@@ -4860,26 +4385,36 @@
           <w:sz w:val="18"/>
           <w:szCs w:val="18"/>
         </w:rPr>
-        <w:t>callableStatement</w:t>
-      </w:r>
-      <w:r>
-        <w:rPr>
-          <w:rFonts w:ascii="Courier New" w:eastAsia="Times New Roman" w:hAnsi="Courier New" w:cs="Courier New"/>
-          <w:color w:val="000000"/>
-          <w:sz w:val="18"/>
-          <w:szCs w:val="18"/>
-        </w:rPr>
-        <w:t>.executeQuery</w:t>
-      </w:r>
-      <w:proofErr w:type="spellEnd"/>
-      <w:r>
-        <w:rPr>
-          <w:rFonts w:ascii="Courier New" w:eastAsia="Times New Roman" w:hAnsi="Courier New" w:cs="Courier New"/>
-          <w:color w:val="000000"/>
-          <w:sz w:val="18"/>
-          <w:szCs w:val="18"/>
-        </w:rPr>
-        <w:t>();</w:t>
+        <w:t>resultSet</w:t>
+      </w:r>
+      <w:r>
+        <w:rPr>
+          <w:rFonts w:ascii="Courier New" w:eastAsia="Times New Roman" w:hAnsi="Courier New" w:cs="Courier New"/>
+          <w:color w:val="000000"/>
+          <w:sz w:val="18"/>
+          <w:szCs w:val="18"/>
+        </w:rPr>
+        <w:t>.getInt(</w:t>
+      </w:r>
+      <w:r>
+        <w:rPr>
+          <w:rFonts w:ascii="Courier New" w:eastAsia="Times New Roman" w:hAnsi="Courier New" w:cs="Courier New"/>
+          <w:b/>
+          <w:bCs/>
+          <w:color w:val="008000"/>
+          <w:sz w:val="18"/>
+          <w:szCs w:val="18"/>
+        </w:rPr>
+        <w:t>"id"</w:t>
+      </w:r>
+      <w:r>
+        <w:rPr>
+          <w:rFonts w:ascii="Courier New" w:eastAsia="Times New Roman" w:hAnsi="Courier New" w:cs="Courier New"/>
+          <w:color w:val="000000"/>
+          <w:sz w:val="18"/>
+          <w:szCs w:val="18"/>
+        </w:rPr>
+        <w:t>));</w:t>
       </w:r>
       <w:r>
         <w:rPr>
@@ -4889,6 +4424,7 @@
           <w:szCs w:val="18"/>
         </w:rPr>
         <w:br/>
+        <w:t xml:space="preserve">                }</w:t>
       </w:r>
       <w:r>
         <w:rPr>
@@ -4898,29 +4434,8 @@
           <w:szCs w:val="18"/>
         </w:rPr>
         <w:br/>
-        <w:t xml:space="preserve">            </w:t>
-      </w:r>
-      <w:r>
-        <w:rPr>
-          <w:rFonts w:ascii="Courier New" w:eastAsia="Times New Roman" w:hAnsi="Courier New" w:cs="Courier New"/>
-          <w:b/>
-          <w:bCs/>
-          <w:color w:val="000080"/>
-          <w:sz w:val="18"/>
-          <w:szCs w:val="18"/>
-        </w:rPr>
-        <w:t xml:space="preserve">while </w:t>
-      </w:r>
-      <w:r>
-        <w:rPr>
-          <w:rFonts w:ascii="Courier New" w:eastAsia="Times New Roman" w:hAnsi="Courier New" w:cs="Courier New"/>
-          <w:color w:val="000000"/>
-          <w:sz w:val="18"/>
-          <w:szCs w:val="18"/>
-        </w:rPr>
-        <w:t>(</w:t>
-      </w:r>
-      <w:proofErr w:type="spellStart"/>
+        <w:t xml:space="preserve">                </w:t>
+      </w:r>
       <w:r>
         <w:rPr>
           <w:rFonts w:ascii="Courier New" w:eastAsia="Times New Roman" w:hAnsi="Courier New" w:cs="Courier New"/>
@@ -4930,475 +4445,6 @@
           <w:sz w:val="18"/>
           <w:szCs w:val="18"/>
         </w:rPr>
-        <w:t>resultSet</w:t>
-      </w:r>
-      <w:r>
-        <w:rPr>
-          <w:rFonts w:ascii="Courier New" w:eastAsia="Times New Roman" w:hAnsi="Courier New" w:cs="Courier New"/>
-          <w:color w:val="000000"/>
-          <w:sz w:val="18"/>
-          <w:szCs w:val="18"/>
-        </w:rPr>
-        <w:t>.next</w:t>
-      </w:r>
-      <w:proofErr w:type="spellEnd"/>
-      <w:r>
-        <w:rPr>
-          <w:rFonts w:ascii="Courier New" w:eastAsia="Times New Roman" w:hAnsi="Courier New" w:cs="Courier New"/>
-          <w:color w:val="000000"/>
-          <w:sz w:val="18"/>
-          <w:szCs w:val="18"/>
-        </w:rPr>
-        <w:t>()) {</w:t>
-      </w:r>
-      <w:r>
-        <w:rPr>
-          <w:rFonts w:ascii="Courier New" w:eastAsia="Times New Roman" w:hAnsi="Courier New" w:cs="Courier New"/>
-          <w:color w:val="000000"/>
-          <w:sz w:val="18"/>
-          <w:szCs w:val="18"/>
-        </w:rPr>
-        <w:br/>
-        <w:t xml:space="preserve">                    </w:t>
-      </w:r>
-      <w:proofErr w:type="spellStart"/>
-      <w:r>
-        <w:rPr>
-          <w:rFonts w:ascii="Courier New" w:eastAsia="Times New Roman" w:hAnsi="Courier New" w:cs="Courier New"/>
-          <w:color w:val="000000"/>
-          <w:sz w:val="18"/>
-          <w:szCs w:val="18"/>
-        </w:rPr>
-        <w:t>System.</w:t>
-      </w:r>
-      <w:r>
-        <w:rPr>
-          <w:rFonts w:ascii="Courier New" w:eastAsia="Times New Roman" w:hAnsi="Courier New" w:cs="Courier New"/>
-          <w:b/>
-          <w:bCs/>
-          <w:i/>
-          <w:iCs/>
-          <w:color w:val="660E7A"/>
-          <w:sz w:val="18"/>
-          <w:szCs w:val="18"/>
-        </w:rPr>
-        <w:t>out</w:t>
-      </w:r>
-      <w:r>
-        <w:rPr>
-          <w:rFonts w:ascii="Courier New" w:eastAsia="Times New Roman" w:hAnsi="Courier New" w:cs="Courier New"/>
-          <w:color w:val="000000"/>
-          <w:sz w:val="18"/>
-          <w:szCs w:val="18"/>
-        </w:rPr>
-        <w:t>.println</w:t>
-      </w:r>
-      <w:proofErr w:type="spellEnd"/>
-      <w:r>
-        <w:rPr>
-          <w:rFonts w:ascii="Courier New" w:eastAsia="Times New Roman" w:hAnsi="Courier New" w:cs="Courier New"/>
-          <w:color w:val="000000"/>
-          <w:sz w:val="18"/>
-          <w:szCs w:val="18"/>
-        </w:rPr>
-        <w:t>(</w:t>
-      </w:r>
-      <w:proofErr w:type="spellStart"/>
-      <w:r>
-        <w:rPr>
-          <w:rFonts w:ascii="Courier New" w:eastAsia="Times New Roman" w:hAnsi="Courier New" w:cs="Courier New"/>
-          <w:i/>
-          <w:iCs/>
-          <w:color w:val="660E7A"/>
-          <w:sz w:val="18"/>
-          <w:szCs w:val="18"/>
-        </w:rPr>
-        <w:t>resultSet</w:t>
-      </w:r>
-      <w:r>
-        <w:rPr>
-          <w:rFonts w:ascii="Courier New" w:eastAsia="Times New Roman" w:hAnsi="Courier New" w:cs="Courier New"/>
-          <w:color w:val="000000"/>
-          <w:sz w:val="18"/>
-          <w:szCs w:val="18"/>
-        </w:rPr>
-        <w:t>.getString</w:t>
-      </w:r>
-      <w:proofErr w:type="spellEnd"/>
-      <w:r>
-        <w:rPr>
-          <w:rFonts w:ascii="Courier New" w:eastAsia="Times New Roman" w:hAnsi="Courier New" w:cs="Courier New"/>
-          <w:color w:val="000000"/>
-          <w:sz w:val="18"/>
-          <w:szCs w:val="18"/>
-        </w:rPr>
-        <w:t>(</w:t>
-      </w:r>
-      <w:r>
-        <w:rPr>
-          <w:rFonts w:ascii="Courier New" w:eastAsia="Times New Roman" w:hAnsi="Courier New" w:cs="Courier New"/>
-          <w:b/>
-          <w:bCs/>
-          <w:color w:val="008000"/>
-          <w:sz w:val="18"/>
-          <w:szCs w:val="18"/>
-        </w:rPr>
-        <w:t>"</w:t>
-      </w:r>
-      <w:proofErr w:type="spellStart"/>
-      <w:r>
-        <w:rPr>
-          <w:rFonts w:ascii="Courier New" w:eastAsia="Times New Roman" w:hAnsi="Courier New" w:cs="Courier New"/>
-          <w:b/>
-          <w:bCs/>
-          <w:color w:val="008000"/>
-          <w:sz w:val="18"/>
-          <w:szCs w:val="18"/>
-        </w:rPr>
-        <w:t>nombre</w:t>
-      </w:r>
-      <w:proofErr w:type="spellEnd"/>
-      <w:r>
-        <w:rPr>
-          <w:rFonts w:ascii="Courier New" w:eastAsia="Times New Roman" w:hAnsi="Courier New" w:cs="Courier New"/>
-          <w:b/>
-          <w:bCs/>
-          <w:color w:val="008000"/>
-          <w:sz w:val="18"/>
-          <w:szCs w:val="18"/>
-        </w:rPr>
-        <w:t>"</w:t>
-      </w:r>
-      <w:r>
-        <w:rPr>
-          <w:rFonts w:ascii="Courier New" w:eastAsia="Times New Roman" w:hAnsi="Courier New" w:cs="Courier New"/>
-          <w:color w:val="000000"/>
-          <w:sz w:val="18"/>
-          <w:szCs w:val="18"/>
-        </w:rPr>
-        <w:t xml:space="preserve">) + </w:t>
-      </w:r>
-      <w:r>
-        <w:rPr>
-          <w:rFonts w:ascii="Courier New" w:eastAsia="Times New Roman" w:hAnsi="Courier New" w:cs="Courier New"/>
-          <w:b/>
-          <w:bCs/>
-          <w:color w:val="008000"/>
-          <w:sz w:val="18"/>
-          <w:szCs w:val="18"/>
-        </w:rPr>
-        <w:t xml:space="preserve">" " </w:t>
-      </w:r>
-      <w:r>
-        <w:rPr>
-          <w:rFonts w:ascii="Courier New" w:eastAsia="Times New Roman" w:hAnsi="Courier New" w:cs="Courier New"/>
-          <w:color w:val="000000"/>
-          <w:sz w:val="18"/>
-          <w:szCs w:val="18"/>
-        </w:rPr>
-        <w:t>+</w:t>
-      </w:r>
-      <w:r>
-        <w:rPr>
-          <w:rFonts w:ascii="Courier New" w:eastAsia="Times New Roman" w:hAnsi="Courier New" w:cs="Courier New"/>
-          <w:color w:val="000000"/>
-          <w:sz w:val="18"/>
-          <w:szCs w:val="18"/>
-        </w:rPr>
-        <w:br/>
-        <w:t xml:space="preserve">                            </w:t>
-      </w:r>
-      <w:proofErr w:type="spellStart"/>
-      <w:r>
-        <w:rPr>
-          <w:rFonts w:ascii="Courier New" w:eastAsia="Times New Roman" w:hAnsi="Courier New" w:cs="Courier New"/>
-          <w:i/>
-          <w:iCs/>
-          <w:color w:val="660E7A"/>
-          <w:sz w:val="18"/>
-          <w:szCs w:val="18"/>
-        </w:rPr>
-        <w:t>resultSet</w:t>
-      </w:r>
-      <w:r>
-        <w:rPr>
-          <w:rFonts w:ascii="Courier New" w:eastAsia="Times New Roman" w:hAnsi="Courier New" w:cs="Courier New"/>
-          <w:color w:val="000000"/>
-          <w:sz w:val="18"/>
-          <w:szCs w:val="18"/>
-        </w:rPr>
-        <w:t>.getString</w:t>
-      </w:r>
-      <w:proofErr w:type="spellEnd"/>
-      <w:r>
-        <w:rPr>
-          <w:rFonts w:ascii="Courier New" w:eastAsia="Times New Roman" w:hAnsi="Courier New" w:cs="Courier New"/>
-          <w:color w:val="000000"/>
-          <w:sz w:val="18"/>
-          <w:szCs w:val="18"/>
-        </w:rPr>
-        <w:t>(</w:t>
-      </w:r>
-      <w:r>
-        <w:rPr>
-          <w:rFonts w:ascii="Courier New" w:eastAsia="Times New Roman" w:hAnsi="Courier New" w:cs="Courier New"/>
-          <w:b/>
-          <w:bCs/>
-          <w:color w:val="008000"/>
-          <w:sz w:val="18"/>
-          <w:szCs w:val="18"/>
-        </w:rPr>
-        <w:t>"</w:t>
-      </w:r>
-      <w:proofErr w:type="spellStart"/>
-      <w:r>
-        <w:rPr>
-          <w:rFonts w:ascii="Courier New" w:eastAsia="Times New Roman" w:hAnsi="Courier New" w:cs="Courier New"/>
-          <w:b/>
-          <w:bCs/>
-          <w:color w:val="008000"/>
-          <w:sz w:val="18"/>
-          <w:szCs w:val="18"/>
-        </w:rPr>
-        <w:t>apellido</w:t>
-      </w:r>
-      <w:proofErr w:type="spellEnd"/>
-      <w:r>
-        <w:rPr>
-          <w:rFonts w:ascii="Courier New" w:eastAsia="Times New Roman" w:hAnsi="Courier New" w:cs="Courier New"/>
-          <w:b/>
-          <w:bCs/>
-          <w:color w:val="008000"/>
-          <w:sz w:val="18"/>
-          <w:szCs w:val="18"/>
-        </w:rPr>
-        <w:t>"</w:t>
-      </w:r>
-      <w:r>
-        <w:rPr>
-          <w:rFonts w:ascii="Courier New" w:eastAsia="Times New Roman" w:hAnsi="Courier New" w:cs="Courier New"/>
-          <w:color w:val="000000"/>
-          <w:sz w:val="18"/>
-          <w:szCs w:val="18"/>
-        </w:rPr>
-        <w:t xml:space="preserve">) + </w:t>
-      </w:r>
-      <w:r>
-        <w:rPr>
-          <w:rFonts w:ascii="Courier New" w:eastAsia="Times New Roman" w:hAnsi="Courier New" w:cs="Courier New"/>
-          <w:b/>
-          <w:bCs/>
-          <w:color w:val="008000"/>
-          <w:sz w:val="18"/>
-          <w:szCs w:val="18"/>
-        </w:rPr>
-        <w:t xml:space="preserve">" " </w:t>
-      </w:r>
-      <w:r>
-        <w:rPr>
-          <w:rFonts w:ascii="Courier New" w:eastAsia="Times New Roman" w:hAnsi="Courier New" w:cs="Courier New"/>
-          <w:color w:val="000000"/>
-          <w:sz w:val="18"/>
-          <w:szCs w:val="18"/>
-        </w:rPr>
-        <w:t>+</w:t>
-      </w:r>
-      <w:r>
-        <w:rPr>
-          <w:rFonts w:ascii="Courier New" w:eastAsia="Times New Roman" w:hAnsi="Courier New" w:cs="Courier New"/>
-          <w:color w:val="000000"/>
-          <w:sz w:val="18"/>
-          <w:szCs w:val="18"/>
-        </w:rPr>
-        <w:br/>
-        <w:t xml:space="preserve">                            </w:t>
-      </w:r>
-      <w:proofErr w:type="spellStart"/>
-      <w:r>
-        <w:rPr>
-          <w:rFonts w:ascii="Courier New" w:eastAsia="Times New Roman" w:hAnsi="Courier New" w:cs="Courier New"/>
-          <w:i/>
-          <w:iCs/>
-          <w:color w:val="660E7A"/>
-          <w:sz w:val="18"/>
-          <w:szCs w:val="18"/>
-        </w:rPr>
-        <w:t>resultSet</w:t>
-      </w:r>
-      <w:r>
-        <w:rPr>
-          <w:rFonts w:ascii="Courier New" w:eastAsia="Times New Roman" w:hAnsi="Courier New" w:cs="Courier New"/>
-          <w:color w:val="000000"/>
-          <w:sz w:val="18"/>
-          <w:szCs w:val="18"/>
-        </w:rPr>
-        <w:t>.getString</w:t>
-      </w:r>
-      <w:proofErr w:type="spellEnd"/>
-      <w:r>
-        <w:rPr>
-          <w:rFonts w:ascii="Courier New" w:eastAsia="Times New Roman" w:hAnsi="Courier New" w:cs="Courier New"/>
-          <w:color w:val="000000"/>
-          <w:sz w:val="18"/>
-          <w:szCs w:val="18"/>
-        </w:rPr>
-        <w:t>(</w:t>
-      </w:r>
-      <w:r>
-        <w:rPr>
-          <w:rFonts w:ascii="Courier New" w:eastAsia="Times New Roman" w:hAnsi="Courier New" w:cs="Courier New"/>
-          <w:b/>
-          <w:bCs/>
-          <w:color w:val="008000"/>
-          <w:sz w:val="18"/>
-          <w:szCs w:val="18"/>
-        </w:rPr>
-        <w:t>"</w:t>
-      </w:r>
-      <w:proofErr w:type="spellStart"/>
-      <w:r>
-        <w:rPr>
-          <w:rFonts w:ascii="Courier New" w:eastAsia="Times New Roman" w:hAnsi="Courier New" w:cs="Courier New"/>
-          <w:b/>
-          <w:bCs/>
-          <w:color w:val="008000"/>
-          <w:sz w:val="18"/>
-          <w:szCs w:val="18"/>
-        </w:rPr>
-        <w:t>telefono</w:t>
-      </w:r>
-      <w:proofErr w:type="spellEnd"/>
-      <w:r>
-        <w:rPr>
-          <w:rFonts w:ascii="Courier New" w:eastAsia="Times New Roman" w:hAnsi="Courier New" w:cs="Courier New"/>
-          <w:b/>
-          <w:bCs/>
-          <w:color w:val="008000"/>
-          <w:sz w:val="18"/>
-          <w:szCs w:val="18"/>
-        </w:rPr>
-        <w:t>"</w:t>
-      </w:r>
-      <w:r>
-        <w:rPr>
-          <w:rFonts w:ascii="Courier New" w:eastAsia="Times New Roman" w:hAnsi="Courier New" w:cs="Courier New"/>
-          <w:color w:val="000000"/>
-          <w:sz w:val="18"/>
-          <w:szCs w:val="18"/>
-        </w:rPr>
-        <w:t xml:space="preserve">) + </w:t>
-      </w:r>
-      <w:r>
-        <w:rPr>
-          <w:rFonts w:ascii="Courier New" w:eastAsia="Times New Roman" w:hAnsi="Courier New" w:cs="Courier New"/>
-          <w:b/>
-          <w:bCs/>
-          <w:color w:val="008000"/>
-          <w:sz w:val="18"/>
-          <w:szCs w:val="18"/>
-        </w:rPr>
-        <w:t xml:space="preserve">" " </w:t>
-      </w:r>
-      <w:r>
-        <w:rPr>
-          <w:rFonts w:ascii="Courier New" w:eastAsia="Times New Roman" w:hAnsi="Courier New" w:cs="Courier New"/>
-          <w:color w:val="000000"/>
-          <w:sz w:val="18"/>
-          <w:szCs w:val="18"/>
-        </w:rPr>
-        <w:t>+</w:t>
-      </w:r>
-      <w:r>
-        <w:rPr>
-          <w:rFonts w:ascii="Courier New" w:eastAsia="Times New Roman" w:hAnsi="Courier New" w:cs="Courier New"/>
-          <w:color w:val="000000"/>
-          <w:sz w:val="18"/>
-          <w:szCs w:val="18"/>
-        </w:rPr>
-        <w:br/>
-        <w:t xml:space="preserve">                            </w:t>
-      </w:r>
-      <w:proofErr w:type="spellStart"/>
-      <w:r>
-        <w:rPr>
-          <w:rFonts w:ascii="Courier New" w:eastAsia="Times New Roman" w:hAnsi="Courier New" w:cs="Courier New"/>
-          <w:i/>
-          <w:iCs/>
-          <w:color w:val="660E7A"/>
-          <w:sz w:val="18"/>
-          <w:szCs w:val="18"/>
-        </w:rPr>
-        <w:t>resultSet</w:t>
-      </w:r>
-      <w:r>
-        <w:rPr>
-          <w:rFonts w:ascii="Courier New" w:eastAsia="Times New Roman" w:hAnsi="Courier New" w:cs="Courier New"/>
-          <w:color w:val="000000"/>
-          <w:sz w:val="18"/>
-          <w:szCs w:val="18"/>
-        </w:rPr>
-        <w:t>.getInt</w:t>
-      </w:r>
-      <w:proofErr w:type="spellEnd"/>
-      <w:r>
-        <w:rPr>
-          <w:rFonts w:ascii="Courier New" w:eastAsia="Times New Roman" w:hAnsi="Courier New" w:cs="Courier New"/>
-          <w:color w:val="000000"/>
-          <w:sz w:val="18"/>
-          <w:szCs w:val="18"/>
-        </w:rPr>
-        <w:t>(</w:t>
-      </w:r>
-      <w:r>
-        <w:rPr>
-          <w:rFonts w:ascii="Courier New" w:eastAsia="Times New Roman" w:hAnsi="Courier New" w:cs="Courier New"/>
-          <w:b/>
-          <w:bCs/>
-          <w:color w:val="008000"/>
-          <w:sz w:val="18"/>
-          <w:szCs w:val="18"/>
-        </w:rPr>
-        <w:t>"id"</w:t>
-      </w:r>
-      <w:r>
-        <w:rPr>
-          <w:rFonts w:ascii="Courier New" w:eastAsia="Times New Roman" w:hAnsi="Courier New" w:cs="Courier New"/>
-          <w:color w:val="000000"/>
-          <w:sz w:val="18"/>
-          <w:szCs w:val="18"/>
-        </w:rPr>
-        <w:t>));</w:t>
-      </w:r>
-      <w:r>
-        <w:rPr>
-          <w:rFonts w:ascii="Courier New" w:eastAsia="Times New Roman" w:hAnsi="Courier New" w:cs="Courier New"/>
-          <w:color w:val="000000"/>
-          <w:sz w:val="18"/>
-          <w:szCs w:val="18"/>
-        </w:rPr>
-        <w:br/>
-        <w:t xml:space="preserve">                }</w:t>
-      </w:r>
-      <w:r>
-        <w:rPr>
-          <w:rFonts w:ascii="Courier New" w:eastAsia="Times New Roman" w:hAnsi="Courier New" w:cs="Courier New"/>
-          <w:color w:val="000000"/>
-          <w:sz w:val="18"/>
-          <w:szCs w:val="18"/>
-        </w:rPr>
-        <w:br/>
-        <w:t xml:space="preserve">                </w:t>
-      </w:r>
-      <w:proofErr w:type="spellStart"/>
-      <w:r>
-        <w:rPr>
-          <w:rFonts w:ascii="Courier New" w:eastAsia="Times New Roman" w:hAnsi="Courier New" w:cs="Courier New"/>
-          <w:i/>
-          <w:iCs/>
-          <w:color w:val="660E7A"/>
-          <w:sz w:val="18"/>
-          <w:szCs w:val="18"/>
-        </w:rPr>
         <w:t>connection</w:t>
       </w:r>
       <w:r>
@@ -5408,17 +4454,7 @@
           <w:sz w:val="18"/>
           <w:szCs w:val="18"/>
         </w:rPr>
-        <w:t>.close</w:t>
-      </w:r>
-      <w:proofErr w:type="spellEnd"/>
-      <w:r>
-        <w:rPr>
-          <w:rFonts w:ascii="Courier New" w:eastAsia="Times New Roman" w:hAnsi="Courier New" w:cs="Courier New"/>
-          <w:color w:val="000000"/>
-          <w:sz w:val="18"/>
-          <w:szCs w:val="18"/>
-        </w:rPr>
-        <w:t>();</w:t>
+        <w:t>.close();</w:t>
       </w:r>
       <w:r>
         <w:rPr>
@@ -5457,27 +4493,7 @@
           <w:sz w:val="18"/>
           <w:szCs w:val="18"/>
         </w:rPr>
-        <w:t>(</w:t>
-      </w:r>
-      <w:proofErr w:type="spellStart"/>
-      <w:r>
-        <w:rPr>
-          <w:rFonts w:ascii="Courier New" w:eastAsia="Times New Roman" w:hAnsi="Courier New" w:cs="Courier New"/>
-          <w:color w:val="000000"/>
-          <w:sz w:val="18"/>
-          <w:szCs w:val="18"/>
-        </w:rPr>
-        <w:t>SQLException</w:t>
-      </w:r>
-      <w:proofErr w:type="spellEnd"/>
-      <w:r>
-        <w:rPr>
-          <w:rFonts w:ascii="Courier New" w:eastAsia="Times New Roman" w:hAnsi="Courier New" w:cs="Courier New"/>
-          <w:color w:val="000000"/>
-          <w:sz w:val="18"/>
-          <w:szCs w:val="18"/>
-        </w:rPr>
-        <w:t xml:space="preserve"> e) {</w:t>
+        <w:t>(SQLException e) {</w:t>
       </w:r>
       <w:r>
         <w:rPr>
@@ -5487,27 +4503,7 @@
           <w:szCs w:val="18"/>
         </w:rPr>
         <w:br/>
-        <w:t xml:space="preserve">            </w:t>
-      </w:r>
-      <w:proofErr w:type="spellStart"/>
-      <w:r>
-        <w:rPr>
-          <w:rFonts w:ascii="Courier New" w:eastAsia="Times New Roman" w:hAnsi="Courier New" w:cs="Courier New"/>
-          <w:color w:val="000000"/>
-          <w:sz w:val="18"/>
-          <w:szCs w:val="18"/>
-        </w:rPr>
-        <w:t>e.printStackTrace</w:t>
-      </w:r>
-      <w:proofErr w:type="spellEnd"/>
-      <w:r>
-        <w:rPr>
-          <w:rFonts w:ascii="Courier New" w:eastAsia="Times New Roman" w:hAnsi="Courier New" w:cs="Courier New"/>
-          <w:color w:val="000000"/>
-          <w:sz w:val="18"/>
-          <w:szCs w:val="18"/>
-        </w:rPr>
-        <w:t>();</w:t>
+        <w:t xml:space="preserve">            e.printStackTrace();</w:t>
       </w:r>
       <w:r>
         <w:rPr>
@@ -5537,27 +4533,7 @@
           <w:sz w:val="18"/>
           <w:szCs w:val="18"/>
         </w:rPr>
-        <w:t>(</w:t>
-      </w:r>
-      <w:proofErr w:type="spellStart"/>
-      <w:r>
-        <w:rPr>
-          <w:rFonts w:ascii="Courier New" w:eastAsia="Times New Roman" w:hAnsi="Courier New" w:cs="Courier New"/>
-          <w:color w:val="000000"/>
-          <w:sz w:val="18"/>
-          <w:szCs w:val="18"/>
-        </w:rPr>
-        <w:t>ClassNotFoundException</w:t>
-      </w:r>
-      <w:proofErr w:type="spellEnd"/>
-      <w:r>
-        <w:rPr>
-          <w:rFonts w:ascii="Courier New" w:eastAsia="Times New Roman" w:hAnsi="Courier New" w:cs="Courier New"/>
-          <w:color w:val="000000"/>
-          <w:sz w:val="18"/>
-          <w:szCs w:val="18"/>
-        </w:rPr>
-        <w:t xml:space="preserve"> e) {</w:t>
+        <w:t>(ClassNotFoundException e) {</w:t>
       </w:r>
       <w:r>
         <w:rPr>
@@ -5567,27 +4543,7 @@
           <w:szCs w:val="18"/>
         </w:rPr>
         <w:br/>
-        <w:t xml:space="preserve">            </w:t>
-      </w:r>
-      <w:proofErr w:type="spellStart"/>
-      <w:r>
-        <w:rPr>
-          <w:rFonts w:ascii="Courier New" w:eastAsia="Times New Roman" w:hAnsi="Courier New" w:cs="Courier New"/>
-          <w:color w:val="000000"/>
-          <w:sz w:val="18"/>
-          <w:szCs w:val="18"/>
-        </w:rPr>
-        <w:t>e.printStackTrace</w:t>
-      </w:r>
-      <w:proofErr w:type="spellEnd"/>
-      <w:r>
-        <w:rPr>
-          <w:rFonts w:ascii="Courier New" w:eastAsia="Times New Roman" w:hAnsi="Courier New" w:cs="Courier New"/>
-          <w:color w:val="000000"/>
-          <w:sz w:val="18"/>
-          <w:szCs w:val="18"/>
-        </w:rPr>
-        <w:t>();</w:t>
+        <w:t xml:space="preserve">            e.printStackTrace();</w:t>
       </w:r>
       <w:r>
         <w:rPr>

</xml_diff>